<commit_message>
Aggiunti tag in gitignore
</commit_message>
<xml_diff>
--- a/Assignment-01/doc/repo.docx
+++ b/Assignment-01/doc/repo.docx
@@ -36,27 +36,7 @@
           <w:sz w:val="24"/>
           <w:lang w:eastAsia="it-IT"/>
         </w:rPr>
-        <w:t xml:space="preserve">  </w:t>
-      </w:r>
-      <w:proofErr w:type="spellStart"/>
-      <w:r>
-        <w:rPr>
-          <w:rFonts w:ascii="Arial" w:eastAsia="Times New Roman" w:hAnsi="Arial" w:cs="Arial"/>
-          <w:b/>
-          <w:sz w:val="24"/>
-          <w:lang w:eastAsia="it-IT"/>
-        </w:rPr>
-        <w:t>Assigment</w:t>
-      </w:r>
-      <w:proofErr w:type="spellEnd"/>
-      <w:r>
-        <w:rPr>
-          <w:rFonts w:ascii="Arial" w:eastAsia="Times New Roman" w:hAnsi="Arial" w:cs="Arial"/>
-          <w:b/>
-          <w:sz w:val="24"/>
-          <w:lang w:eastAsia="it-IT"/>
-        </w:rPr>
-        <w:t xml:space="preserve"> #</w:t>
+        <w:t xml:space="preserve">  Assigment #</w:t>
       </w:r>
       <w:r>
         <w:rPr>
@@ -113,61 +93,7 @@
           <w:color w:val="000000"/>
           <w:lang w:eastAsia="it-IT"/>
         </w:rPr>
-        <w:t>L’obiettivo dell’</w:t>
-      </w:r>
-      <w:proofErr w:type="spellStart"/>
-      <w:r>
-        <w:rPr>
-          <w:rFonts w:ascii="Arial" w:eastAsia="Times New Roman" w:hAnsi="Arial" w:cs="Arial"/>
-          <w:color w:val="000000"/>
-          <w:lang w:eastAsia="it-IT"/>
-        </w:rPr>
-        <w:t>Assigment</w:t>
-      </w:r>
-      <w:proofErr w:type="spellEnd"/>
-      <w:r>
-        <w:rPr>
-          <w:rFonts w:ascii="Arial" w:eastAsia="Times New Roman" w:hAnsi="Arial" w:cs="Arial"/>
-          <w:color w:val="000000"/>
-          <w:lang w:eastAsia="it-IT"/>
-        </w:rPr>
-        <w:t xml:space="preserve"> è l’implementazione in Java di una versione </w:t>
-      </w:r>
-      <w:proofErr w:type="spellStart"/>
-      <w:r>
-        <w:rPr>
-          <w:rFonts w:ascii="Arial" w:eastAsia="Times New Roman" w:hAnsi="Arial" w:cs="Arial"/>
-          <w:color w:val="000000"/>
-          <w:lang w:eastAsia="it-IT"/>
-        </w:rPr>
-        <w:t>concorrene</w:t>
-      </w:r>
-      <w:proofErr w:type="spellEnd"/>
-      <w:r>
-        <w:rPr>
-          <w:rFonts w:ascii="Arial" w:eastAsia="Times New Roman" w:hAnsi="Arial" w:cs="Arial"/>
-          <w:color w:val="000000"/>
-          <w:lang w:eastAsia="it-IT"/>
-        </w:rPr>
-        <w:t xml:space="preserve"> del gioco “The Game of Life” usando la programmazione concorrente multi-</w:t>
-      </w:r>
-      <w:proofErr w:type="spellStart"/>
-      <w:r>
-        <w:rPr>
-          <w:rFonts w:ascii="Arial" w:eastAsia="Times New Roman" w:hAnsi="Arial" w:cs="Arial"/>
-          <w:color w:val="000000"/>
-          <w:lang w:eastAsia="it-IT"/>
-        </w:rPr>
-        <w:t>threaded</w:t>
-      </w:r>
-      <w:proofErr w:type="spellEnd"/>
-      <w:r>
-        <w:rPr>
-          <w:rFonts w:ascii="Arial" w:eastAsia="Times New Roman" w:hAnsi="Arial" w:cs="Arial"/>
-          <w:color w:val="000000"/>
-          <w:lang w:eastAsia="it-IT"/>
-        </w:rPr>
-        <w:t>.</w:t>
+        <w:t>L’obiettivo dell’Assigment è l’implementazione in Java di una versione concorrene del gioco “The Game of Life” usando la programmazione concorrente multi-threaded.</w:t>
       </w:r>
     </w:p>
     <w:p>
@@ -287,25 +213,7 @@
           <w:color w:val="000000"/>
           <w:lang w:eastAsia="it-IT"/>
         </w:rPr>
-        <w:t>una cella m[</w:t>
-      </w:r>
-      <w:proofErr w:type="spellStart"/>
-      <w:r>
-        <w:rPr>
-          <w:rFonts w:ascii="Arial" w:eastAsia="Times New Roman" w:hAnsi="Arial" w:cs="Arial"/>
-          <w:color w:val="000000"/>
-          <w:lang w:eastAsia="it-IT"/>
-        </w:rPr>
-        <w:t>i,j</w:t>
-      </w:r>
-      <w:proofErr w:type="spellEnd"/>
-      <w:r>
-        <w:rPr>
-          <w:rFonts w:ascii="Arial" w:eastAsia="Times New Roman" w:hAnsi="Arial" w:cs="Arial"/>
-          <w:color w:val="000000"/>
-          <w:lang w:eastAsia="it-IT"/>
-        </w:rPr>
-        <w:t>] che nello stato s(t) è </w:t>
+        <w:t>una cella m[i,j] che nello stato s(t) è </w:t>
       </w:r>
       <w:r>
         <w:rPr>
@@ -400,25 +308,7 @@
           <w:color w:val="000000"/>
           <w:lang w:eastAsia="it-IT"/>
         </w:rPr>
-        <w:t>una cella m[</w:t>
-      </w:r>
-      <w:proofErr w:type="spellStart"/>
-      <w:r>
-        <w:rPr>
-          <w:rFonts w:ascii="Arial" w:eastAsia="Times New Roman" w:hAnsi="Arial" w:cs="Arial"/>
-          <w:color w:val="000000"/>
-          <w:lang w:eastAsia="it-IT"/>
-        </w:rPr>
-        <w:t>i,j</w:t>
-      </w:r>
-      <w:proofErr w:type="spellEnd"/>
-      <w:r>
-        <w:rPr>
-          <w:rFonts w:ascii="Arial" w:eastAsia="Times New Roman" w:hAnsi="Arial" w:cs="Arial"/>
-          <w:color w:val="000000"/>
-          <w:lang w:eastAsia="it-IT"/>
-        </w:rPr>
-        <w:t>] che nello stato s(t) è </w:t>
+        <w:t>una cella m[i,j] che nello stato s(t) è </w:t>
       </w:r>
       <w:r>
         <w:rPr>
@@ -503,25 +393,7 @@
           <w:color w:val="000000"/>
           <w:lang w:eastAsia="it-IT"/>
         </w:rPr>
-        <w:t>una cella m[</w:t>
-      </w:r>
-      <w:proofErr w:type="spellStart"/>
-      <w:r>
-        <w:rPr>
-          <w:rFonts w:ascii="Arial" w:eastAsia="Times New Roman" w:hAnsi="Arial" w:cs="Arial"/>
-          <w:color w:val="000000"/>
-          <w:lang w:eastAsia="it-IT"/>
-        </w:rPr>
-        <w:t>i,j</w:t>
-      </w:r>
-      <w:proofErr w:type="spellEnd"/>
-      <w:r>
-        <w:rPr>
-          <w:rFonts w:ascii="Arial" w:eastAsia="Times New Roman" w:hAnsi="Arial" w:cs="Arial"/>
-          <w:color w:val="000000"/>
-          <w:lang w:eastAsia="it-IT"/>
-        </w:rPr>
-        <w:t>] che nello stato s(t) è </w:t>
+        <w:t>una cella m[i,j] che nello stato s(t) è </w:t>
       </w:r>
       <w:r>
         <w:rPr>
@@ -598,25 +470,7 @@
           <w:color w:val="000000"/>
           <w:lang w:eastAsia="it-IT"/>
         </w:rPr>
-        <w:t>una cella m[</w:t>
-      </w:r>
-      <w:proofErr w:type="spellStart"/>
-      <w:r>
-        <w:rPr>
-          <w:rFonts w:ascii="Arial" w:eastAsia="Times New Roman" w:hAnsi="Arial" w:cs="Arial"/>
-          <w:color w:val="000000"/>
-          <w:lang w:eastAsia="it-IT"/>
-        </w:rPr>
-        <w:t>i,j</w:t>
-      </w:r>
-      <w:proofErr w:type="spellEnd"/>
-      <w:r>
-        <w:rPr>
-          <w:rFonts w:ascii="Arial" w:eastAsia="Times New Roman" w:hAnsi="Arial" w:cs="Arial"/>
-          <w:color w:val="000000"/>
-          <w:lang w:eastAsia="it-IT"/>
-        </w:rPr>
-        <w:t>] che nello stato s(t) è </w:t>
+        <w:t>una cella m[i,j] che nello stato s(t) è </w:t>
       </w:r>
       <w:r>
         <w:rPr>
@@ -810,25 +664,7 @@
           <w:color w:val="000000"/>
           <w:lang w:eastAsia="it-IT"/>
         </w:rPr>
-        <w:t xml:space="preserve">assimizzare lo </w:t>
-      </w:r>
-      <w:proofErr w:type="spellStart"/>
-      <w:r>
-        <w:rPr>
-          <w:rFonts w:ascii="Arial" w:eastAsia="Times New Roman" w:hAnsi="Arial" w:cs="Arial"/>
-          <w:color w:val="000000"/>
-          <w:lang w:eastAsia="it-IT"/>
-        </w:rPr>
-        <w:t>throughput</w:t>
-      </w:r>
-      <w:proofErr w:type="spellEnd"/>
-      <w:r>
-        <w:rPr>
-          <w:rFonts w:ascii="Arial" w:eastAsia="Times New Roman" w:hAnsi="Arial" w:cs="Arial"/>
-          <w:color w:val="000000"/>
-          <w:lang w:eastAsia="it-IT"/>
-        </w:rPr>
-        <w:t>, minimizzando il tempo di calcolo di ciascun fotogramma ed eventualmente anche della sequenza di fotogrammi</w:t>
+        <w:t>assimizzare lo throughput, minimizzando il tempo di calcolo di ciascun fotogramma ed eventualmente anche della sequenza di fotogrammi</w:t>
       </w:r>
     </w:p>
     <w:p>
@@ -907,296 +743,227 @@
           <w:sz w:val="24"/>
           <w:lang w:eastAsia="it-IT"/>
         </w:rPr>
-        <w:t>Descrizione d</w:t>
-      </w:r>
-      <w:r>
+        <w:t>Descrizione della soluzione proposta</w:t>
+      </w:r>
+    </w:p>
+    <w:p>
+      <w:pPr>
+        <w:spacing w:before="100" w:beforeAutospacing="1" w:after="100" w:afterAutospacing="1"/>
         <w:rPr>
           <w:rFonts w:ascii="Arial" w:eastAsia="Times New Roman" w:hAnsi="Arial" w:cs="Arial"/>
           <w:b/>
           <w:color w:val="000000"/>
-          <w:sz w:val="24"/>
-          <w:lang w:eastAsia="it-IT"/>
-        </w:rPr>
-        <w:t>ella soluzione proposta</w:t>
-      </w:r>
-    </w:p>
-    <w:p>
-      <w:pPr>
-        <w:spacing w:before="100" w:beforeAutospacing="1" w:after="100" w:afterAutospacing="1"/>
+          <w:lang w:eastAsia="it-IT"/>
+        </w:rPr>
+      </w:pPr>
+      <w:r>
         <w:rPr>
           <w:rFonts w:ascii="Arial" w:eastAsia="Times New Roman" w:hAnsi="Arial" w:cs="Arial"/>
           <w:b/>
           <w:color w:val="000000"/>
           <w:lang w:eastAsia="it-IT"/>
         </w:rPr>
-      </w:pPr>
-      <w:r>
+        <w:t>Architettura del sistema</w:t>
+      </w:r>
+    </w:p>
+    <w:p>
+      <w:pPr>
+        <w:spacing w:before="100" w:beforeAutospacing="1" w:after="100" w:afterAutospacing="1"/>
+        <w:rPr>
+          <w:rFonts w:ascii="Arial" w:eastAsia="Times New Roman" w:hAnsi="Arial" w:cs="Arial"/>
+          <w:color w:val="000000"/>
+          <w:lang w:eastAsia="it-IT"/>
+        </w:rPr>
+      </w:pPr>
+      <w:r>
+        <w:rPr>
+          <w:rFonts w:ascii="Arial" w:eastAsia="Times New Roman" w:hAnsi="Arial" w:cs="Arial"/>
+          <w:color w:val="000000"/>
+          <w:lang w:eastAsia="it-IT"/>
+        </w:rPr>
+        <w:t>L’architettura del sistema è stata scomposta in tre livelli utilizzando il patten Model View Presenter usando il modello ad Interattori, di conseguenza vi sono tre moduli: il dominio applicativo, gli interattori e la vista.</w:t>
+      </w:r>
+    </w:p>
+    <w:p>
+      <w:pPr>
+        <w:spacing w:before="100" w:beforeAutospacing="1" w:after="100" w:afterAutospacing="1"/>
+        <w:rPr>
+          <w:rFonts w:ascii="Arial" w:eastAsia="Times New Roman" w:hAnsi="Arial" w:cs="Arial"/>
+          <w:color w:val="000000"/>
+          <w:lang w:eastAsia="it-IT"/>
+        </w:rPr>
+      </w:pPr>
+      <w:r>
+        <w:rPr>
+          <w:rFonts w:ascii="Arial" w:eastAsia="Times New Roman" w:hAnsi="Arial" w:cs="Arial"/>
+          <w:color w:val="000000"/>
+          <w:lang w:eastAsia="it-IT"/>
+        </w:rPr>
+        <w:t>Nel primo livello vi è una rappresentazione object oriented delle componenti del problema.</w:t>
+      </w:r>
+    </w:p>
+    <w:p>
+      <w:pPr>
+        <w:spacing w:before="100" w:beforeAutospacing="1" w:after="100" w:afterAutospacing="1"/>
+        <w:rPr>
+          <w:rFonts w:ascii="Arial" w:eastAsia="Times New Roman" w:hAnsi="Arial" w:cs="Arial"/>
+          <w:color w:val="000000"/>
+          <w:lang w:eastAsia="it-IT"/>
+        </w:rPr>
+      </w:pPr>
+      <w:r>
+        <w:rPr>
+          <w:rFonts w:ascii="Arial" w:eastAsia="Times New Roman" w:hAnsi="Arial" w:cs="Arial"/>
+          <w:color w:val="000000"/>
+          <w:lang w:eastAsia="it-IT"/>
+        </w:rPr>
+        <w:t xml:space="preserve">Nel secondo livello è stata incapsulata la logica di aggiornamento </w:t>
+      </w:r>
+      <w:r>
+        <w:rPr>
+          <w:rFonts w:ascii="Arial" w:eastAsia="Times New Roman" w:hAnsi="Arial" w:cs="Arial"/>
+          <w:color w:val="000000"/>
+          <w:lang w:eastAsia="it-IT"/>
+        </w:rPr>
+        <w:t>del</w:t>
+      </w:r>
+      <w:r>
+        <w:rPr>
+          <w:rFonts w:ascii="Arial" w:eastAsia="Times New Roman" w:hAnsi="Arial" w:cs="Arial"/>
+          <w:color w:val="000000"/>
+          <w:lang w:eastAsia="it-IT"/>
+        </w:rPr>
+        <w:t xml:space="preserve"> gioco</w:t>
+      </w:r>
+      <w:r>
+        <w:rPr>
+          <w:rFonts w:ascii="Arial" w:eastAsia="Times New Roman" w:hAnsi="Arial" w:cs="Arial"/>
+          <w:color w:val="000000"/>
+          <w:lang w:eastAsia="it-IT"/>
+        </w:rPr>
+        <w:t>.</w:t>
+      </w:r>
+    </w:p>
+    <w:p>
+      <w:pPr>
+        <w:spacing w:before="100" w:beforeAutospacing="1" w:after="100" w:afterAutospacing="1"/>
+        <w:rPr>
+          <w:rFonts w:ascii="Arial" w:eastAsia="Times New Roman" w:hAnsi="Arial" w:cs="Arial"/>
+          <w:color w:val="000000"/>
+          <w:lang w:eastAsia="it-IT"/>
+        </w:rPr>
+      </w:pPr>
+      <w:r>
+        <w:rPr>
+          <w:rFonts w:ascii="Arial" w:eastAsia="Times New Roman" w:hAnsi="Arial" w:cs="Arial"/>
+          <w:color w:val="000000"/>
+          <w:lang w:eastAsia="it-IT"/>
+        </w:rPr>
+        <w:t>Nel terzo livello viene organizzata l’interfaccia grafica c</w:t>
+      </w:r>
+      <w:r>
+        <w:rPr>
+          <w:rFonts w:ascii="Arial" w:eastAsia="Times New Roman" w:hAnsi="Arial" w:cs="Arial"/>
+          <w:color w:val="000000"/>
+          <w:lang w:eastAsia="it-IT"/>
+        </w:rPr>
+        <w:t>he permette la visualizzazione del gioco e l’interazione con l’utente</w:t>
+      </w:r>
+      <w:r>
+        <w:rPr>
+          <w:rFonts w:ascii="Arial" w:eastAsia="Times New Roman" w:hAnsi="Arial" w:cs="Arial"/>
+          <w:color w:val="000000"/>
+          <w:lang w:eastAsia="it-IT"/>
+        </w:rPr>
+        <w:t>.</w:t>
+      </w:r>
+    </w:p>
+    <w:p>
+      <w:pPr>
+        <w:spacing w:before="100" w:beforeAutospacing="1" w:after="100" w:afterAutospacing="1"/>
+        <w:rPr>
+          <w:rFonts w:ascii="Arial" w:eastAsia="Times New Roman" w:hAnsi="Arial" w:cs="Arial"/>
+          <w:color w:val="000000"/>
+          <w:lang w:eastAsia="it-IT"/>
+        </w:rPr>
+      </w:pPr>
+    </w:p>
+    <w:p>
+      <w:pPr>
+        <w:spacing w:before="100" w:beforeAutospacing="1" w:after="100" w:afterAutospacing="1"/>
         <w:rPr>
           <w:rFonts w:ascii="Arial" w:eastAsia="Times New Roman" w:hAnsi="Arial" w:cs="Arial"/>
           <w:b/>
           <w:color w:val="000000"/>
           <w:lang w:eastAsia="it-IT"/>
         </w:rPr>
-        <w:t>Architettura del sistema</w:t>
-      </w:r>
-    </w:p>
-    <w:p>
-      <w:pPr>
-        <w:spacing w:before="100" w:beforeAutospacing="1" w:after="100" w:afterAutospacing="1"/>
-        <w:rPr>
-          <w:rFonts w:ascii="Arial" w:eastAsia="Times New Roman" w:hAnsi="Arial" w:cs="Arial"/>
-          <w:color w:val="000000"/>
-          <w:lang w:eastAsia="it-IT"/>
-        </w:rPr>
-      </w:pPr>
-      <w:r>
-        <w:rPr>
-          <w:rFonts w:ascii="Arial" w:eastAsia="Times New Roman" w:hAnsi="Arial" w:cs="Arial"/>
-          <w:color w:val="000000"/>
-          <w:lang w:eastAsia="it-IT"/>
-        </w:rPr>
-        <w:t xml:space="preserve">L’architettura del sistema è stata scomposta in tre livelli utilizzando il </w:t>
-      </w:r>
-      <w:proofErr w:type="spellStart"/>
-      <w:r>
-        <w:rPr>
-          <w:rFonts w:ascii="Arial" w:eastAsia="Times New Roman" w:hAnsi="Arial" w:cs="Arial"/>
-          <w:color w:val="000000"/>
-          <w:lang w:eastAsia="it-IT"/>
-        </w:rPr>
-        <w:t>patten</w:t>
-      </w:r>
-      <w:proofErr w:type="spellEnd"/>
-      <w:r>
-        <w:rPr>
-          <w:rFonts w:ascii="Arial" w:eastAsia="Times New Roman" w:hAnsi="Arial" w:cs="Arial"/>
-          <w:color w:val="000000"/>
-          <w:lang w:eastAsia="it-IT"/>
-        </w:rPr>
-        <w:t xml:space="preserve"> Model </w:t>
-      </w:r>
-      <w:proofErr w:type="spellStart"/>
-      <w:r>
-        <w:rPr>
-          <w:rFonts w:ascii="Arial" w:eastAsia="Times New Roman" w:hAnsi="Arial" w:cs="Arial"/>
-          <w:color w:val="000000"/>
-          <w:lang w:eastAsia="it-IT"/>
-        </w:rPr>
-        <w:t>View</w:t>
-      </w:r>
-      <w:proofErr w:type="spellEnd"/>
-      <w:r>
-        <w:rPr>
-          <w:rFonts w:ascii="Arial" w:eastAsia="Times New Roman" w:hAnsi="Arial" w:cs="Arial"/>
-          <w:color w:val="000000"/>
-          <w:lang w:eastAsia="it-IT"/>
-        </w:rPr>
-        <w:t xml:space="preserve"> </w:t>
-      </w:r>
-      <w:proofErr w:type="spellStart"/>
-      <w:r>
-        <w:rPr>
-          <w:rFonts w:ascii="Arial" w:eastAsia="Times New Roman" w:hAnsi="Arial" w:cs="Arial"/>
-          <w:color w:val="000000"/>
-          <w:lang w:eastAsia="it-IT"/>
-        </w:rPr>
-        <w:t>Presenter</w:t>
-      </w:r>
-      <w:proofErr w:type="spellEnd"/>
-      <w:r>
-        <w:rPr>
-          <w:rFonts w:ascii="Arial" w:eastAsia="Times New Roman" w:hAnsi="Arial" w:cs="Arial"/>
-          <w:color w:val="000000"/>
-          <w:lang w:eastAsia="it-IT"/>
-        </w:rPr>
-        <w:t xml:space="preserve"> usando il modello ad </w:t>
-      </w:r>
-      <w:proofErr w:type="spellStart"/>
-      <w:r>
-        <w:rPr>
-          <w:rFonts w:ascii="Arial" w:eastAsia="Times New Roman" w:hAnsi="Arial" w:cs="Arial"/>
-          <w:color w:val="000000"/>
-          <w:lang w:eastAsia="it-IT"/>
-        </w:rPr>
-        <w:t>Interattori</w:t>
-      </w:r>
-      <w:proofErr w:type="spellEnd"/>
-      <w:r>
-        <w:rPr>
-          <w:rFonts w:ascii="Arial" w:eastAsia="Times New Roman" w:hAnsi="Arial" w:cs="Arial"/>
-          <w:color w:val="000000"/>
-          <w:lang w:eastAsia="it-IT"/>
-        </w:rPr>
-        <w:t xml:space="preserve">, di conseguenza vi sono tre moduli: il dominio applicativo, gli </w:t>
-      </w:r>
-      <w:proofErr w:type="spellStart"/>
-      <w:r>
-        <w:rPr>
-          <w:rFonts w:ascii="Arial" w:eastAsia="Times New Roman" w:hAnsi="Arial" w:cs="Arial"/>
-          <w:color w:val="000000"/>
-          <w:lang w:eastAsia="it-IT"/>
-        </w:rPr>
-        <w:t>interattori</w:t>
-      </w:r>
-      <w:proofErr w:type="spellEnd"/>
-      <w:r>
-        <w:rPr>
-          <w:rFonts w:ascii="Arial" w:eastAsia="Times New Roman" w:hAnsi="Arial" w:cs="Arial"/>
-          <w:color w:val="000000"/>
-          <w:lang w:eastAsia="it-IT"/>
-        </w:rPr>
-        <w:t xml:space="preserve"> e la vista.</w:t>
-      </w:r>
-    </w:p>
-    <w:p>
-      <w:pPr>
-        <w:spacing w:before="100" w:beforeAutospacing="1" w:after="100" w:afterAutospacing="1"/>
-        <w:rPr>
-          <w:rFonts w:ascii="Arial" w:eastAsia="Times New Roman" w:hAnsi="Arial" w:cs="Arial"/>
-          <w:color w:val="000000"/>
-          <w:lang w:eastAsia="it-IT"/>
-        </w:rPr>
-      </w:pPr>
-      <w:r>
-        <w:rPr>
-          <w:rFonts w:ascii="Arial" w:eastAsia="Times New Roman" w:hAnsi="Arial" w:cs="Arial"/>
-          <w:color w:val="000000"/>
-          <w:lang w:eastAsia="it-IT"/>
-        </w:rPr>
-        <w:t xml:space="preserve">Nel primo livello vi è una rappresentazione </w:t>
-      </w:r>
-      <w:proofErr w:type="spellStart"/>
-      <w:r>
-        <w:rPr>
-          <w:rFonts w:ascii="Arial" w:eastAsia="Times New Roman" w:hAnsi="Arial" w:cs="Arial"/>
-          <w:color w:val="000000"/>
-          <w:lang w:eastAsia="it-IT"/>
-        </w:rPr>
-        <w:t>object</w:t>
-      </w:r>
-      <w:proofErr w:type="spellEnd"/>
-      <w:r>
-        <w:rPr>
-          <w:rFonts w:ascii="Arial" w:eastAsia="Times New Roman" w:hAnsi="Arial" w:cs="Arial"/>
-          <w:color w:val="000000"/>
-          <w:lang w:eastAsia="it-IT"/>
-        </w:rPr>
-        <w:t xml:space="preserve"> </w:t>
-      </w:r>
-      <w:proofErr w:type="spellStart"/>
-      <w:r>
-        <w:rPr>
-          <w:rFonts w:ascii="Arial" w:eastAsia="Times New Roman" w:hAnsi="Arial" w:cs="Arial"/>
-          <w:color w:val="000000"/>
-          <w:lang w:eastAsia="it-IT"/>
-        </w:rPr>
-        <w:t>oriented</w:t>
-      </w:r>
-      <w:proofErr w:type="spellEnd"/>
-      <w:r>
-        <w:rPr>
-          <w:rFonts w:ascii="Arial" w:eastAsia="Times New Roman" w:hAnsi="Arial" w:cs="Arial"/>
-          <w:color w:val="000000"/>
-          <w:lang w:eastAsia="it-IT"/>
-        </w:rPr>
-        <w:t xml:space="preserve"> delle componenti del problema.</w:t>
-      </w:r>
-    </w:p>
-    <w:p>
-      <w:pPr>
-        <w:spacing w:before="100" w:beforeAutospacing="1" w:after="100" w:afterAutospacing="1"/>
-        <w:rPr>
-          <w:rFonts w:ascii="Arial" w:eastAsia="Times New Roman" w:hAnsi="Arial" w:cs="Arial"/>
-          <w:color w:val="000000"/>
-          <w:lang w:eastAsia="it-IT"/>
-        </w:rPr>
-      </w:pPr>
-      <w:r>
-        <w:rPr>
-          <w:rFonts w:ascii="Arial" w:eastAsia="Times New Roman" w:hAnsi="Arial" w:cs="Arial"/>
-          <w:color w:val="000000"/>
-          <w:lang w:eastAsia="it-IT"/>
-        </w:rPr>
-        <w:t xml:space="preserve">Nel secondo livello è stata incapsulata la logica di aggiornamento </w:t>
-      </w:r>
-      <w:r>
-        <w:rPr>
-          <w:rFonts w:ascii="Arial" w:eastAsia="Times New Roman" w:hAnsi="Arial" w:cs="Arial"/>
-          <w:color w:val="000000"/>
-          <w:lang w:eastAsia="it-IT"/>
-        </w:rPr>
-        <w:t>d</w:t>
+      </w:pPr>
+      <w:r>
+        <w:rPr>
+          <w:rFonts w:ascii="Arial" w:eastAsia="Times New Roman" w:hAnsi="Arial" w:cs="Arial"/>
+          <w:b/>
+          <w:color w:val="000000"/>
+          <w:lang w:eastAsia="it-IT"/>
+        </w:rPr>
+        <w:lastRenderedPageBreak/>
+        <w:t>Implementazione</w:t>
+      </w:r>
+    </w:p>
+    <w:p>
+      <w:pPr>
+        <w:spacing w:before="100" w:beforeAutospacing="1" w:after="100" w:afterAutospacing="1"/>
+        <w:rPr>
+          <w:rFonts w:ascii="Arial" w:eastAsia="Times New Roman" w:hAnsi="Arial" w:cs="Arial"/>
+          <w:color w:val="000000"/>
+          <w:lang w:eastAsia="it-IT"/>
+        </w:rPr>
+      </w:pPr>
+      <w:r>
+        <w:rPr>
+          <w:rFonts w:ascii="Arial" w:eastAsia="Times New Roman" w:hAnsi="Arial" w:cs="Arial"/>
+          <w:color w:val="000000"/>
+          <w:lang w:eastAsia="it-IT"/>
+        </w:rPr>
+        <w:t>1 – Dominio applicativo</w:t>
+      </w:r>
+    </w:p>
+    <w:p>
+      <w:pPr>
+        <w:spacing w:before="100" w:beforeAutospacing="1" w:after="100" w:afterAutospacing="1"/>
+        <w:rPr>
+          <w:rFonts w:ascii="Arial" w:eastAsia="Times New Roman" w:hAnsi="Arial" w:cs="Arial"/>
+          <w:color w:val="000000"/>
+          <w:lang w:eastAsia="it-IT"/>
+        </w:rPr>
+      </w:pPr>
+      <w:r>
+        <w:rPr>
+          <w:rFonts w:ascii="Arial" w:eastAsia="Times New Roman" w:hAnsi="Arial" w:cs="Arial"/>
+          <w:color w:val="000000"/>
+          <w:lang w:eastAsia="it-IT"/>
+        </w:rPr>
+        <w:t xml:space="preserve">2 – Interattori </w:t>
+      </w:r>
+    </w:p>
+    <w:p>
+      <w:pPr>
+        <w:spacing w:before="100" w:beforeAutospacing="1" w:after="100" w:afterAutospacing="1"/>
+        <w:rPr>
+          <w:rFonts w:ascii="Arial" w:eastAsia="Times New Roman" w:hAnsi="Arial" w:cs="Arial"/>
+          <w:color w:val="000000"/>
+          <w:lang w:eastAsia="it-IT"/>
+        </w:rPr>
+      </w:pPr>
+      <w:r>
+        <w:rPr>
+          <w:rFonts w:ascii="Arial" w:eastAsia="Times New Roman" w:hAnsi="Arial" w:cs="Arial"/>
+          <w:color w:val="000000"/>
+          <w:lang w:eastAsia="it-IT"/>
+        </w:rPr>
+        <w:t>3 – Interfaccia utente</w:t>
       </w:r>
       <w:bookmarkStart w:id="0" w:name="_GoBack"/>
       <w:bookmarkEnd w:id="0"/>
-      <w:r>
-        <w:rPr>
-          <w:rFonts w:ascii="Arial" w:eastAsia="Times New Roman" w:hAnsi="Arial" w:cs="Arial"/>
-          <w:color w:val="000000"/>
-          <w:lang w:eastAsia="it-IT"/>
-        </w:rPr>
-        <w:t>el</w:t>
-      </w:r>
-      <w:r>
-        <w:rPr>
-          <w:rFonts w:ascii="Arial" w:eastAsia="Times New Roman" w:hAnsi="Arial" w:cs="Arial"/>
-          <w:color w:val="000000"/>
-          <w:lang w:eastAsia="it-IT"/>
-        </w:rPr>
-        <w:t xml:space="preserve"> gioco</w:t>
-      </w:r>
-      <w:r>
-        <w:rPr>
-          <w:rFonts w:ascii="Arial" w:eastAsia="Times New Roman" w:hAnsi="Arial" w:cs="Arial"/>
-          <w:color w:val="000000"/>
-          <w:lang w:eastAsia="it-IT"/>
-        </w:rPr>
-        <w:t>.</w:t>
-      </w:r>
-    </w:p>
-    <w:p>
-      <w:pPr>
-        <w:spacing w:before="100" w:beforeAutospacing="1" w:after="100" w:afterAutospacing="1"/>
-        <w:rPr>
-          <w:rFonts w:ascii="Arial" w:eastAsia="Times New Roman" w:hAnsi="Arial" w:cs="Arial"/>
-          <w:color w:val="000000"/>
-          <w:lang w:eastAsia="it-IT"/>
-        </w:rPr>
-      </w:pPr>
-      <w:r>
-        <w:rPr>
-          <w:rFonts w:ascii="Arial" w:eastAsia="Times New Roman" w:hAnsi="Arial" w:cs="Arial"/>
-          <w:color w:val="000000"/>
-          <w:lang w:eastAsia="it-IT"/>
-        </w:rPr>
-        <w:t>Nel terzo livello viene organizzata l’interfaccia grafica c</w:t>
-      </w:r>
-      <w:r>
-        <w:rPr>
-          <w:rFonts w:ascii="Arial" w:eastAsia="Times New Roman" w:hAnsi="Arial" w:cs="Arial"/>
-          <w:color w:val="000000"/>
-          <w:lang w:eastAsia="it-IT"/>
-        </w:rPr>
-        <w:t>he permette la visualizzazione del gioco e l’interazione con l’utente</w:t>
-      </w:r>
-      <w:r>
-        <w:rPr>
-          <w:rFonts w:ascii="Arial" w:eastAsia="Times New Roman" w:hAnsi="Arial" w:cs="Arial"/>
-          <w:color w:val="000000"/>
-          <w:lang w:eastAsia="it-IT"/>
-        </w:rPr>
-        <w:t>.</w:t>
-      </w:r>
-    </w:p>
-    <w:p>
-      <w:pPr>
-        <w:spacing w:before="100" w:beforeAutospacing="1" w:after="100" w:afterAutospacing="1"/>
-        <w:rPr>
-          <w:rFonts w:ascii="Arial" w:eastAsia="Times New Roman" w:hAnsi="Arial" w:cs="Arial"/>
-          <w:color w:val="000000"/>
-          <w:lang w:eastAsia="it-IT"/>
-        </w:rPr>
-      </w:pPr>
     </w:p>
     <w:p>
       <w:pPr>
@@ -1215,8 +982,7 @@
           <w:color w:val="000000"/>
           <w:lang w:eastAsia="it-IT"/>
         </w:rPr>
-        <w:lastRenderedPageBreak/>
-        <w:t>Implementazione</w:t>
+        <w:t>Dinamica del sistema - Reti di Petri</w:t>
       </w:r>
     </w:p>
     <w:p>
@@ -1236,6 +1002,7 @@
           <w:rFonts w:ascii="Arial" w:eastAsia="Times New Roman" w:hAnsi="Arial" w:cs="Arial"/>
           <w:b/>
           <w:color w:val="000000"/>
+          <w:sz w:val="24"/>
           <w:lang w:eastAsia="it-IT"/>
         </w:rPr>
       </w:pPr>
@@ -1244,20 +1011,29 @@
           <w:rFonts w:ascii="Arial" w:eastAsia="Times New Roman" w:hAnsi="Arial" w:cs="Arial"/>
           <w:b/>
           <w:color w:val="000000"/>
-          <w:lang w:eastAsia="it-IT"/>
-        </w:rPr>
-        <w:t>Dinamica del sistema - Reti di Petri</w:t>
-      </w:r>
-    </w:p>
-    <w:p>
-      <w:pPr>
-        <w:spacing w:before="100" w:beforeAutospacing="1" w:after="100" w:afterAutospacing="1"/>
-        <w:rPr>
-          <w:rFonts w:ascii="Arial" w:eastAsia="Times New Roman" w:hAnsi="Arial" w:cs="Arial"/>
-          <w:color w:val="000000"/>
-          <w:lang w:eastAsia="it-IT"/>
-        </w:rPr>
-      </w:pPr>
+          <w:sz w:val="24"/>
+          <w:lang w:eastAsia="it-IT"/>
+        </w:rPr>
+        <w:t>Performance</w:t>
+      </w:r>
+    </w:p>
+    <w:p>
+      <w:pPr>
+        <w:spacing w:before="100" w:beforeAutospacing="1" w:after="100" w:afterAutospacing="1"/>
+        <w:rPr>
+          <w:rFonts w:ascii="Arial" w:eastAsia="Times New Roman" w:hAnsi="Arial" w:cs="Arial"/>
+          <w:color w:val="000000"/>
+          <w:lang w:eastAsia="it-IT"/>
+        </w:rPr>
+      </w:pPr>
+      <w:r>
+        <w:rPr>
+          <w:rFonts w:ascii="Arial" w:eastAsia="Times New Roman" w:hAnsi="Arial" w:cs="Arial"/>
+          <w:color w:val="000000"/>
+          <w:lang w:eastAsia="it-IT"/>
+        </w:rPr>
+        <w:t xml:space="preserve"> </w:t>
+      </w:r>
     </w:p>
     <w:p>
       <w:pPr>
@@ -1278,82 +1054,8 @@
           <w:sz w:val="24"/>
           <w:lang w:eastAsia="it-IT"/>
         </w:rPr>
-        <w:t>Performance</w:t>
-      </w:r>
-    </w:p>
-    <w:p>
-      <w:pPr>
-        <w:spacing w:before="100" w:beforeAutospacing="1" w:after="100" w:afterAutospacing="1"/>
-        <w:rPr>
-          <w:rFonts w:ascii="Arial" w:eastAsia="Times New Roman" w:hAnsi="Arial" w:cs="Arial"/>
-          <w:color w:val="000000"/>
-          <w:lang w:eastAsia="it-IT"/>
-        </w:rPr>
-      </w:pPr>
-      <w:r>
-        <w:rPr>
-          <w:rFonts w:ascii="Arial" w:eastAsia="Times New Roman" w:hAnsi="Arial" w:cs="Arial"/>
-          <w:color w:val="000000"/>
-          <w:lang w:eastAsia="it-IT"/>
-        </w:rPr>
-        <w:t xml:space="preserve"> </w:t>
-      </w:r>
-    </w:p>
-    <w:p>
-      <w:pPr>
-        <w:spacing w:before="100" w:beforeAutospacing="1" w:after="100" w:afterAutospacing="1"/>
-        <w:rPr>
-          <w:rFonts w:ascii="Arial" w:eastAsia="Times New Roman" w:hAnsi="Arial" w:cs="Arial"/>
-          <w:b/>
-          <w:color w:val="000000"/>
-          <w:sz w:val="24"/>
-          <w:lang w:eastAsia="it-IT"/>
-        </w:rPr>
-      </w:pPr>
-      <w:r>
-        <w:rPr>
-          <w:rFonts w:ascii="Arial" w:eastAsia="Times New Roman" w:hAnsi="Arial" w:cs="Arial"/>
-          <w:b/>
-          <w:color w:val="000000"/>
-          <w:sz w:val="24"/>
-          <w:lang w:eastAsia="it-IT"/>
-        </w:rPr>
-        <w:t xml:space="preserve">Java </w:t>
-      </w:r>
-      <w:proofErr w:type="spellStart"/>
-      <w:r>
-        <w:rPr>
-          <w:rFonts w:ascii="Arial" w:eastAsia="Times New Roman" w:hAnsi="Arial" w:cs="Arial"/>
-          <w:b/>
-          <w:color w:val="000000"/>
-          <w:sz w:val="24"/>
-          <w:lang w:eastAsia="it-IT"/>
-        </w:rPr>
-        <w:t>Path</w:t>
-      </w:r>
-      <w:proofErr w:type="spellEnd"/>
-      <w:r>
-        <w:rPr>
-          <w:rFonts w:ascii="Arial" w:eastAsia="Times New Roman" w:hAnsi="Arial" w:cs="Arial"/>
-          <w:b/>
-          <w:color w:val="000000"/>
-          <w:sz w:val="24"/>
-          <w:lang w:eastAsia="it-IT"/>
-        </w:rPr>
-        <w:t xml:space="preserve"> </w:t>
-      </w:r>
-      <w:proofErr w:type="spellStart"/>
-      <w:r>
-        <w:rPr>
-          <w:rFonts w:ascii="Arial" w:eastAsia="Times New Roman" w:hAnsi="Arial" w:cs="Arial"/>
-          <w:b/>
-          <w:color w:val="000000"/>
-          <w:sz w:val="24"/>
-          <w:lang w:eastAsia="it-IT"/>
-        </w:rPr>
-        <w:t>Finder</w:t>
-      </w:r>
-      <w:proofErr w:type="spellEnd"/>
+        <w:t>Java Path Finder</w:t>
+      </w:r>
     </w:p>
     <w:p/>
     <w:sectPr>

</xml_diff>

<commit_message>
Inizio capitolo Architettura nel repo.docx
</commit_message>
<xml_diff>
--- a/Assignment-01/doc/repo.docx
+++ b/Assignment-01/doc/repo.docx
@@ -36,8 +36,9 @@
           <w:sz w:val="24"/>
           <w:lang w:eastAsia="it-IT"/>
         </w:rPr>
-        <w:t xml:space="preserve">  Assigment #</w:t>
-      </w:r>
+        <w:t xml:space="preserve">  </w:t>
+      </w:r>
+      <w:proofErr w:type="spellStart"/>
       <w:r>
         <w:rPr>
           <w:rFonts w:ascii="Arial" w:eastAsia="Times New Roman" w:hAnsi="Arial" w:cs="Arial"/>
@@ -45,6 +46,25 @@
           <w:sz w:val="24"/>
           <w:lang w:eastAsia="it-IT"/>
         </w:rPr>
+        <w:t>Assigment</w:t>
+      </w:r>
+      <w:proofErr w:type="spellEnd"/>
+      <w:r>
+        <w:rPr>
+          <w:rFonts w:ascii="Arial" w:eastAsia="Times New Roman" w:hAnsi="Arial" w:cs="Arial"/>
+          <w:b/>
+          <w:sz w:val="24"/>
+          <w:lang w:eastAsia="it-IT"/>
+        </w:rPr>
+        <w:t xml:space="preserve"> #</w:t>
+      </w:r>
+      <w:r>
+        <w:rPr>
+          <w:rFonts w:ascii="Arial" w:eastAsia="Times New Roman" w:hAnsi="Arial" w:cs="Arial"/>
+          <w:b/>
+          <w:sz w:val="24"/>
+          <w:lang w:eastAsia="it-IT"/>
+        </w:rPr>
         <w:t>1 “</w:t>
       </w:r>
       <w:r>
@@ -93,7 +113,61 @@
           <w:color w:val="000000"/>
           <w:lang w:eastAsia="it-IT"/>
         </w:rPr>
-        <w:t>L’obiettivo dell’Assigment è l’implementazione in Java di una versione concorrene del gioco “The Game of Life” usando la programmazione concorrente multi-threaded.</w:t>
+        <w:t>L’obiettivo dell’</w:t>
+      </w:r>
+      <w:proofErr w:type="spellStart"/>
+      <w:r>
+        <w:rPr>
+          <w:rFonts w:ascii="Arial" w:eastAsia="Times New Roman" w:hAnsi="Arial" w:cs="Arial"/>
+          <w:color w:val="000000"/>
+          <w:lang w:eastAsia="it-IT"/>
+        </w:rPr>
+        <w:t>Assigment</w:t>
+      </w:r>
+      <w:proofErr w:type="spellEnd"/>
+      <w:r>
+        <w:rPr>
+          <w:rFonts w:ascii="Arial" w:eastAsia="Times New Roman" w:hAnsi="Arial" w:cs="Arial"/>
+          <w:color w:val="000000"/>
+          <w:lang w:eastAsia="it-IT"/>
+        </w:rPr>
+        <w:t xml:space="preserve"> è l’implementazione in Java di una versione </w:t>
+      </w:r>
+      <w:proofErr w:type="spellStart"/>
+      <w:r>
+        <w:rPr>
+          <w:rFonts w:ascii="Arial" w:eastAsia="Times New Roman" w:hAnsi="Arial" w:cs="Arial"/>
+          <w:color w:val="000000"/>
+          <w:lang w:eastAsia="it-IT"/>
+        </w:rPr>
+        <w:t>concorrene</w:t>
+      </w:r>
+      <w:proofErr w:type="spellEnd"/>
+      <w:r>
+        <w:rPr>
+          <w:rFonts w:ascii="Arial" w:eastAsia="Times New Roman" w:hAnsi="Arial" w:cs="Arial"/>
+          <w:color w:val="000000"/>
+          <w:lang w:eastAsia="it-IT"/>
+        </w:rPr>
+        <w:t xml:space="preserve"> del gioco “The Game of Life” usando la programmazione concorrente multi-</w:t>
+      </w:r>
+      <w:proofErr w:type="spellStart"/>
+      <w:r>
+        <w:rPr>
+          <w:rFonts w:ascii="Arial" w:eastAsia="Times New Roman" w:hAnsi="Arial" w:cs="Arial"/>
+          <w:color w:val="000000"/>
+          <w:lang w:eastAsia="it-IT"/>
+        </w:rPr>
+        <w:t>threaded</w:t>
+      </w:r>
+      <w:proofErr w:type="spellEnd"/>
+      <w:r>
+        <w:rPr>
+          <w:rFonts w:ascii="Arial" w:eastAsia="Times New Roman" w:hAnsi="Arial" w:cs="Arial"/>
+          <w:color w:val="000000"/>
+          <w:lang w:eastAsia="it-IT"/>
+        </w:rPr>
+        <w:t>.</w:t>
       </w:r>
     </w:p>
     <w:p>
@@ -213,7 +287,25 @@
           <w:color w:val="000000"/>
           <w:lang w:eastAsia="it-IT"/>
         </w:rPr>
-        <w:t>una cella m[i,j] che nello stato s(t) è </w:t>
+        <w:t>una cella m[</w:t>
+      </w:r>
+      <w:proofErr w:type="spellStart"/>
+      <w:r>
+        <w:rPr>
+          <w:rFonts w:ascii="Arial" w:eastAsia="Times New Roman" w:hAnsi="Arial" w:cs="Arial"/>
+          <w:color w:val="000000"/>
+          <w:lang w:eastAsia="it-IT"/>
+        </w:rPr>
+        <w:t>i,j</w:t>
+      </w:r>
+      <w:proofErr w:type="spellEnd"/>
+      <w:r>
+        <w:rPr>
+          <w:rFonts w:ascii="Arial" w:eastAsia="Times New Roman" w:hAnsi="Arial" w:cs="Arial"/>
+          <w:color w:val="000000"/>
+          <w:lang w:eastAsia="it-IT"/>
+        </w:rPr>
+        <w:t>] che nello stato s(t) è </w:t>
       </w:r>
       <w:r>
         <w:rPr>
@@ -308,7 +400,25 @@
           <w:color w:val="000000"/>
           <w:lang w:eastAsia="it-IT"/>
         </w:rPr>
-        <w:t>una cella m[i,j] che nello stato s(t) è </w:t>
+        <w:t>una cella m[</w:t>
+      </w:r>
+      <w:proofErr w:type="spellStart"/>
+      <w:r>
+        <w:rPr>
+          <w:rFonts w:ascii="Arial" w:eastAsia="Times New Roman" w:hAnsi="Arial" w:cs="Arial"/>
+          <w:color w:val="000000"/>
+          <w:lang w:eastAsia="it-IT"/>
+        </w:rPr>
+        <w:t>i,j</w:t>
+      </w:r>
+      <w:proofErr w:type="spellEnd"/>
+      <w:r>
+        <w:rPr>
+          <w:rFonts w:ascii="Arial" w:eastAsia="Times New Roman" w:hAnsi="Arial" w:cs="Arial"/>
+          <w:color w:val="000000"/>
+          <w:lang w:eastAsia="it-IT"/>
+        </w:rPr>
+        <w:t>] che nello stato s(t) è </w:t>
       </w:r>
       <w:r>
         <w:rPr>
@@ -393,7 +503,25 @@
           <w:color w:val="000000"/>
           <w:lang w:eastAsia="it-IT"/>
         </w:rPr>
-        <w:t>una cella m[i,j] che nello stato s(t) è </w:t>
+        <w:t>una cella m[</w:t>
+      </w:r>
+      <w:proofErr w:type="spellStart"/>
+      <w:r>
+        <w:rPr>
+          <w:rFonts w:ascii="Arial" w:eastAsia="Times New Roman" w:hAnsi="Arial" w:cs="Arial"/>
+          <w:color w:val="000000"/>
+          <w:lang w:eastAsia="it-IT"/>
+        </w:rPr>
+        <w:t>i,j</w:t>
+      </w:r>
+      <w:proofErr w:type="spellEnd"/>
+      <w:r>
+        <w:rPr>
+          <w:rFonts w:ascii="Arial" w:eastAsia="Times New Roman" w:hAnsi="Arial" w:cs="Arial"/>
+          <w:color w:val="000000"/>
+          <w:lang w:eastAsia="it-IT"/>
+        </w:rPr>
+        <w:t>] che nello stato s(t) è </w:t>
       </w:r>
       <w:r>
         <w:rPr>
@@ -470,7 +598,25 @@
           <w:color w:val="000000"/>
           <w:lang w:eastAsia="it-IT"/>
         </w:rPr>
-        <w:t>una cella m[i,j] che nello stato s(t) è </w:t>
+        <w:t>una cella m[</w:t>
+      </w:r>
+      <w:proofErr w:type="spellStart"/>
+      <w:r>
+        <w:rPr>
+          <w:rFonts w:ascii="Arial" w:eastAsia="Times New Roman" w:hAnsi="Arial" w:cs="Arial"/>
+          <w:color w:val="000000"/>
+          <w:lang w:eastAsia="it-IT"/>
+        </w:rPr>
+        <w:t>i,j</w:t>
+      </w:r>
+      <w:proofErr w:type="spellEnd"/>
+      <w:r>
+        <w:rPr>
+          <w:rFonts w:ascii="Arial" w:eastAsia="Times New Roman" w:hAnsi="Arial" w:cs="Arial"/>
+          <w:color w:val="000000"/>
+          <w:lang w:eastAsia="it-IT"/>
+        </w:rPr>
+        <w:t>] che nello stato s(t) è </w:t>
       </w:r>
       <w:r>
         <w:rPr>
@@ -664,7 +810,25 @@
           <w:color w:val="000000"/>
           <w:lang w:eastAsia="it-IT"/>
         </w:rPr>
-        <w:t>assimizzare lo throughput, minimizzando il tempo di calcolo di ciascun fotogramma ed eventualmente anche della sequenza di fotogrammi</w:t>
+        <w:t xml:space="preserve">assimizzare lo </w:t>
+      </w:r>
+      <w:proofErr w:type="spellStart"/>
+      <w:r>
+        <w:rPr>
+          <w:rFonts w:ascii="Arial" w:eastAsia="Times New Roman" w:hAnsi="Arial" w:cs="Arial"/>
+          <w:color w:val="000000"/>
+          <w:lang w:eastAsia="it-IT"/>
+        </w:rPr>
+        <w:t>throughput</w:t>
+      </w:r>
+      <w:proofErr w:type="spellEnd"/>
+      <w:r>
+        <w:rPr>
+          <w:rFonts w:ascii="Arial" w:eastAsia="Times New Roman" w:hAnsi="Arial" w:cs="Arial"/>
+          <w:color w:val="000000"/>
+          <w:lang w:eastAsia="it-IT"/>
+        </w:rPr>
+        <w:t>, minimizzando il tempo di calcolo di ciascun fotogramma ed eventualmente anche della sequenza di fotogrammi</w:t>
       </w:r>
     </w:p>
     <w:p>
@@ -781,25 +945,151 @@
           <w:color w:val="000000"/>
           <w:lang w:eastAsia="it-IT"/>
         </w:rPr>
-        <w:t>L’architettura del sistema è stata scomposta in tre livelli utilizzando il patten Model View Presenter usando il modello ad Interattori, di conseguenza vi sono tre moduli: il dominio applicativo, gli interattori e la vista.</w:t>
-      </w:r>
-    </w:p>
-    <w:p>
-      <w:pPr>
-        <w:spacing w:before="100" w:beforeAutospacing="1" w:after="100" w:afterAutospacing="1"/>
-        <w:rPr>
-          <w:rFonts w:ascii="Arial" w:eastAsia="Times New Roman" w:hAnsi="Arial" w:cs="Arial"/>
-          <w:color w:val="000000"/>
-          <w:lang w:eastAsia="it-IT"/>
-        </w:rPr>
-      </w:pPr>
-      <w:r>
-        <w:rPr>
-          <w:rFonts w:ascii="Arial" w:eastAsia="Times New Roman" w:hAnsi="Arial" w:cs="Arial"/>
-          <w:color w:val="000000"/>
-          <w:lang w:eastAsia="it-IT"/>
-        </w:rPr>
-        <w:t>Nel primo livello vi è una rappresentazione object oriented delle componenti del problema.</w:t>
+        <w:t xml:space="preserve">L’architettura del sistema è stata scomposta in tre livelli utilizzando il </w:t>
+      </w:r>
+      <w:proofErr w:type="spellStart"/>
+      <w:r>
+        <w:rPr>
+          <w:rFonts w:ascii="Arial" w:eastAsia="Times New Roman" w:hAnsi="Arial" w:cs="Arial"/>
+          <w:color w:val="000000"/>
+          <w:lang w:eastAsia="it-IT"/>
+        </w:rPr>
+        <w:t>patten</w:t>
+      </w:r>
+      <w:proofErr w:type="spellEnd"/>
+      <w:r>
+        <w:rPr>
+          <w:rFonts w:ascii="Arial" w:eastAsia="Times New Roman" w:hAnsi="Arial" w:cs="Arial"/>
+          <w:color w:val="000000"/>
+          <w:lang w:eastAsia="it-IT"/>
+        </w:rPr>
+        <w:t xml:space="preserve"> Model </w:t>
+      </w:r>
+      <w:proofErr w:type="spellStart"/>
+      <w:r>
+        <w:rPr>
+          <w:rFonts w:ascii="Arial" w:eastAsia="Times New Roman" w:hAnsi="Arial" w:cs="Arial"/>
+          <w:color w:val="000000"/>
+          <w:lang w:eastAsia="it-IT"/>
+        </w:rPr>
+        <w:t>View</w:t>
+      </w:r>
+      <w:proofErr w:type="spellEnd"/>
+      <w:r>
+        <w:rPr>
+          <w:rFonts w:ascii="Arial" w:eastAsia="Times New Roman" w:hAnsi="Arial" w:cs="Arial"/>
+          <w:color w:val="000000"/>
+          <w:lang w:eastAsia="it-IT"/>
+        </w:rPr>
+        <w:t xml:space="preserve"> </w:t>
+      </w:r>
+      <w:proofErr w:type="spellStart"/>
+      <w:r>
+        <w:rPr>
+          <w:rFonts w:ascii="Arial" w:eastAsia="Times New Roman" w:hAnsi="Arial" w:cs="Arial"/>
+          <w:color w:val="000000"/>
+          <w:lang w:eastAsia="it-IT"/>
+        </w:rPr>
+        <w:t>Presenter</w:t>
+      </w:r>
+      <w:proofErr w:type="spellEnd"/>
+      <w:r>
+        <w:rPr>
+          <w:rFonts w:ascii="Arial" w:eastAsia="Times New Roman" w:hAnsi="Arial" w:cs="Arial"/>
+          <w:color w:val="000000"/>
+          <w:lang w:eastAsia="it-IT"/>
+        </w:rPr>
+        <w:t xml:space="preserve"> usando il modello ad </w:t>
+      </w:r>
+      <w:proofErr w:type="spellStart"/>
+      <w:r>
+        <w:rPr>
+          <w:rFonts w:ascii="Arial" w:eastAsia="Times New Roman" w:hAnsi="Arial" w:cs="Arial"/>
+          <w:color w:val="000000"/>
+          <w:lang w:eastAsia="it-IT"/>
+        </w:rPr>
+        <w:t>Interattori</w:t>
+      </w:r>
+      <w:proofErr w:type="spellEnd"/>
+      <w:r>
+        <w:rPr>
+          <w:rFonts w:ascii="Arial" w:eastAsia="Times New Roman" w:hAnsi="Arial" w:cs="Arial"/>
+          <w:color w:val="000000"/>
+          <w:lang w:eastAsia="it-IT"/>
+        </w:rPr>
+        <w:t xml:space="preserve">, di conseguenza vi sono tre moduli: il dominio applicativo, gli </w:t>
+      </w:r>
+      <w:proofErr w:type="spellStart"/>
+      <w:r>
+        <w:rPr>
+          <w:rFonts w:ascii="Arial" w:eastAsia="Times New Roman" w:hAnsi="Arial" w:cs="Arial"/>
+          <w:color w:val="000000"/>
+          <w:lang w:eastAsia="it-IT"/>
+        </w:rPr>
+        <w:t>interattori</w:t>
+      </w:r>
+      <w:proofErr w:type="spellEnd"/>
+      <w:r>
+        <w:rPr>
+          <w:rFonts w:ascii="Arial" w:eastAsia="Times New Roman" w:hAnsi="Arial" w:cs="Arial"/>
+          <w:color w:val="000000"/>
+          <w:lang w:eastAsia="it-IT"/>
+        </w:rPr>
+        <w:t xml:space="preserve"> e la vista.</w:t>
+      </w:r>
+    </w:p>
+    <w:p>
+      <w:pPr>
+        <w:spacing w:before="100" w:beforeAutospacing="1" w:after="100" w:afterAutospacing="1"/>
+        <w:rPr>
+          <w:rFonts w:ascii="Arial" w:eastAsia="Times New Roman" w:hAnsi="Arial" w:cs="Arial"/>
+          <w:color w:val="000000"/>
+          <w:lang w:eastAsia="it-IT"/>
+        </w:rPr>
+      </w:pPr>
+      <w:r>
+        <w:rPr>
+          <w:rFonts w:ascii="Arial" w:eastAsia="Times New Roman" w:hAnsi="Arial" w:cs="Arial"/>
+          <w:color w:val="000000"/>
+          <w:lang w:eastAsia="it-IT"/>
+        </w:rPr>
+        <w:t xml:space="preserve">Nel primo livello vi è una rappresentazione </w:t>
+      </w:r>
+      <w:proofErr w:type="spellStart"/>
+      <w:r>
+        <w:rPr>
+          <w:rFonts w:ascii="Arial" w:eastAsia="Times New Roman" w:hAnsi="Arial" w:cs="Arial"/>
+          <w:color w:val="000000"/>
+          <w:lang w:eastAsia="it-IT"/>
+        </w:rPr>
+        <w:t>object</w:t>
+      </w:r>
+      <w:proofErr w:type="spellEnd"/>
+      <w:r>
+        <w:rPr>
+          <w:rFonts w:ascii="Arial" w:eastAsia="Times New Roman" w:hAnsi="Arial" w:cs="Arial"/>
+          <w:color w:val="000000"/>
+          <w:lang w:eastAsia="it-IT"/>
+        </w:rPr>
+        <w:t xml:space="preserve"> </w:t>
+      </w:r>
+      <w:proofErr w:type="spellStart"/>
+      <w:r>
+        <w:rPr>
+          <w:rFonts w:ascii="Arial" w:eastAsia="Times New Roman" w:hAnsi="Arial" w:cs="Arial"/>
+          <w:color w:val="000000"/>
+          <w:lang w:eastAsia="it-IT"/>
+        </w:rPr>
+        <w:t>oriented</w:t>
+      </w:r>
+      <w:proofErr w:type="spellEnd"/>
+      <w:r>
+        <w:rPr>
+          <w:rFonts w:ascii="Arial" w:eastAsia="Times New Roman" w:hAnsi="Arial" w:cs="Arial"/>
+          <w:color w:val="000000"/>
+          <w:lang w:eastAsia="it-IT"/>
+        </w:rPr>
+        <w:t xml:space="preserve"> delle componenti del problema.</w:t>
       </w:r>
     </w:p>
     <w:p>
@@ -914,13 +1204,15 @@
         <w:spacing w:before="100" w:beforeAutospacing="1" w:after="100" w:afterAutospacing="1"/>
         <w:rPr>
           <w:rFonts w:ascii="Arial" w:eastAsia="Times New Roman" w:hAnsi="Arial" w:cs="Arial"/>
-          <w:color w:val="000000"/>
-          <w:lang w:eastAsia="it-IT"/>
-        </w:rPr>
-      </w:pPr>
-      <w:r>
-        <w:rPr>
-          <w:rFonts w:ascii="Arial" w:eastAsia="Times New Roman" w:hAnsi="Arial" w:cs="Arial"/>
+          <w:b/>
+          <w:color w:val="000000"/>
+          <w:lang w:eastAsia="it-IT"/>
+        </w:rPr>
+      </w:pPr>
+      <w:r>
+        <w:rPr>
+          <w:rFonts w:ascii="Arial" w:eastAsia="Times New Roman" w:hAnsi="Arial" w:cs="Arial"/>
+          <w:b/>
           <w:color w:val="000000"/>
           <w:lang w:eastAsia="it-IT"/>
         </w:rPr>
@@ -942,31 +1234,855 @@
           <w:color w:val="000000"/>
           <w:lang w:eastAsia="it-IT"/>
         </w:rPr>
-        <w:t xml:space="preserve">2 – Interattori </w:t>
-      </w:r>
-    </w:p>
-    <w:p>
-      <w:pPr>
-        <w:spacing w:before="100" w:beforeAutospacing="1" w:after="100" w:afterAutospacing="1"/>
-        <w:rPr>
-          <w:rFonts w:ascii="Arial" w:eastAsia="Times New Roman" w:hAnsi="Arial" w:cs="Arial"/>
-          <w:color w:val="000000"/>
-          <w:lang w:eastAsia="it-IT"/>
-        </w:rPr>
-      </w:pPr>
-      <w:r>
-        <w:rPr>
-          <w:rFonts w:ascii="Arial" w:eastAsia="Times New Roman" w:hAnsi="Arial" w:cs="Arial"/>
-          <w:color w:val="000000"/>
-          <w:lang w:eastAsia="it-IT"/>
-        </w:rPr>
-        <w:t>3 – Interfaccia utente</w:t>
+        <w:t>Abbiamo implementato il dominio applicativo attra</w:t>
+      </w:r>
+      <w:r>
+        <w:rPr>
+          <w:rFonts w:ascii="Arial" w:eastAsia="Times New Roman" w:hAnsi="Arial" w:cs="Arial"/>
+          <w:color w:val="000000"/>
+          <w:lang w:eastAsia="it-IT"/>
+        </w:rPr>
+        <w:t xml:space="preserve">verso due classi: Cell e </w:t>
+      </w:r>
+      <w:proofErr w:type="spellStart"/>
+      <w:r>
+        <w:rPr>
+          <w:rFonts w:ascii="Arial" w:eastAsia="Times New Roman" w:hAnsi="Arial" w:cs="Arial"/>
+          <w:color w:val="000000"/>
+          <w:lang w:eastAsia="it-IT"/>
+        </w:rPr>
+        <w:t>Board.</w:t>
+      </w:r>
+      <w:proofErr w:type="spellEnd"/>
+    </w:p>
+    <w:p>
+      <w:pPr>
+        <w:spacing w:before="100" w:beforeAutospacing="1" w:after="100" w:afterAutospacing="1"/>
+        <w:rPr>
+          <w:rFonts w:ascii="Arial" w:eastAsia="Times New Roman" w:hAnsi="Arial" w:cs="Arial"/>
+          <w:color w:val="000000"/>
+          <w:lang w:eastAsia="it-IT"/>
+        </w:rPr>
+      </w:pPr>
+      <w:r>
+        <w:rPr>
+          <w:rFonts w:ascii="Arial" w:eastAsia="Times New Roman" w:hAnsi="Arial" w:cs="Arial"/>
+          <w:color w:val="000000"/>
+          <w:lang w:eastAsia="it-IT"/>
+        </w:rPr>
+        <w:t>L’</w:t>
+      </w:r>
+      <w:proofErr w:type="spellStart"/>
+      <w:r>
+        <w:rPr>
+          <w:rFonts w:ascii="Arial" w:eastAsia="Times New Roman" w:hAnsi="Arial" w:cs="Arial"/>
+          <w:color w:val="000000"/>
+          <w:lang w:eastAsia="it-IT"/>
+        </w:rPr>
+        <w:t>enum</w:t>
+      </w:r>
+      <w:proofErr w:type="spellEnd"/>
+      <w:r>
+        <w:rPr>
+          <w:rFonts w:ascii="Arial" w:eastAsia="Times New Roman" w:hAnsi="Arial" w:cs="Arial"/>
+          <w:color w:val="000000"/>
+          <w:lang w:eastAsia="it-IT"/>
+        </w:rPr>
+        <w:t xml:space="preserve"> </w:t>
+      </w:r>
+      <w:r>
+        <w:rPr>
+          <w:rFonts w:ascii="Arial" w:eastAsia="Times New Roman" w:hAnsi="Arial" w:cs="Arial"/>
+          <w:color w:val="000000"/>
+          <w:lang w:eastAsia="it-IT"/>
+        </w:rPr>
+        <w:t xml:space="preserve">Cell </w:t>
+      </w:r>
+      <w:r>
+        <w:rPr>
+          <w:rFonts w:ascii="Arial" w:eastAsia="Times New Roman" w:hAnsi="Arial" w:cs="Arial"/>
+          <w:color w:val="000000"/>
+          <w:lang w:eastAsia="it-IT"/>
+        </w:rPr>
+        <w:t xml:space="preserve">rappresenta lo stato di una cella della scacchiera che può essere </w:t>
+      </w:r>
+      <w:proofErr w:type="spellStart"/>
+      <w:r>
+        <w:rPr>
+          <w:rFonts w:ascii="Arial" w:eastAsia="Times New Roman" w:hAnsi="Arial" w:cs="Arial"/>
+          <w:color w:val="000000"/>
+          <w:lang w:eastAsia="it-IT"/>
+        </w:rPr>
+        <w:t>Alive</w:t>
+      </w:r>
+      <w:proofErr w:type="spellEnd"/>
+      <w:r>
+        <w:rPr>
+          <w:rFonts w:ascii="Arial" w:eastAsia="Times New Roman" w:hAnsi="Arial" w:cs="Arial"/>
+          <w:color w:val="000000"/>
+          <w:lang w:eastAsia="it-IT"/>
+        </w:rPr>
+        <w:t xml:space="preserve"> o Dead.</w:t>
+      </w:r>
+    </w:p>
+    <w:p>
+      <w:pPr>
+        <w:spacing w:before="100" w:beforeAutospacing="1" w:after="100" w:afterAutospacing="1"/>
+        <w:rPr>
+          <w:rFonts w:ascii="Arial" w:eastAsia="Times New Roman" w:hAnsi="Arial" w:cs="Arial"/>
+          <w:color w:val="000000"/>
+          <w:lang w:eastAsia="it-IT"/>
+        </w:rPr>
+      </w:pPr>
+      <w:r>
+        <w:rPr>
+          <w:rFonts w:ascii="Arial" w:eastAsia="Times New Roman" w:hAnsi="Arial" w:cs="Arial"/>
+          <w:color w:val="000000"/>
+          <w:lang w:eastAsia="it-IT"/>
+        </w:rPr>
+        <w:t>La classe Board rappresenta la scacchiera di gioco. Questa è caratterizzata da un’altezza e una larghezza variabili e da la possibilità di recuperare/impostare lo stato di una cella date le coordinate x e y.</w:t>
+      </w:r>
+    </w:p>
+    <w:p>
+      <w:pPr>
+        <w:spacing w:before="100" w:beforeAutospacing="1" w:after="100" w:afterAutospacing="1"/>
+        <w:rPr>
+          <w:rFonts w:ascii="Arial" w:eastAsia="Times New Roman" w:hAnsi="Arial" w:cs="Arial"/>
+          <w:b/>
+          <w:color w:val="000000"/>
+          <w:lang w:eastAsia="it-IT"/>
+        </w:rPr>
+      </w:pPr>
+      <w:r>
+        <w:rPr>
+          <w:rFonts w:ascii="Arial" w:eastAsia="Times New Roman" w:hAnsi="Arial" w:cs="Arial"/>
+          <w:b/>
+          <w:color w:val="000000"/>
+          <w:lang w:eastAsia="it-IT"/>
+        </w:rPr>
+        <w:t xml:space="preserve">2 – </w:t>
+      </w:r>
+      <w:proofErr w:type="spellStart"/>
+      <w:r>
+        <w:rPr>
+          <w:rFonts w:ascii="Arial" w:eastAsia="Times New Roman" w:hAnsi="Arial" w:cs="Arial"/>
+          <w:b/>
+          <w:color w:val="000000"/>
+          <w:lang w:eastAsia="it-IT"/>
+        </w:rPr>
+        <w:t>Interattori</w:t>
+      </w:r>
+      <w:proofErr w:type="spellEnd"/>
+      <w:r>
+        <w:rPr>
+          <w:rFonts w:ascii="Arial" w:eastAsia="Times New Roman" w:hAnsi="Arial" w:cs="Arial"/>
+          <w:b/>
+          <w:color w:val="000000"/>
+          <w:lang w:eastAsia="it-IT"/>
+        </w:rPr>
+        <w:t xml:space="preserve"> </w:t>
+      </w:r>
+    </w:p>
+    <w:p>
+      <w:pPr>
+        <w:spacing w:before="100" w:beforeAutospacing="1" w:after="100" w:afterAutospacing="1"/>
+        <w:rPr>
+          <w:rFonts w:ascii="Arial" w:eastAsia="Times New Roman" w:hAnsi="Arial" w:cs="Arial"/>
+          <w:color w:val="000000"/>
+          <w:lang w:eastAsia="it-IT"/>
+        </w:rPr>
+      </w:pPr>
+      <w:r>
+        <w:rPr>
+          <w:rFonts w:ascii="Arial" w:eastAsia="Times New Roman" w:hAnsi="Arial" w:cs="Arial"/>
+          <w:color w:val="000000"/>
+          <w:lang w:eastAsia="it-IT"/>
+        </w:rPr>
+        <w:t xml:space="preserve">Abbiamo implementato un </w:t>
+      </w:r>
+      <w:proofErr w:type="spellStart"/>
+      <w:r>
+        <w:rPr>
+          <w:rFonts w:ascii="Arial" w:eastAsia="Times New Roman" w:hAnsi="Arial" w:cs="Arial"/>
+          <w:color w:val="000000"/>
+          <w:lang w:eastAsia="it-IT"/>
+        </w:rPr>
+        <w:t>interattore</w:t>
+      </w:r>
+      <w:proofErr w:type="spellEnd"/>
+      <w:r>
+        <w:rPr>
+          <w:rFonts w:ascii="Arial" w:eastAsia="Times New Roman" w:hAnsi="Arial" w:cs="Arial"/>
+          <w:color w:val="000000"/>
+          <w:lang w:eastAsia="it-IT"/>
+        </w:rPr>
+        <w:t xml:space="preserve"> “</w:t>
+      </w:r>
+      <w:proofErr w:type="spellStart"/>
+      <w:r>
+        <w:rPr>
+          <w:rFonts w:ascii="Arial" w:eastAsia="Times New Roman" w:hAnsi="Arial" w:cs="Arial"/>
+          <w:b/>
+          <w:color w:val="000000"/>
+          <w:lang w:eastAsia="it-IT"/>
+        </w:rPr>
+        <w:t>BoardUpdater</w:t>
+      </w:r>
+      <w:proofErr w:type="spellEnd"/>
+      <w:r>
+        <w:rPr>
+          <w:rFonts w:ascii="Arial" w:eastAsia="Times New Roman" w:hAnsi="Arial" w:cs="Arial"/>
+          <w:color w:val="000000"/>
+          <w:lang w:eastAsia="it-IT"/>
+        </w:rPr>
+        <w:t xml:space="preserve">” che si occupa dell’aggiornamento della scacchiera di gioco. Di questo </w:t>
+      </w:r>
+      <w:proofErr w:type="spellStart"/>
+      <w:r>
+        <w:rPr>
+          <w:rFonts w:ascii="Arial" w:eastAsia="Times New Roman" w:hAnsi="Arial" w:cs="Arial"/>
+          <w:color w:val="000000"/>
+          <w:lang w:eastAsia="it-IT"/>
+        </w:rPr>
+        <w:t>interattore</w:t>
+      </w:r>
+      <w:proofErr w:type="spellEnd"/>
+      <w:r>
+        <w:rPr>
+          <w:rFonts w:ascii="Arial" w:eastAsia="Times New Roman" w:hAnsi="Arial" w:cs="Arial"/>
+          <w:color w:val="000000"/>
+          <w:lang w:eastAsia="it-IT"/>
+        </w:rPr>
+        <w:t xml:space="preserve"> ne esistono due versioni, una sequenziale e una concorrente.</w:t>
+      </w:r>
+    </w:p>
+    <w:p>
+      <w:pPr>
+        <w:spacing w:before="100" w:beforeAutospacing="1" w:after="100" w:afterAutospacing="1"/>
+        <w:rPr>
+          <w:rFonts w:ascii="Arial" w:eastAsia="Times New Roman" w:hAnsi="Arial" w:cs="Arial"/>
+          <w:color w:val="000000"/>
+          <w:lang w:eastAsia="it-IT"/>
+        </w:rPr>
+      </w:pPr>
+      <w:r>
+        <w:rPr>
+          <w:rFonts w:ascii="Arial" w:eastAsia="Times New Roman" w:hAnsi="Arial" w:cs="Arial"/>
+          <w:color w:val="000000"/>
+          <w:lang w:eastAsia="it-IT"/>
+        </w:rPr>
+        <w:t>La versione sequenziale</w:t>
+      </w:r>
+      <w:r>
+        <w:rPr>
+          <w:rFonts w:ascii="Arial" w:eastAsia="Times New Roman" w:hAnsi="Arial" w:cs="Arial"/>
+          <w:color w:val="000000"/>
+          <w:lang w:eastAsia="it-IT"/>
+        </w:rPr>
+        <w:t xml:space="preserve"> </w:t>
+      </w:r>
+      <w:r>
+        <w:rPr>
+          <w:rFonts w:ascii="Arial" w:eastAsia="Times New Roman" w:hAnsi="Arial" w:cs="Arial"/>
+          <w:color w:val="000000"/>
+          <w:lang w:eastAsia="it-IT"/>
+        </w:rPr>
+        <w:t>“</w:t>
+      </w:r>
+      <w:proofErr w:type="spellStart"/>
+      <w:r>
+        <w:rPr>
+          <w:rFonts w:ascii="Arial" w:eastAsia="Times New Roman" w:hAnsi="Arial" w:cs="Arial"/>
+          <w:b/>
+          <w:color w:val="000000"/>
+          <w:lang w:eastAsia="it-IT"/>
+        </w:rPr>
+        <w:t>Sequential</w:t>
+      </w:r>
+      <w:r>
+        <w:rPr>
+          <w:rFonts w:ascii="Arial" w:eastAsia="Times New Roman" w:hAnsi="Arial" w:cs="Arial"/>
+          <w:b/>
+          <w:color w:val="000000"/>
+          <w:lang w:eastAsia="it-IT"/>
+        </w:rPr>
+        <w:t>BoardUpdater</w:t>
+      </w:r>
+      <w:proofErr w:type="spellEnd"/>
+      <w:r>
+        <w:rPr>
+          <w:rFonts w:ascii="Arial" w:eastAsia="Times New Roman" w:hAnsi="Arial" w:cs="Arial"/>
+          <w:color w:val="000000"/>
+          <w:lang w:eastAsia="it-IT"/>
+        </w:rPr>
+        <w:t>”</w:t>
+      </w:r>
+      <w:r>
+        <w:rPr>
+          <w:rFonts w:ascii="Arial" w:eastAsia="Times New Roman" w:hAnsi="Arial" w:cs="Arial"/>
+          <w:color w:val="000000"/>
+          <w:lang w:eastAsia="it-IT"/>
+        </w:rPr>
+        <w:t xml:space="preserve"> </w:t>
+      </w:r>
+      <w:r>
+        <w:rPr>
+          <w:rFonts w:ascii="Arial" w:eastAsia="Times New Roman" w:hAnsi="Arial" w:cs="Arial"/>
+          <w:color w:val="000000"/>
+          <w:lang w:eastAsia="it-IT"/>
+        </w:rPr>
+        <w:t>viene eseguita sul</w:t>
+      </w:r>
+      <w:r>
+        <w:rPr>
+          <w:rFonts w:ascii="Arial" w:eastAsia="Times New Roman" w:hAnsi="Arial" w:cs="Arial"/>
+          <w:color w:val="000000"/>
+          <w:lang w:eastAsia="it-IT"/>
+        </w:rPr>
+        <w:t xml:space="preserve"> </w:t>
+      </w:r>
+      <w:proofErr w:type="spellStart"/>
+      <w:r>
+        <w:rPr>
+          <w:rFonts w:ascii="Arial" w:eastAsia="Times New Roman" w:hAnsi="Arial" w:cs="Arial"/>
+          <w:color w:val="000000"/>
+          <w:lang w:eastAsia="it-IT"/>
+        </w:rPr>
+        <w:t>thread</w:t>
+      </w:r>
+      <w:proofErr w:type="spellEnd"/>
+      <w:r>
+        <w:rPr>
+          <w:rFonts w:ascii="Arial" w:eastAsia="Times New Roman" w:hAnsi="Arial" w:cs="Arial"/>
+          <w:color w:val="000000"/>
+          <w:lang w:eastAsia="it-IT"/>
+        </w:rPr>
+        <w:t xml:space="preserve"> corrente senza la creazione di nuovi </w:t>
+      </w:r>
+      <w:proofErr w:type="spellStart"/>
+      <w:r>
+        <w:rPr>
+          <w:rFonts w:ascii="Arial" w:eastAsia="Times New Roman" w:hAnsi="Arial" w:cs="Arial"/>
+          <w:color w:val="000000"/>
+          <w:lang w:eastAsia="it-IT"/>
+        </w:rPr>
+        <w:t>thread</w:t>
+      </w:r>
+      <w:proofErr w:type="spellEnd"/>
+      <w:r>
+        <w:rPr>
+          <w:rFonts w:ascii="Arial" w:eastAsia="Times New Roman" w:hAnsi="Arial" w:cs="Arial"/>
+          <w:color w:val="000000"/>
+          <w:lang w:eastAsia="it-IT"/>
+        </w:rPr>
+        <w:t>.</w:t>
+      </w:r>
+    </w:p>
+    <w:p>
+      <w:pPr>
+        <w:rPr>
+          <w:rFonts w:ascii="Arial" w:eastAsia="Times New Roman" w:hAnsi="Arial" w:cs="Arial"/>
+          <w:color w:val="000000"/>
+          <w:lang w:eastAsia="it-IT"/>
+        </w:rPr>
+      </w:pPr>
+      <w:r>
+        <w:rPr>
+          <w:rFonts w:ascii="Arial" w:eastAsia="Times New Roman" w:hAnsi="Arial" w:cs="Arial"/>
+          <w:color w:val="000000"/>
+          <w:lang w:eastAsia="it-IT"/>
+        </w:rPr>
+        <w:t xml:space="preserve">Nella versione concorrente </w:t>
+      </w:r>
+      <w:r>
+        <w:rPr>
+          <w:rFonts w:ascii="Arial" w:eastAsia="Times New Roman" w:hAnsi="Arial" w:cs="Arial"/>
+          <w:color w:val="000000"/>
+          <w:lang w:eastAsia="it-IT"/>
+        </w:rPr>
+        <w:t>“</w:t>
+      </w:r>
+      <w:proofErr w:type="spellStart"/>
+      <w:r>
+        <w:rPr>
+          <w:rFonts w:ascii="Arial" w:eastAsia="Times New Roman" w:hAnsi="Arial" w:cs="Arial"/>
+          <w:b/>
+          <w:color w:val="000000"/>
+          <w:lang w:eastAsia="it-IT"/>
+        </w:rPr>
+        <w:t>ConcurrentBoardUpdater</w:t>
+      </w:r>
+      <w:proofErr w:type="spellEnd"/>
+      <w:r>
+        <w:rPr>
+          <w:rFonts w:ascii="Arial" w:eastAsia="Times New Roman" w:hAnsi="Arial" w:cs="Arial"/>
+          <w:color w:val="000000"/>
+          <w:lang w:eastAsia="it-IT"/>
+        </w:rPr>
+        <w:t xml:space="preserve">” </w:t>
+      </w:r>
+      <w:r>
+        <w:rPr>
+          <w:rFonts w:ascii="Arial" w:eastAsia="Times New Roman" w:hAnsi="Arial" w:cs="Arial"/>
+          <w:color w:val="000000"/>
+          <w:lang w:eastAsia="it-IT"/>
+        </w:rPr>
+        <w:t xml:space="preserve">è possibile configurare il numero di </w:t>
+      </w:r>
+      <w:proofErr w:type="spellStart"/>
+      <w:r>
+        <w:rPr>
+          <w:rFonts w:ascii="Arial" w:eastAsia="Times New Roman" w:hAnsi="Arial" w:cs="Arial"/>
+          <w:color w:val="000000"/>
+          <w:lang w:eastAsia="it-IT"/>
+        </w:rPr>
+        <w:t>Worker</w:t>
+      </w:r>
+      <w:proofErr w:type="spellEnd"/>
+      <w:r>
+        <w:rPr>
+          <w:rFonts w:ascii="Arial" w:eastAsia="Times New Roman" w:hAnsi="Arial" w:cs="Arial"/>
+          <w:color w:val="000000"/>
+          <w:lang w:eastAsia="it-IT"/>
+        </w:rPr>
+        <w:t xml:space="preserve"> (ognuno </w:t>
+      </w:r>
+      <w:r>
+        <w:rPr>
+          <w:rFonts w:ascii="Arial" w:eastAsia="Times New Roman" w:hAnsi="Arial" w:cs="Arial"/>
+          <w:color w:val="000000"/>
+          <w:lang w:eastAsia="it-IT"/>
+        </w:rPr>
+        <w:t xml:space="preserve">dei quali verrà eseguito su un </w:t>
+      </w:r>
+      <w:proofErr w:type="spellStart"/>
+      <w:r>
+        <w:rPr>
+          <w:rFonts w:ascii="Arial" w:eastAsia="Times New Roman" w:hAnsi="Arial" w:cs="Arial"/>
+          <w:color w:val="000000"/>
+          <w:lang w:eastAsia="it-IT"/>
+        </w:rPr>
+        <w:t>thread</w:t>
+      </w:r>
+      <w:proofErr w:type="spellEnd"/>
+      <w:r>
+        <w:rPr>
+          <w:rFonts w:ascii="Arial" w:eastAsia="Times New Roman" w:hAnsi="Arial" w:cs="Arial"/>
+          <w:color w:val="000000"/>
+          <w:lang w:eastAsia="it-IT"/>
+        </w:rPr>
+        <w:t xml:space="preserve"> </w:t>
+      </w:r>
+      <w:r>
+        <w:rPr>
+          <w:rFonts w:ascii="Arial" w:eastAsia="Times New Roman" w:hAnsi="Arial" w:cs="Arial"/>
+          <w:color w:val="000000"/>
+          <w:lang w:eastAsia="it-IT"/>
+        </w:rPr>
+        <w:t>indipendente</w:t>
+      </w:r>
+      <w:r>
+        <w:rPr>
+          <w:rFonts w:ascii="Arial" w:eastAsia="Times New Roman" w:hAnsi="Arial" w:cs="Arial"/>
+          <w:color w:val="000000"/>
+          <w:lang w:eastAsia="it-IT"/>
+        </w:rPr>
+        <w:t>).</w:t>
+      </w:r>
+      <w:r>
+        <w:rPr>
+          <w:rFonts w:ascii="Arial" w:eastAsia="Times New Roman" w:hAnsi="Arial" w:cs="Arial"/>
+          <w:color w:val="000000"/>
+          <w:lang w:eastAsia="it-IT"/>
+        </w:rPr>
+        <w:t xml:space="preserve"> </w:t>
       </w:r>
       <w:bookmarkStart w:id="0" w:name="_GoBack"/>
       <w:bookmarkEnd w:id="0"/>
     </w:p>
     <w:p>
       <w:pPr>
+        <w:rPr>
+          <w:rFonts w:ascii="Arial" w:eastAsia="Times New Roman" w:hAnsi="Arial" w:cs="Arial"/>
+          <w:color w:val="000000"/>
+          <w:lang w:eastAsia="it-IT"/>
+        </w:rPr>
+      </w:pPr>
+      <w:r>
+        <w:rPr>
+          <w:rFonts w:ascii="Arial" w:eastAsia="Times New Roman" w:hAnsi="Arial" w:cs="Arial"/>
+          <w:color w:val="000000"/>
+          <w:lang w:eastAsia="it-IT"/>
+        </w:rPr>
+        <w:t>I</w:t>
+      </w:r>
+      <w:r>
+        <w:rPr>
+          <w:rFonts w:ascii="Arial" w:eastAsia="Times New Roman" w:hAnsi="Arial" w:cs="Arial"/>
+          <w:color w:val="000000"/>
+          <w:lang w:eastAsia="it-IT"/>
+        </w:rPr>
+        <w:t xml:space="preserve">l metodo start si occupa della creazione di un nuovo </w:t>
+      </w:r>
+      <w:proofErr w:type="spellStart"/>
+      <w:r>
+        <w:rPr>
+          <w:rFonts w:ascii="Arial" w:eastAsia="Times New Roman" w:hAnsi="Arial" w:cs="Arial"/>
+          <w:color w:val="000000"/>
+          <w:lang w:eastAsia="it-IT"/>
+        </w:rPr>
+        <w:t>thread</w:t>
+      </w:r>
+      <w:proofErr w:type="spellEnd"/>
+      <w:r>
+        <w:rPr>
+          <w:rFonts w:ascii="Arial" w:eastAsia="Times New Roman" w:hAnsi="Arial" w:cs="Arial"/>
+          <w:color w:val="000000"/>
+          <w:lang w:eastAsia="it-IT"/>
+        </w:rPr>
+        <w:t xml:space="preserve"> per ogni </w:t>
+      </w:r>
+      <w:proofErr w:type="spellStart"/>
+      <w:r>
+        <w:rPr>
+          <w:rFonts w:ascii="Arial" w:eastAsia="Times New Roman" w:hAnsi="Arial" w:cs="Arial"/>
+          <w:color w:val="000000"/>
+          <w:lang w:eastAsia="it-IT"/>
+        </w:rPr>
+        <w:t>Worker</w:t>
+      </w:r>
+      <w:proofErr w:type="spellEnd"/>
+      <w:r>
+        <w:rPr>
+          <w:rFonts w:ascii="Arial" w:eastAsia="Times New Roman" w:hAnsi="Arial" w:cs="Arial"/>
+          <w:color w:val="000000"/>
+          <w:lang w:eastAsia="it-IT"/>
+        </w:rPr>
+        <w:t xml:space="preserve"> e di</w:t>
+      </w:r>
+      <w:r>
+        <w:rPr>
+          <w:rFonts w:ascii="Arial" w:eastAsia="Times New Roman" w:hAnsi="Arial" w:cs="Arial"/>
+          <w:color w:val="000000"/>
+          <w:lang w:eastAsia="it-IT"/>
+        </w:rPr>
+        <w:t xml:space="preserve"> eseguirlo.</w:t>
+      </w:r>
+    </w:p>
+    <w:p>
+      <w:pPr>
+        <w:rPr>
+          <w:rFonts w:ascii="Arial" w:eastAsia="Times New Roman" w:hAnsi="Arial" w:cs="Arial"/>
+          <w:color w:val="000000"/>
+          <w:lang w:eastAsia="it-IT"/>
+        </w:rPr>
+      </w:pPr>
+      <w:r>
+        <w:rPr>
+          <w:rFonts w:ascii="Arial" w:eastAsia="Times New Roman" w:hAnsi="Arial" w:cs="Arial"/>
+          <w:color w:val="000000"/>
+          <w:lang w:eastAsia="it-IT"/>
+        </w:rPr>
+        <w:t xml:space="preserve">Il metodo stop si occupa di terminare l’esecuzione dei </w:t>
+      </w:r>
+      <w:proofErr w:type="spellStart"/>
+      <w:r>
+        <w:rPr>
+          <w:rFonts w:ascii="Arial" w:eastAsia="Times New Roman" w:hAnsi="Arial" w:cs="Arial"/>
+          <w:color w:val="000000"/>
+          <w:lang w:eastAsia="it-IT"/>
+        </w:rPr>
+        <w:t>Worker.</w:t>
+      </w:r>
+      <w:proofErr w:type="spellEnd"/>
+    </w:p>
+    <w:p>
+      <w:pPr>
+        <w:rPr>
+          <w:rFonts w:ascii="Arial" w:eastAsia="Times New Roman" w:hAnsi="Arial" w:cs="Arial"/>
+          <w:color w:val="000000"/>
+          <w:lang w:eastAsia="it-IT"/>
+        </w:rPr>
+      </w:pPr>
+      <w:r>
+        <w:rPr>
+          <w:rFonts w:ascii="Arial" w:eastAsia="Times New Roman" w:hAnsi="Arial" w:cs="Arial"/>
+          <w:color w:val="000000"/>
+          <w:lang w:eastAsia="it-IT"/>
+        </w:rPr>
+        <w:t xml:space="preserve">Il metodo update gestisce l’aggiornamento della </w:t>
+      </w:r>
+      <w:proofErr w:type="spellStart"/>
+      <w:r>
+        <w:rPr>
+          <w:rFonts w:ascii="Arial" w:eastAsia="Times New Roman" w:hAnsi="Arial" w:cs="Arial"/>
+          <w:color w:val="000000"/>
+          <w:lang w:eastAsia="it-IT"/>
+        </w:rPr>
+        <w:t>schacchiera</w:t>
+      </w:r>
+      <w:proofErr w:type="spellEnd"/>
+      <w:r>
+        <w:rPr>
+          <w:rFonts w:ascii="Arial" w:eastAsia="Times New Roman" w:hAnsi="Arial" w:cs="Arial"/>
+          <w:color w:val="000000"/>
+          <w:lang w:eastAsia="it-IT"/>
+        </w:rPr>
+        <w:t xml:space="preserve"> di gioco (</w:t>
+      </w:r>
+      <w:proofErr w:type="spellStart"/>
+      <w:r>
+        <w:rPr>
+          <w:rFonts w:ascii="Arial" w:eastAsia="Times New Roman" w:hAnsi="Arial" w:cs="Arial"/>
+          <w:color w:val="000000"/>
+          <w:lang w:eastAsia="it-IT"/>
+        </w:rPr>
+        <w:t>board</w:t>
+      </w:r>
+      <w:proofErr w:type="spellEnd"/>
+      <w:r>
+        <w:rPr>
+          <w:rFonts w:ascii="Arial" w:eastAsia="Times New Roman" w:hAnsi="Arial" w:cs="Arial"/>
+          <w:color w:val="000000"/>
+          <w:lang w:eastAsia="it-IT"/>
+        </w:rPr>
+        <w:t>)</w:t>
+      </w:r>
+      <w:r>
+        <w:rPr>
+          <w:rFonts w:ascii="Arial" w:eastAsia="Times New Roman" w:hAnsi="Arial" w:cs="Arial"/>
+          <w:color w:val="000000"/>
+          <w:lang w:eastAsia="it-IT"/>
+        </w:rPr>
+        <w:t xml:space="preserve">. </w:t>
+      </w:r>
+      <w:r>
+        <w:rPr>
+          <w:rFonts w:ascii="Arial" w:eastAsia="Times New Roman" w:hAnsi="Arial" w:cs="Arial"/>
+          <w:color w:val="000000"/>
+          <w:lang w:eastAsia="it-IT"/>
+        </w:rPr>
+        <w:t xml:space="preserve">Per prima cosa si occupa di creare una nuova scacchiera che rappresenterà lo stato della scacchiera corrente dopo l’aggiornamento. Successivamente divide il lavoro fra i </w:t>
+      </w:r>
+      <w:proofErr w:type="spellStart"/>
+      <w:r>
+        <w:rPr>
+          <w:rFonts w:ascii="Arial" w:eastAsia="Times New Roman" w:hAnsi="Arial" w:cs="Arial"/>
+          <w:color w:val="000000"/>
+          <w:lang w:eastAsia="it-IT"/>
+        </w:rPr>
+        <w:t>Worker</w:t>
+      </w:r>
+      <w:proofErr w:type="spellEnd"/>
+      <w:r>
+        <w:rPr>
+          <w:rFonts w:ascii="Arial" w:eastAsia="Times New Roman" w:hAnsi="Arial" w:cs="Arial"/>
+          <w:color w:val="000000"/>
+          <w:lang w:eastAsia="it-IT"/>
+        </w:rPr>
+        <w:t xml:space="preserve"> cercando di bilanciarlo il più possibile. Dopodiché sospende la propria esecuzione in attesa che tutti i </w:t>
+      </w:r>
+      <w:proofErr w:type="spellStart"/>
+      <w:r>
+        <w:rPr>
+          <w:rFonts w:ascii="Arial" w:eastAsia="Times New Roman" w:hAnsi="Arial" w:cs="Arial"/>
+          <w:color w:val="000000"/>
+          <w:lang w:eastAsia="it-IT"/>
+        </w:rPr>
+        <w:t>Worker</w:t>
+      </w:r>
+      <w:proofErr w:type="spellEnd"/>
+      <w:r>
+        <w:rPr>
+          <w:rFonts w:ascii="Arial" w:eastAsia="Times New Roman" w:hAnsi="Arial" w:cs="Arial"/>
+          <w:color w:val="000000"/>
+          <w:lang w:eastAsia="it-IT"/>
+        </w:rPr>
+        <w:t xml:space="preserve"> abbiano terminato l’aggiornamento della porzione di scacchiera assegnatagli. </w:t>
+      </w:r>
+    </w:p>
+    <w:p>
+      <w:pPr>
+        <w:rPr>
+          <w:rFonts w:ascii="Arial" w:eastAsia="Times New Roman" w:hAnsi="Arial" w:cs="Arial"/>
+          <w:color w:val="000000"/>
+          <w:lang w:eastAsia="it-IT"/>
+        </w:rPr>
+      </w:pPr>
+    </w:p>
+    <w:p>
+      <w:pPr>
+        <w:spacing w:before="100" w:beforeAutospacing="1" w:after="100" w:afterAutospacing="1"/>
+        <w:rPr>
+          <w:rFonts w:ascii="Arial" w:eastAsia="Times New Roman" w:hAnsi="Arial" w:cs="Arial"/>
+          <w:color w:val="000000"/>
+          <w:lang w:eastAsia="it-IT"/>
+        </w:rPr>
+      </w:pPr>
+      <w:r>
+        <w:rPr>
+          <w:rFonts w:ascii="Arial" w:eastAsia="Times New Roman" w:hAnsi="Arial" w:cs="Arial"/>
+          <w:color w:val="000000"/>
+          <w:lang w:eastAsia="it-IT"/>
+        </w:rPr>
+        <w:t>Ogni</w:t>
+      </w:r>
+      <w:r>
+        <w:rPr>
+          <w:rFonts w:ascii="Arial" w:eastAsia="Times New Roman" w:hAnsi="Arial" w:cs="Arial"/>
+          <w:color w:val="000000"/>
+          <w:lang w:eastAsia="it-IT"/>
+        </w:rPr>
+        <w:t xml:space="preserve"> </w:t>
+      </w:r>
+      <w:proofErr w:type="spellStart"/>
+      <w:r>
+        <w:rPr>
+          <w:rFonts w:ascii="Arial" w:eastAsia="Times New Roman" w:hAnsi="Arial" w:cs="Arial"/>
+          <w:b/>
+          <w:color w:val="000000"/>
+          <w:lang w:eastAsia="it-IT"/>
+        </w:rPr>
+        <w:t>Worker</w:t>
+      </w:r>
+      <w:proofErr w:type="spellEnd"/>
+      <w:r>
+        <w:rPr>
+          <w:rFonts w:ascii="Arial" w:eastAsia="Times New Roman" w:hAnsi="Arial" w:cs="Arial"/>
+          <w:color w:val="000000"/>
+          <w:lang w:eastAsia="it-IT"/>
+        </w:rPr>
+        <w:t xml:space="preserve">, </w:t>
+      </w:r>
+      <w:r>
+        <w:rPr>
+          <w:rFonts w:ascii="Arial" w:eastAsia="Times New Roman" w:hAnsi="Arial" w:cs="Arial"/>
+          <w:color w:val="000000"/>
+          <w:lang w:eastAsia="it-IT"/>
+        </w:rPr>
+        <w:t>appena messo in esecuzione</w:t>
+      </w:r>
+      <w:r>
+        <w:rPr>
+          <w:rFonts w:ascii="Arial" w:eastAsia="Times New Roman" w:hAnsi="Arial" w:cs="Arial"/>
+          <w:color w:val="000000"/>
+          <w:lang w:eastAsia="it-IT"/>
+        </w:rPr>
+        <w:t>,</w:t>
+      </w:r>
+      <w:r>
+        <w:rPr>
+          <w:rFonts w:ascii="Arial" w:eastAsia="Times New Roman" w:hAnsi="Arial" w:cs="Arial"/>
+          <w:color w:val="000000"/>
+          <w:lang w:eastAsia="it-IT"/>
+        </w:rPr>
+        <w:t xml:space="preserve"> aspetta che gli venga assegnata la porzione di scacchiera da aggiornare. Una volta terminata l’attesa, se ancora in esecuzione, effettua l’aggiornamento delle celle seguendo le regole del gioco (indicate nell’analisi del problema). </w:t>
+      </w:r>
+      <w:r>
+        <w:rPr>
+          <w:rFonts w:ascii="Arial" w:eastAsia="Times New Roman" w:hAnsi="Arial" w:cs="Arial"/>
+          <w:color w:val="000000"/>
+          <w:lang w:eastAsia="it-IT"/>
+        </w:rPr>
+        <w:t xml:space="preserve">Una volta terminato il lavoro, il </w:t>
+      </w:r>
+      <w:proofErr w:type="spellStart"/>
+      <w:r>
+        <w:rPr>
+          <w:rFonts w:ascii="Arial" w:eastAsia="Times New Roman" w:hAnsi="Arial" w:cs="Arial"/>
+          <w:color w:val="000000"/>
+          <w:lang w:eastAsia="it-IT"/>
+        </w:rPr>
+        <w:t>Worker</w:t>
+      </w:r>
+      <w:proofErr w:type="spellEnd"/>
+      <w:r>
+        <w:rPr>
+          <w:rFonts w:ascii="Arial" w:eastAsia="Times New Roman" w:hAnsi="Arial" w:cs="Arial"/>
+          <w:color w:val="000000"/>
+          <w:lang w:eastAsia="it-IT"/>
+        </w:rPr>
+        <w:t xml:space="preserve"> lo segnala al </w:t>
+      </w:r>
+      <w:proofErr w:type="spellStart"/>
+      <w:r>
+        <w:rPr>
+          <w:rFonts w:ascii="Arial" w:eastAsia="Times New Roman" w:hAnsi="Arial" w:cs="Arial"/>
+          <w:color w:val="000000"/>
+          <w:lang w:eastAsia="it-IT"/>
+        </w:rPr>
+        <w:t>CuncurrentBoardUpdater</w:t>
+      </w:r>
+      <w:proofErr w:type="spellEnd"/>
+      <w:r>
+        <w:rPr>
+          <w:rFonts w:ascii="Arial" w:eastAsia="Times New Roman" w:hAnsi="Arial" w:cs="Arial"/>
+          <w:color w:val="000000"/>
+          <w:lang w:eastAsia="it-IT"/>
+        </w:rPr>
+        <w:t xml:space="preserve"> e si mette in attesa di essere eseguito </w:t>
+      </w:r>
+      <w:proofErr w:type="spellStart"/>
+      <w:r>
+        <w:rPr>
+          <w:rFonts w:ascii="Arial" w:eastAsia="Times New Roman" w:hAnsi="Arial" w:cs="Arial"/>
+          <w:color w:val="000000"/>
+          <w:lang w:eastAsia="it-IT"/>
+        </w:rPr>
+        <w:t>nuovamento</w:t>
+      </w:r>
+      <w:proofErr w:type="spellEnd"/>
+      <w:r>
+        <w:rPr>
+          <w:rFonts w:ascii="Arial" w:eastAsia="Times New Roman" w:hAnsi="Arial" w:cs="Arial"/>
+          <w:color w:val="000000"/>
+          <w:lang w:eastAsia="it-IT"/>
+        </w:rPr>
+        <w:t>.</w:t>
+      </w:r>
+    </w:p>
+    <w:p>
+      <w:pPr>
+        <w:spacing w:before="100" w:beforeAutospacing="1" w:after="100" w:afterAutospacing="1"/>
+        <w:rPr>
+          <w:rFonts w:ascii="Arial" w:eastAsia="Times New Roman" w:hAnsi="Arial" w:cs="Arial"/>
+          <w:color w:val="000000"/>
+          <w:lang w:eastAsia="it-IT"/>
+        </w:rPr>
+      </w:pPr>
+    </w:p>
+    <w:p>
+      <w:pPr>
+        <w:spacing w:before="100" w:beforeAutospacing="1" w:after="100" w:afterAutospacing="1"/>
+        <w:rPr>
+          <w:rFonts w:ascii="Arial" w:eastAsia="Times New Roman" w:hAnsi="Arial" w:cs="Arial"/>
+          <w:b/>
+          <w:color w:val="000000"/>
+          <w:lang w:eastAsia="it-IT"/>
+        </w:rPr>
+      </w:pPr>
+      <w:r>
+        <w:rPr>
+          <w:rFonts w:ascii="Arial" w:eastAsia="Times New Roman" w:hAnsi="Arial" w:cs="Arial"/>
+          <w:b/>
+          <w:color w:val="000000"/>
+          <w:lang w:eastAsia="it-IT"/>
+        </w:rPr>
+        <w:t>3 – Interfaccia utente</w:t>
+      </w:r>
+    </w:p>
+    <w:p>
+      <w:pPr>
+        <w:spacing w:before="100" w:beforeAutospacing="1" w:after="100" w:afterAutospacing="1"/>
+        <w:rPr>
+          <w:rFonts w:ascii="Arial" w:eastAsia="Times New Roman" w:hAnsi="Arial" w:cs="Arial"/>
+          <w:color w:val="000000"/>
+          <w:lang w:eastAsia="it-IT"/>
+        </w:rPr>
+      </w:pPr>
+    </w:p>
+    <w:p>
+      <w:pPr>
         <w:spacing w:before="100" w:beforeAutospacing="1" w:after="100" w:afterAutospacing="1"/>
         <w:rPr>
           <w:rFonts w:ascii="Arial" w:eastAsia="Times New Roman" w:hAnsi="Arial" w:cs="Arial"/>
@@ -1054,8 +2170,42 @@
           <w:sz w:val="24"/>
           <w:lang w:eastAsia="it-IT"/>
         </w:rPr>
-        <w:t>Java Path Finder</w:t>
-      </w:r>
+        <w:t xml:space="preserve">Java </w:t>
+      </w:r>
+      <w:proofErr w:type="spellStart"/>
+      <w:r>
+        <w:rPr>
+          <w:rFonts w:ascii="Arial" w:eastAsia="Times New Roman" w:hAnsi="Arial" w:cs="Arial"/>
+          <w:b/>
+          <w:color w:val="000000"/>
+          <w:sz w:val="24"/>
+          <w:lang w:eastAsia="it-IT"/>
+        </w:rPr>
+        <w:t>Path</w:t>
+      </w:r>
+      <w:proofErr w:type="spellEnd"/>
+      <w:r>
+        <w:rPr>
+          <w:rFonts w:ascii="Arial" w:eastAsia="Times New Roman" w:hAnsi="Arial" w:cs="Arial"/>
+          <w:b/>
+          <w:color w:val="000000"/>
+          <w:sz w:val="24"/>
+          <w:lang w:eastAsia="it-IT"/>
+        </w:rPr>
+        <w:t xml:space="preserve"> </w:t>
+      </w:r>
+      <w:proofErr w:type="spellStart"/>
+      <w:r>
+        <w:rPr>
+          <w:rFonts w:ascii="Arial" w:eastAsia="Times New Roman" w:hAnsi="Arial" w:cs="Arial"/>
+          <w:b/>
+          <w:color w:val="000000"/>
+          <w:sz w:val="24"/>
+          <w:lang w:eastAsia="it-IT"/>
+        </w:rPr>
+        <w:t>Finder</w:t>
+      </w:r>
+      <w:proofErr w:type="spellEnd"/>
     </w:p>
     <w:p/>
     <w:sectPr>

</xml_diff>

<commit_message>
Terminato capitolo Architettura del Sistema -> da sistemare View
</commit_message>
<xml_diff>
--- a/Assignment-01/doc/repo.docx
+++ b/Assignment-01/doc/repo.docx
@@ -131,25 +131,23 @@
           <w:color w:val="000000"/>
           <w:lang w:eastAsia="it-IT"/>
         </w:rPr>
-        <w:t xml:space="preserve"> è l’implementazione in Java di una versione </w:t>
-      </w:r>
-      <w:proofErr w:type="spellStart"/>
-      <w:r>
-        <w:rPr>
-          <w:rFonts w:ascii="Arial" w:eastAsia="Times New Roman" w:hAnsi="Arial" w:cs="Arial"/>
-          <w:color w:val="000000"/>
-          <w:lang w:eastAsia="it-IT"/>
-        </w:rPr>
-        <w:t>concorrene</w:t>
-      </w:r>
-      <w:proofErr w:type="spellEnd"/>
-      <w:r>
-        <w:rPr>
-          <w:rFonts w:ascii="Arial" w:eastAsia="Times New Roman" w:hAnsi="Arial" w:cs="Arial"/>
-          <w:color w:val="000000"/>
-          <w:lang w:eastAsia="it-IT"/>
-        </w:rPr>
-        <w:t xml:space="preserve"> del gioco “The Game of Life” usando la programmazione concorrente multi-</w:t>
+        <w:t xml:space="preserve"> è l’implementazione in Java di una versione concorren</w:t>
+      </w:r>
+      <w:r>
+        <w:rPr>
+          <w:rFonts w:ascii="Arial" w:eastAsia="Times New Roman" w:hAnsi="Arial" w:cs="Arial"/>
+          <w:color w:val="000000"/>
+          <w:lang w:eastAsia="it-IT"/>
+        </w:rPr>
+        <w:t>t</w:t>
+      </w:r>
+      <w:r>
+        <w:rPr>
+          <w:rFonts w:ascii="Arial" w:eastAsia="Times New Roman" w:hAnsi="Arial" w:cs="Arial"/>
+          <w:color w:val="000000"/>
+          <w:lang w:eastAsia="it-IT"/>
+        </w:rPr>
+        <w:t>e del gioco “The Game of Life” usando la programmazione concorrente multi-</w:t>
       </w:r>
       <w:proofErr w:type="spellStart"/>
       <w:r>
@@ -945,25 +943,23 @@
           <w:color w:val="000000"/>
           <w:lang w:eastAsia="it-IT"/>
         </w:rPr>
-        <w:t xml:space="preserve">L’architettura del sistema è stata scomposta in tre livelli utilizzando il </w:t>
-      </w:r>
-      <w:proofErr w:type="spellStart"/>
-      <w:r>
-        <w:rPr>
-          <w:rFonts w:ascii="Arial" w:eastAsia="Times New Roman" w:hAnsi="Arial" w:cs="Arial"/>
-          <w:color w:val="000000"/>
-          <w:lang w:eastAsia="it-IT"/>
-        </w:rPr>
-        <w:t>patten</w:t>
-      </w:r>
-      <w:proofErr w:type="spellEnd"/>
-      <w:r>
-        <w:rPr>
-          <w:rFonts w:ascii="Arial" w:eastAsia="Times New Roman" w:hAnsi="Arial" w:cs="Arial"/>
-          <w:color w:val="000000"/>
-          <w:lang w:eastAsia="it-IT"/>
-        </w:rPr>
-        <w:t xml:space="preserve"> Model </w:t>
+        <w:t>L’architettura del sistema è stata scomposta in tre livelli utilizzando il patte</w:t>
+      </w:r>
+      <w:r>
+        <w:rPr>
+          <w:rFonts w:ascii="Arial" w:eastAsia="Times New Roman" w:hAnsi="Arial" w:cs="Arial"/>
+          <w:color w:val="000000"/>
+          <w:lang w:eastAsia="it-IT"/>
+        </w:rPr>
+        <w:t>r</w:t>
+      </w:r>
+      <w:r>
+        <w:rPr>
+          <w:rFonts w:ascii="Arial" w:eastAsia="Times New Roman" w:hAnsi="Arial" w:cs="Arial"/>
+          <w:color w:val="000000"/>
+          <w:lang w:eastAsia="it-IT"/>
+        </w:rPr>
+        <w:t xml:space="preserve">n Model </w:t>
       </w:r>
       <w:proofErr w:type="spellStart"/>
       <w:r>
@@ -1053,6 +1049,14 @@
           <w:color w:val="000000"/>
           <w:lang w:eastAsia="it-IT"/>
         </w:rPr>
+        <w:t xml:space="preserve">- </w:t>
+      </w:r>
+      <w:r>
+        <w:rPr>
+          <w:rFonts w:ascii="Arial" w:eastAsia="Times New Roman" w:hAnsi="Arial" w:cs="Arial"/>
+          <w:color w:val="000000"/>
+          <w:lang w:eastAsia="it-IT"/>
+        </w:rPr>
         <w:t xml:space="preserve">Nel primo livello vi è una rappresentazione </w:t>
       </w:r>
       <w:proofErr w:type="spellStart"/>
@@ -1107,6 +1111,14 @@
           <w:color w:val="000000"/>
           <w:lang w:eastAsia="it-IT"/>
         </w:rPr>
+        <w:t xml:space="preserve">- </w:t>
+      </w:r>
+      <w:r>
+        <w:rPr>
+          <w:rFonts w:ascii="Arial" w:eastAsia="Times New Roman" w:hAnsi="Arial" w:cs="Arial"/>
+          <w:color w:val="000000"/>
+          <w:lang w:eastAsia="it-IT"/>
+        </w:rPr>
         <w:t xml:space="preserve">Nel secondo livello è stata incapsulata la logica di aggiornamento </w:t>
       </w:r>
       <w:r>
@@ -1143,6 +1155,14 @@
           <w:lang w:eastAsia="it-IT"/>
         </w:rPr>
       </w:pPr>
+      <w:r>
+        <w:rPr>
+          <w:rFonts w:ascii="Arial" w:eastAsia="Times New Roman" w:hAnsi="Arial" w:cs="Arial"/>
+          <w:color w:val="000000"/>
+          <w:lang w:eastAsia="it-IT"/>
+        </w:rPr>
+        <w:t xml:space="preserve">- </w:t>
+      </w:r>
       <w:r>
         <w:rPr>
           <w:rFonts w:ascii="Arial" w:eastAsia="Times New Roman" w:hAnsi="Arial" w:cs="Arial"/>
@@ -1697,407 +1717,848 @@
         </w:rPr>
         <w:t xml:space="preserve"> </w:t>
       </w:r>
+    </w:p>
+    <w:p>
+      <w:pPr>
+        <w:rPr>
+          <w:rFonts w:ascii="Arial" w:eastAsia="Times New Roman" w:hAnsi="Arial" w:cs="Arial"/>
+          <w:color w:val="000000"/>
+          <w:lang w:eastAsia="it-IT"/>
+        </w:rPr>
+      </w:pPr>
+      <w:r>
+        <w:rPr>
+          <w:rFonts w:ascii="Arial" w:eastAsia="Times New Roman" w:hAnsi="Arial" w:cs="Arial"/>
+          <w:color w:val="000000"/>
+          <w:lang w:eastAsia="it-IT"/>
+        </w:rPr>
+        <w:t>I</w:t>
+      </w:r>
+      <w:r>
+        <w:rPr>
+          <w:rFonts w:ascii="Arial" w:eastAsia="Times New Roman" w:hAnsi="Arial" w:cs="Arial"/>
+          <w:color w:val="000000"/>
+          <w:lang w:eastAsia="it-IT"/>
+        </w:rPr>
+        <w:t xml:space="preserve">l metodo start si occupa della creazione di un nuovo </w:t>
+      </w:r>
+      <w:proofErr w:type="spellStart"/>
+      <w:r>
+        <w:rPr>
+          <w:rFonts w:ascii="Arial" w:eastAsia="Times New Roman" w:hAnsi="Arial" w:cs="Arial"/>
+          <w:color w:val="000000"/>
+          <w:lang w:eastAsia="it-IT"/>
+        </w:rPr>
+        <w:t>thread</w:t>
+      </w:r>
+      <w:proofErr w:type="spellEnd"/>
+      <w:r>
+        <w:rPr>
+          <w:rFonts w:ascii="Arial" w:eastAsia="Times New Roman" w:hAnsi="Arial" w:cs="Arial"/>
+          <w:color w:val="000000"/>
+          <w:lang w:eastAsia="it-IT"/>
+        </w:rPr>
+        <w:t xml:space="preserve"> per ogni </w:t>
+      </w:r>
+      <w:proofErr w:type="spellStart"/>
+      <w:r>
+        <w:rPr>
+          <w:rFonts w:ascii="Arial" w:eastAsia="Times New Roman" w:hAnsi="Arial" w:cs="Arial"/>
+          <w:color w:val="000000"/>
+          <w:lang w:eastAsia="it-IT"/>
+        </w:rPr>
+        <w:t>Worker</w:t>
+      </w:r>
+      <w:proofErr w:type="spellEnd"/>
+      <w:r>
+        <w:rPr>
+          <w:rFonts w:ascii="Arial" w:eastAsia="Times New Roman" w:hAnsi="Arial" w:cs="Arial"/>
+          <w:color w:val="000000"/>
+          <w:lang w:eastAsia="it-IT"/>
+        </w:rPr>
+        <w:t xml:space="preserve"> e di</w:t>
+      </w:r>
+      <w:r>
+        <w:rPr>
+          <w:rFonts w:ascii="Arial" w:eastAsia="Times New Roman" w:hAnsi="Arial" w:cs="Arial"/>
+          <w:color w:val="000000"/>
+          <w:lang w:eastAsia="it-IT"/>
+        </w:rPr>
+        <w:t xml:space="preserve"> eseguirlo.</w:t>
+      </w:r>
+    </w:p>
+    <w:p>
+      <w:pPr>
+        <w:rPr>
+          <w:rFonts w:ascii="Arial" w:eastAsia="Times New Roman" w:hAnsi="Arial" w:cs="Arial"/>
+          <w:color w:val="000000"/>
+          <w:lang w:eastAsia="it-IT"/>
+        </w:rPr>
+      </w:pPr>
+      <w:r>
+        <w:rPr>
+          <w:rFonts w:ascii="Arial" w:eastAsia="Times New Roman" w:hAnsi="Arial" w:cs="Arial"/>
+          <w:color w:val="000000"/>
+          <w:lang w:eastAsia="it-IT"/>
+        </w:rPr>
+        <w:t xml:space="preserve">Il metodo stop si occupa di terminare l’esecuzione dei </w:t>
+      </w:r>
+      <w:proofErr w:type="spellStart"/>
+      <w:r>
+        <w:rPr>
+          <w:rFonts w:ascii="Arial" w:eastAsia="Times New Roman" w:hAnsi="Arial" w:cs="Arial"/>
+          <w:color w:val="000000"/>
+          <w:lang w:eastAsia="it-IT"/>
+        </w:rPr>
+        <w:t>Worker.</w:t>
+      </w:r>
+      <w:proofErr w:type="spellEnd"/>
+    </w:p>
+    <w:p>
+      <w:pPr>
+        <w:rPr>
+          <w:rFonts w:ascii="Arial" w:eastAsia="Times New Roman" w:hAnsi="Arial" w:cs="Arial"/>
+          <w:color w:val="000000"/>
+          <w:lang w:eastAsia="it-IT"/>
+        </w:rPr>
+      </w:pPr>
+      <w:r>
+        <w:rPr>
+          <w:rFonts w:ascii="Arial" w:eastAsia="Times New Roman" w:hAnsi="Arial" w:cs="Arial"/>
+          <w:color w:val="000000"/>
+          <w:lang w:eastAsia="it-IT"/>
+        </w:rPr>
+        <w:t xml:space="preserve">Il metodo update gestisce l’aggiornamento della </w:t>
+      </w:r>
+      <w:r>
+        <w:rPr>
+          <w:rFonts w:ascii="Arial" w:eastAsia="Times New Roman" w:hAnsi="Arial" w:cs="Arial"/>
+          <w:color w:val="000000"/>
+          <w:lang w:eastAsia="it-IT"/>
+        </w:rPr>
+        <w:t>sc</w:t>
+      </w:r>
+      <w:r>
+        <w:rPr>
+          <w:rFonts w:ascii="Arial" w:eastAsia="Times New Roman" w:hAnsi="Arial" w:cs="Arial"/>
+          <w:color w:val="000000"/>
+          <w:lang w:eastAsia="it-IT"/>
+        </w:rPr>
+        <w:t>acchiera di gioco (</w:t>
+      </w:r>
+      <w:proofErr w:type="spellStart"/>
+      <w:r>
+        <w:rPr>
+          <w:rFonts w:ascii="Arial" w:eastAsia="Times New Roman" w:hAnsi="Arial" w:cs="Arial"/>
+          <w:color w:val="000000"/>
+          <w:lang w:eastAsia="it-IT"/>
+        </w:rPr>
+        <w:t>board</w:t>
+      </w:r>
+      <w:proofErr w:type="spellEnd"/>
+      <w:r>
+        <w:rPr>
+          <w:rFonts w:ascii="Arial" w:eastAsia="Times New Roman" w:hAnsi="Arial" w:cs="Arial"/>
+          <w:color w:val="000000"/>
+          <w:lang w:eastAsia="it-IT"/>
+        </w:rPr>
+        <w:t>)</w:t>
+      </w:r>
+      <w:r>
+        <w:rPr>
+          <w:rFonts w:ascii="Arial" w:eastAsia="Times New Roman" w:hAnsi="Arial" w:cs="Arial"/>
+          <w:color w:val="000000"/>
+          <w:lang w:eastAsia="it-IT"/>
+        </w:rPr>
+        <w:t xml:space="preserve">. </w:t>
+      </w:r>
+      <w:r>
+        <w:rPr>
+          <w:rFonts w:ascii="Arial" w:eastAsia="Times New Roman" w:hAnsi="Arial" w:cs="Arial"/>
+          <w:color w:val="000000"/>
+          <w:lang w:eastAsia="it-IT"/>
+        </w:rPr>
+        <w:t xml:space="preserve">Per prima cosa si occupa di creare una nuova scacchiera che rappresenterà lo stato della scacchiera corrente dopo l’aggiornamento. Successivamente divide il lavoro fra i </w:t>
+      </w:r>
+      <w:proofErr w:type="spellStart"/>
+      <w:r>
+        <w:rPr>
+          <w:rFonts w:ascii="Arial" w:eastAsia="Times New Roman" w:hAnsi="Arial" w:cs="Arial"/>
+          <w:color w:val="000000"/>
+          <w:lang w:eastAsia="it-IT"/>
+        </w:rPr>
+        <w:t>Worker</w:t>
+      </w:r>
+      <w:proofErr w:type="spellEnd"/>
+      <w:r>
+        <w:rPr>
+          <w:rFonts w:ascii="Arial" w:eastAsia="Times New Roman" w:hAnsi="Arial" w:cs="Arial"/>
+          <w:color w:val="000000"/>
+          <w:lang w:eastAsia="it-IT"/>
+        </w:rPr>
+        <w:t xml:space="preserve"> cercando di bilanciarlo il più possibile. Dopodiché sospende la propria esecuzione in attesa che tutti i </w:t>
+      </w:r>
+      <w:proofErr w:type="spellStart"/>
+      <w:r>
+        <w:rPr>
+          <w:rFonts w:ascii="Arial" w:eastAsia="Times New Roman" w:hAnsi="Arial" w:cs="Arial"/>
+          <w:color w:val="000000"/>
+          <w:lang w:eastAsia="it-IT"/>
+        </w:rPr>
+        <w:t>Worker</w:t>
+      </w:r>
+      <w:proofErr w:type="spellEnd"/>
+      <w:r>
+        <w:rPr>
+          <w:rFonts w:ascii="Arial" w:eastAsia="Times New Roman" w:hAnsi="Arial" w:cs="Arial"/>
+          <w:color w:val="000000"/>
+          <w:lang w:eastAsia="it-IT"/>
+        </w:rPr>
+        <w:t xml:space="preserve"> abbiano terminato l’aggiornamento della porzione di scacchiera assegnatagli. </w:t>
+      </w:r>
+    </w:p>
+    <w:p>
+      <w:pPr>
+        <w:rPr>
+          <w:rFonts w:ascii="Arial" w:eastAsia="Times New Roman" w:hAnsi="Arial" w:cs="Arial"/>
+          <w:color w:val="000000"/>
+          <w:lang w:eastAsia="it-IT"/>
+        </w:rPr>
+      </w:pPr>
+    </w:p>
+    <w:p>
+      <w:pPr>
+        <w:spacing w:before="100" w:beforeAutospacing="1" w:after="100" w:afterAutospacing="1"/>
+        <w:rPr>
+          <w:rFonts w:ascii="Arial" w:eastAsia="Times New Roman" w:hAnsi="Arial" w:cs="Arial"/>
+          <w:color w:val="000000"/>
+          <w:lang w:eastAsia="it-IT"/>
+        </w:rPr>
+      </w:pPr>
+      <w:r>
+        <w:rPr>
+          <w:rFonts w:ascii="Arial" w:eastAsia="Times New Roman" w:hAnsi="Arial" w:cs="Arial"/>
+          <w:color w:val="000000"/>
+          <w:lang w:eastAsia="it-IT"/>
+        </w:rPr>
+        <w:t>Ogni</w:t>
+      </w:r>
+      <w:r>
+        <w:rPr>
+          <w:rFonts w:ascii="Arial" w:eastAsia="Times New Roman" w:hAnsi="Arial" w:cs="Arial"/>
+          <w:color w:val="000000"/>
+          <w:lang w:eastAsia="it-IT"/>
+        </w:rPr>
+        <w:t xml:space="preserve"> </w:t>
+      </w:r>
+      <w:proofErr w:type="spellStart"/>
+      <w:r>
+        <w:rPr>
+          <w:rFonts w:ascii="Arial" w:eastAsia="Times New Roman" w:hAnsi="Arial" w:cs="Arial"/>
+          <w:b/>
+          <w:color w:val="000000"/>
+          <w:lang w:eastAsia="it-IT"/>
+        </w:rPr>
+        <w:t>Worker</w:t>
+      </w:r>
+      <w:proofErr w:type="spellEnd"/>
+      <w:r>
+        <w:rPr>
+          <w:rFonts w:ascii="Arial" w:eastAsia="Times New Roman" w:hAnsi="Arial" w:cs="Arial"/>
+          <w:color w:val="000000"/>
+          <w:lang w:eastAsia="it-IT"/>
+        </w:rPr>
+        <w:t xml:space="preserve">, </w:t>
+      </w:r>
+      <w:r>
+        <w:rPr>
+          <w:rFonts w:ascii="Arial" w:eastAsia="Times New Roman" w:hAnsi="Arial" w:cs="Arial"/>
+          <w:color w:val="000000"/>
+          <w:lang w:eastAsia="it-IT"/>
+        </w:rPr>
+        <w:t>appena messo in esecuzione</w:t>
+      </w:r>
+      <w:r>
+        <w:rPr>
+          <w:rFonts w:ascii="Arial" w:eastAsia="Times New Roman" w:hAnsi="Arial" w:cs="Arial"/>
+          <w:color w:val="000000"/>
+          <w:lang w:eastAsia="it-IT"/>
+        </w:rPr>
+        <w:t>,</w:t>
+      </w:r>
+      <w:r>
+        <w:rPr>
+          <w:rFonts w:ascii="Arial" w:eastAsia="Times New Roman" w:hAnsi="Arial" w:cs="Arial"/>
+          <w:color w:val="000000"/>
+          <w:lang w:eastAsia="it-IT"/>
+        </w:rPr>
+        <w:t xml:space="preserve"> aspetta che gli venga assegnata la porzione di scacchiera da aggiornare. Una volta terminata l’attesa, se ancora in esecuzione, effettua l’aggiornamento delle celle seguendo le regole del gioco (indicate nell’analisi del problema). </w:t>
+      </w:r>
+      <w:r>
+        <w:rPr>
+          <w:rFonts w:ascii="Arial" w:eastAsia="Times New Roman" w:hAnsi="Arial" w:cs="Arial"/>
+          <w:color w:val="000000"/>
+          <w:lang w:eastAsia="it-IT"/>
+        </w:rPr>
+        <w:t xml:space="preserve">Una volta terminato il lavoro, il </w:t>
+      </w:r>
+      <w:proofErr w:type="spellStart"/>
+      <w:r>
+        <w:rPr>
+          <w:rFonts w:ascii="Arial" w:eastAsia="Times New Roman" w:hAnsi="Arial" w:cs="Arial"/>
+          <w:color w:val="000000"/>
+          <w:lang w:eastAsia="it-IT"/>
+        </w:rPr>
+        <w:t>Worker</w:t>
+      </w:r>
+      <w:proofErr w:type="spellEnd"/>
+      <w:r>
+        <w:rPr>
+          <w:rFonts w:ascii="Arial" w:eastAsia="Times New Roman" w:hAnsi="Arial" w:cs="Arial"/>
+          <w:color w:val="000000"/>
+          <w:lang w:eastAsia="it-IT"/>
+        </w:rPr>
+        <w:t xml:space="preserve"> lo segnala al </w:t>
+      </w:r>
+      <w:proofErr w:type="spellStart"/>
+      <w:r>
+        <w:rPr>
+          <w:rFonts w:ascii="Arial" w:eastAsia="Times New Roman" w:hAnsi="Arial" w:cs="Arial"/>
+          <w:color w:val="000000"/>
+          <w:lang w:eastAsia="it-IT"/>
+        </w:rPr>
+        <w:t>CuncurrentBoardUpdater</w:t>
+      </w:r>
+      <w:proofErr w:type="spellEnd"/>
+      <w:r>
+        <w:rPr>
+          <w:rFonts w:ascii="Arial" w:eastAsia="Times New Roman" w:hAnsi="Arial" w:cs="Arial"/>
+          <w:color w:val="000000"/>
+          <w:lang w:eastAsia="it-IT"/>
+        </w:rPr>
+        <w:t xml:space="preserve"> e si mette in atte</w:t>
+      </w:r>
+      <w:r>
+        <w:rPr>
+          <w:rFonts w:ascii="Arial" w:eastAsia="Times New Roman" w:hAnsi="Arial" w:cs="Arial"/>
+          <w:color w:val="000000"/>
+          <w:lang w:eastAsia="it-IT"/>
+        </w:rPr>
+        <w:t>sa di essere eseguito nuovamente</w:t>
+      </w:r>
+      <w:r>
+        <w:rPr>
+          <w:rFonts w:ascii="Arial" w:eastAsia="Times New Roman" w:hAnsi="Arial" w:cs="Arial"/>
+          <w:color w:val="000000"/>
+          <w:lang w:eastAsia="it-IT"/>
+        </w:rPr>
+        <w:t>.</w:t>
+      </w:r>
+    </w:p>
+    <w:p>
+      <w:pPr>
+        <w:rPr>
+          <w:rFonts w:ascii="Arial" w:eastAsia="Times New Roman" w:hAnsi="Arial" w:cs="Arial"/>
+          <w:color w:val="000000"/>
+          <w:lang w:eastAsia="it-IT"/>
+        </w:rPr>
+      </w:pPr>
+      <w:r>
+        <w:rPr>
+          <w:rFonts w:ascii="Arial" w:eastAsia="Times New Roman" w:hAnsi="Arial" w:cs="Arial"/>
+          <w:color w:val="000000"/>
+          <w:lang w:eastAsia="it-IT"/>
+        </w:rPr>
+        <w:t xml:space="preserve">Per ogni </w:t>
+      </w:r>
+      <w:proofErr w:type="spellStart"/>
+      <w:r>
+        <w:rPr>
+          <w:rFonts w:ascii="Arial" w:eastAsia="Times New Roman" w:hAnsi="Arial" w:cs="Arial"/>
+          <w:color w:val="000000"/>
+          <w:lang w:eastAsia="it-IT"/>
+        </w:rPr>
+        <w:t>Worker</w:t>
+      </w:r>
+      <w:proofErr w:type="spellEnd"/>
+      <w:r>
+        <w:rPr>
+          <w:rFonts w:ascii="Arial" w:eastAsia="Times New Roman" w:hAnsi="Arial" w:cs="Arial"/>
+          <w:color w:val="000000"/>
+          <w:lang w:eastAsia="it-IT"/>
+        </w:rPr>
+        <w:t xml:space="preserve"> la sincronizzazione con </w:t>
+      </w:r>
+      <w:proofErr w:type="spellStart"/>
+      <w:r>
+        <w:rPr>
+          <w:rFonts w:ascii="Arial" w:eastAsia="Times New Roman" w:hAnsi="Arial" w:cs="Arial"/>
+          <w:color w:val="000000"/>
+          <w:lang w:eastAsia="it-IT"/>
+        </w:rPr>
+        <w:t>CuncurrentBoardUpdater</w:t>
+      </w:r>
+      <w:proofErr w:type="spellEnd"/>
+      <w:r>
+        <w:rPr>
+          <w:rFonts w:ascii="Arial" w:eastAsia="Times New Roman" w:hAnsi="Arial" w:cs="Arial"/>
+          <w:color w:val="000000"/>
+          <w:lang w:eastAsia="it-IT"/>
+        </w:rPr>
+        <w:t xml:space="preserve"> è effettuata tramite due semafori binari: il primo </w:t>
+      </w:r>
+      <w:proofErr w:type="spellStart"/>
+      <w:r>
+        <w:rPr>
+          <w:rFonts w:ascii="Arial" w:eastAsia="Times New Roman" w:hAnsi="Arial" w:cs="Arial"/>
+          <w:i/>
+          <w:color w:val="000000"/>
+          <w:lang w:eastAsia="it-IT"/>
+        </w:rPr>
+        <w:t>startUpdate</w:t>
+      </w:r>
+      <w:proofErr w:type="spellEnd"/>
+      <w:r>
+        <w:rPr>
+          <w:rFonts w:ascii="Arial" w:eastAsia="Times New Roman" w:hAnsi="Arial" w:cs="Arial"/>
+          <w:color w:val="000000"/>
+          <w:lang w:eastAsia="it-IT"/>
+        </w:rPr>
+        <w:t xml:space="preserve"> viene utilizzato per </w:t>
+      </w:r>
+      <w:r>
+        <w:rPr>
+          <w:rFonts w:ascii="Arial" w:eastAsia="Times New Roman" w:hAnsi="Arial" w:cs="Arial"/>
+          <w:color w:val="000000"/>
+          <w:lang w:eastAsia="it-IT"/>
+        </w:rPr>
+        <w:t xml:space="preserve">segnalare al </w:t>
+      </w:r>
+      <w:proofErr w:type="spellStart"/>
+      <w:r>
+        <w:rPr>
+          <w:rFonts w:ascii="Arial" w:eastAsia="Times New Roman" w:hAnsi="Arial" w:cs="Arial"/>
+          <w:color w:val="000000"/>
+          <w:lang w:eastAsia="it-IT"/>
+        </w:rPr>
+        <w:t>Worker</w:t>
+      </w:r>
+      <w:proofErr w:type="spellEnd"/>
+      <w:r>
+        <w:rPr>
+          <w:rFonts w:ascii="Arial" w:eastAsia="Times New Roman" w:hAnsi="Arial" w:cs="Arial"/>
+          <w:color w:val="000000"/>
+          <w:lang w:eastAsia="it-IT"/>
+        </w:rPr>
+        <w:t xml:space="preserve"> che può iniziare l</w:t>
+      </w:r>
+      <w:r>
+        <w:rPr>
+          <w:rFonts w:ascii="Arial" w:eastAsia="Times New Roman" w:hAnsi="Arial" w:cs="Arial"/>
+          <w:color w:val="000000"/>
+          <w:lang w:eastAsia="it-IT"/>
+        </w:rPr>
+        <w:t xml:space="preserve">’aggiornamento della </w:t>
+      </w:r>
+      <w:r>
+        <w:rPr>
+          <w:rFonts w:ascii="Arial" w:eastAsia="Times New Roman" w:hAnsi="Arial" w:cs="Arial"/>
+          <w:color w:val="000000"/>
+          <w:lang w:eastAsia="it-IT"/>
+        </w:rPr>
+        <w:t>propria porzione di scacchiera;</w:t>
+      </w:r>
+      <w:r>
+        <w:rPr>
+          <w:rFonts w:ascii="Arial" w:eastAsia="Times New Roman" w:hAnsi="Arial" w:cs="Arial"/>
+          <w:color w:val="000000"/>
+          <w:lang w:eastAsia="it-IT"/>
+        </w:rPr>
+        <w:t xml:space="preserve"> il secondo </w:t>
+      </w:r>
+      <w:proofErr w:type="spellStart"/>
+      <w:r>
+        <w:rPr>
+          <w:rFonts w:ascii="Arial" w:eastAsia="Times New Roman" w:hAnsi="Arial" w:cs="Arial"/>
+          <w:i/>
+          <w:color w:val="000000"/>
+          <w:lang w:eastAsia="it-IT"/>
+        </w:rPr>
+        <w:t>finish</w:t>
+      </w:r>
+      <w:r>
+        <w:rPr>
+          <w:rFonts w:ascii="Arial" w:eastAsia="Times New Roman" w:hAnsi="Arial" w:cs="Arial"/>
+          <w:i/>
+          <w:color w:val="000000"/>
+          <w:lang w:eastAsia="it-IT"/>
+        </w:rPr>
+        <w:t>edUpdate</w:t>
+      </w:r>
+      <w:proofErr w:type="spellEnd"/>
+      <w:r>
+        <w:rPr>
+          <w:rFonts w:ascii="Arial" w:eastAsia="Times New Roman" w:hAnsi="Arial" w:cs="Arial"/>
+          <w:color w:val="000000"/>
+          <w:lang w:eastAsia="it-IT"/>
+        </w:rPr>
+        <w:t xml:space="preserve"> viene utilizzato per segnalare al </w:t>
+      </w:r>
+      <w:proofErr w:type="spellStart"/>
+      <w:r>
+        <w:rPr>
+          <w:rFonts w:ascii="Arial" w:eastAsia="Times New Roman" w:hAnsi="Arial" w:cs="Arial"/>
+          <w:color w:val="000000"/>
+          <w:lang w:eastAsia="it-IT"/>
+        </w:rPr>
+        <w:t>CuncurrentBoardUpdater</w:t>
+      </w:r>
+      <w:proofErr w:type="spellEnd"/>
+      <w:r>
+        <w:rPr>
+          <w:rFonts w:ascii="Arial" w:eastAsia="Times New Roman" w:hAnsi="Arial" w:cs="Arial"/>
+          <w:color w:val="000000"/>
+          <w:lang w:eastAsia="it-IT"/>
+        </w:rPr>
+        <w:t xml:space="preserve"> </w:t>
+      </w:r>
+      <w:r>
+        <w:rPr>
+          <w:rFonts w:ascii="Arial" w:eastAsia="Times New Roman" w:hAnsi="Arial" w:cs="Arial"/>
+          <w:color w:val="000000"/>
+          <w:lang w:eastAsia="it-IT"/>
+        </w:rPr>
+        <w:t xml:space="preserve">che il </w:t>
+      </w:r>
+      <w:proofErr w:type="spellStart"/>
+      <w:r>
+        <w:rPr>
+          <w:rFonts w:ascii="Arial" w:eastAsia="Times New Roman" w:hAnsi="Arial" w:cs="Arial"/>
+          <w:color w:val="000000"/>
+          <w:lang w:eastAsia="it-IT"/>
+        </w:rPr>
+        <w:t>W</w:t>
+      </w:r>
+      <w:r>
+        <w:rPr>
+          <w:rFonts w:ascii="Arial" w:eastAsia="Times New Roman" w:hAnsi="Arial" w:cs="Arial"/>
+          <w:color w:val="000000"/>
+          <w:lang w:eastAsia="it-IT"/>
+        </w:rPr>
+        <w:t>orker</w:t>
+      </w:r>
+      <w:proofErr w:type="spellEnd"/>
+      <w:r>
+        <w:rPr>
+          <w:rFonts w:ascii="Arial" w:eastAsia="Times New Roman" w:hAnsi="Arial" w:cs="Arial"/>
+          <w:color w:val="000000"/>
+          <w:lang w:eastAsia="it-IT"/>
+        </w:rPr>
+        <w:t xml:space="preserve"> ha terminato l’aggiornamento del</w:t>
+      </w:r>
+      <w:r>
+        <w:rPr>
+          <w:rFonts w:ascii="Arial" w:eastAsia="Times New Roman" w:hAnsi="Arial" w:cs="Arial"/>
+          <w:color w:val="000000"/>
+          <w:lang w:eastAsia="it-IT"/>
+        </w:rPr>
+        <w:t xml:space="preserve">la sua porzione di scacchiera. </w:t>
+      </w:r>
+    </w:p>
+    <w:p>
+      <w:pPr>
+        <w:rPr>
+          <w:rFonts w:ascii="Arial" w:eastAsia="Times New Roman" w:hAnsi="Arial" w:cs="Arial"/>
+          <w:color w:val="000000"/>
+          <w:lang w:eastAsia="it-IT"/>
+        </w:rPr>
+      </w:pPr>
+      <w:r>
+        <w:rPr>
+          <w:rFonts w:ascii="Arial" w:eastAsia="Times New Roman" w:hAnsi="Arial" w:cs="Arial"/>
+          <w:color w:val="000000"/>
+          <w:lang w:eastAsia="it-IT"/>
+        </w:rPr>
+        <w:t>I</w:t>
+      </w:r>
+      <w:r>
+        <w:rPr>
+          <w:rFonts w:ascii="Arial" w:eastAsia="Times New Roman" w:hAnsi="Arial" w:cs="Arial"/>
+          <w:color w:val="000000"/>
+          <w:lang w:eastAsia="it-IT"/>
+        </w:rPr>
+        <w:t>n questo modo l’</w:t>
+      </w:r>
+      <w:proofErr w:type="spellStart"/>
+      <w:r>
+        <w:rPr>
+          <w:rFonts w:ascii="Arial" w:eastAsia="Times New Roman" w:hAnsi="Arial" w:cs="Arial"/>
+          <w:color w:val="000000"/>
+          <w:lang w:eastAsia="it-IT"/>
+        </w:rPr>
+        <w:t>updater</w:t>
+      </w:r>
+      <w:proofErr w:type="spellEnd"/>
+      <w:r>
+        <w:rPr>
+          <w:rFonts w:ascii="Arial" w:eastAsia="Times New Roman" w:hAnsi="Arial" w:cs="Arial"/>
+          <w:color w:val="000000"/>
+          <w:lang w:eastAsia="it-IT"/>
+        </w:rPr>
+        <w:t xml:space="preserve"> </w:t>
+      </w:r>
+      <w:r>
+        <w:rPr>
+          <w:rFonts w:ascii="Arial" w:eastAsia="Times New Roman" w:hAnsi="Arial" w:cs="Arial"/>
+          <w:color w:val="000000"/>
+          <w:lang w:eastAsia="it-IT"/>
+        </w:rPr>
+        <w:t>segnala ad ogni</w:t>
+      </w:r>
+      <w:r>
+        <w:rPr>
+          <w:rFonts w:ascii="Arial" w:eastAsia="Times New Roman" w:hAnsi="Arial" w:cs="Arial"/>
+          <w:color w:val="000000"/>
+          <w:lang w:eastAsia="it-IT"/>
+        </w:rPr>
+        <w:t xml:space="preserve"> </w:t>
+      </w:r>
+      <w:proofErr w:type="spellStart"/>
+      <w:r>
+        <w:rPr>
+          <w:rFonts w:ascii="Arial" w:eastAsia="Times New Roman" w:hAnsi="Arial" w:cs="Arial"/>
+          <w:color w:val="000000"/>
+          <w:lang w:eastAsia="it-IT"/>
+        </w:rPr>
+        <w:t>Worker</w:t>
+      </w:r>
+      <w:proofErr w:type="spellEnd"/>
+      <w:r>
+        <w:rPr>
+          <w:rFonts w:ascii="Arial" w:eastAsia="Times New Roman" w:hAnsi="Arial" w:cs="Arial"/>
+          <w:color w:val="000000"/>
+          <w:lang w:eastAsia="it-IT"/>
+        </w:rPr>
+        <w:t xml:space="preserve"> </w:t>
+      </w:r>
+      <w:r>
+        <w:rPr>
+          <w:rFonts w:ascii="Arial" w:eastAsia="Times New Roman" w:hAnsi="Arial" w:cs="Arial"/>
+          <w:color w:val="000000"/>
+          <w:lang w:eastAsia="it-IT"/>
+        </w:rPr>
+        <w:t>che</w:t>
+      </w:r>
+      <w:r>
+        <w:rPr>
+          <w:rFonts w:ascii="Arial" w:eastAsia="Times New Roman" w:hAnsi="Arial" w:cs="Arial"/>
+          <w:color w:val="000000"/>
+          <w:lang w:eastAsia="it-IT"/>
+        </w:rPr>
+        <w:t xml:space="preserve"> la </w:t>
+      </w:r>
+      <w:r>
+        <w:rPr>
+          <w:rFonts w:ascii="Arial" w:eastAsia="Times New Roman" w:hAnsi="Arial" w:cs="Arial"/>
+          <w:color w:val="000000"/>
+          <w:lang w:eastAsia="it-IT"/>
+        </w:rPr>
+        <w:t>relativa</w:t>
+      </w:r>
+      <w:r>
+        <w:rPr>
+          <w:rFonts w:ascii="Arial" w:eastAsia="Times New Roman" w:hAnsi="Arial" w:cs="Arial"/>
+          <w:color w:val="000000"/>
+          <w:lang w:eastAsia="it-IT"/>
+        </w:rPr>
+        <w:t xml:space="preserve"> porzione di scacchiera è pronta </w:t>
+      </w:r>
+      <w:r>
+        <w:rPr>
+          <w:rFonts w:ascii="Arial" w:eastAsia="Times New Roman" w:hAnsi="Arial" w:cs="Arial"/>
+          <w:color w:val="000000"/>
+          <w:lang w:eastAsia="it-IT"/>
+        </w:rPr>
+        <w:t xml:space="preserve">per essere aggiornata. Così attende che ogni </w:t>
+      </w:r>
+      <w:proofErr w:type="spellStart"/>
+      <w:r>
+        <w:rPr>
+          <w:rFonts w:ascii="Arial" w:eastAsia="Times New Roman" w:hAnsi="Arial" w:cs="Arial"/>
+          <w:color w:val="000000"/>
+          <w:lang w:eastAsia="it-IT"/>
+        </w:rPr>
+        <w:t>Worker</w:t>
+      </w:r>
+      <w:proofErr w:type="spellEnd"/>
+      <w:r>
+        <w:rPr>
+          <w:rFonts w:ascii="Arial" w:eastAsia="Times New Roman" w:hAnsi="Arial" w:cs="Arial"/>
+          <w:color w:val="000000"/>
+          <w:lang w:eastAsia="it-IT"/>
+        </w:rPr>
+        <w:t xml:space="preserve"> finisca il proprio lavoro per poi restituire la </w:t>
+      </w:r>
+      <w:r>
+        <w:rPr>
+          <w:rFonts w:ascii="Arial" w:eastAsia="Times New Roman" w:hAnsi="Arial" w:cs="Arial"/>
+          <w:color w:val="000000"/>
+          <w:lang w:eastAsia="it-IT"/>
+        </w:rPr>
+        <w:t>nuova scacchier</w:t>
+      </w:r>
+      <w:r>
+        <w:rPr>
+          <w:rFonts w:ascii="Arial" w:eastAsia="Times New Roman" w:hAnsi="Arial" w:cs="Arial"/>
+          <w:color w:val="000000"/>
+          <w:lang w:eastAsia="it-IT"/>
+        </w:rPr>
+        <w:t>a.</w:t>
+      </w:r>
+    </w:p>
+    <w:p>
+      <w:pPr>
+        <w:rPr>
+          <w:rFonts w:ascii="Arial" w:eastAsia="Times New Roman" w:hAnsi="Arial" w:cs="Arial"/>
+          <w:color w:val="000000"/>
+          <w:lang w:eastAsia="it-IT"/>
+        </w:rPr>
+      </w:pPr>
+    </w:p>
+    <w:p>
+      <w:pPr>
+        <w:spacing w:before="100" w:beforeAutospacing="1" w:after="100" w:afterAutospacing="1"/>
+        <w:rPr>
+          <w:rFonts w:ascii="Arial" w:eastAsia="Times New Roman" w:hAnsi="Arial" w:cs="Arial"/>
+          <w:b/>
+          <w:color w:val="000000"/>
+          <w:lang w:eastAsia="it-IT"/>
+        </w:rPr>
+      </w:pPr>
+      <w:r>
+        <w:rPr>
+          <w:rFonts w:ascii="Arial" w:eastAsia="Times New Roman" w:hAnsi="Arial" w:cs="Arial"/>
+          <w:b/>
+          <w:color w:val="000000"/>
+          <w:lang w:eastAsia="it-IT"/>
+        </w:rPr>
+        <w:t>3 – Interfaccia utente</w:t>
+      </w:r>
+    </w:p>
+    <w:p>
+      <w:pPr>
+        <w:spacing w:before="100" w:beforeAutospacing="1" w:after="100" w:afterAutospacing="1"/>
+        <w:rPr>
+          <w:rFonts w:ascii="Arial" w:eastAsia="Times New Roman" w:hAnsi="Arial" w:cs="Arial"/>
+          <w:color w:val="000000"/>
+          <w:lang w:eastAsia="it-IT"/>
+        </w:rPr>
+      </w:pPr>
+      <w:r>
+        <w:rPr>
+          <w:rFonts w:ascii="Arial" w:eastAsia="Times New Roman" w:hAnsi="Arial" w:cs="Arial"/>
+          <w:color w:val="000000"/>
+          <w:lang w:eastAsia="it-IT"/>
+        </w:rPr>
+        <w:t>L’interfaccia ut</w:t>
+      </w:r>
+      <w:r>
+        <w:rPr>
+          <w:rFonts w:ascii="Arial" w:eastAsia="Times New Roman" w:hAnsi="Arial" w:cs="Arial"/>
+          <w:color w:val="000000"/>
+          <w:lang w:eastAsia="it-IT"/>
+        </w:rPr>
+        <w:t xml:space="preserve">ente è stata realizzata con Java FX ed è costituita da due schermate: nella prima si permette all’utente di settare le dimensioni della scacchiera di gioco (altezza e larghezza) ed il numero di </w:t>
+      </w:r>
+      <w:proofErr w:type="spellStart"/>
+      <w:r>
+        <w:rPr>
+          <w:rFonts w:ascii="Arial" w:eastAsia="Times New Roman" w:hAnsi="Arial" w:cs="Arial"/>
+          <w:color w:val="000000"/>
+          <w:lang w:eastAsia="it-IT"/>
+        </w:rPr>
+        <w:t>Worker</w:t>
+      </w:r>
+      <w:proofErr w:type="spellEnd"/>
+      <w:r>
+        <w:rPr>
+          <w:rFonts w:ascii="Arial" w:eastAsia="Times New Roman" w:hAnsi="Arial" w:cs="Arial"/>
+          <w:color w:val="000000"/>
+          <w:lang w:eastAsia="it-IT"/>
+        </w:rPr>
+        <w:t>. Nella seconda si visualizza la scacchiera e sono presenti due pulsanti “start” e “stop</w:t>
+      </w:r>
+      <w:r>
+        <w:rPr>
+          <w:rFonts w:ascii="Arial" w:eastAsia="Times New Roman" w:hAnsi="Arial" w:cs="Arial"/>
+          <w:color w:val="000000"/>
+          <w:lang w:eastAsia="it-IT"/>
+        </w:rPr>
+        <w:t xml:space="preserve">”. Lo </w:t>
+      </w:r>
+      <w:r>
+        <w:rPr>
+          <w:rFonts w:ascii="Arial" w:eastAsia="Times New Roman" w:hAnsi="Arial" w:cs="Arial"/>
+          <w:i/>
+          <w:color w:val="000000"/>
+          <w:lang w:eastAsia="it-IT"/>
+        </w:rPr>
+        <w:t>start</w:t>
+      </w:r>
+      <w:r>
+        <w:rPr>
+          <w:rFonts w:ascii="Arial" w:eastAsia="Times New Roman" w:hAnsi="Arial" w:cs="Arial"/>
+          <w:color w:val="000000"/>
+          <w:lang w:eastAsia="it-IT"/>
+        </w:rPr>
+        <w:t xml:space="preserve"> permette l’avvio e la pausa del gioco, mentre lo </w:t>
+      </w:r>
       <w:bookmarkStart w:id="0" w:name="_GoBack"/>
+      <w:r>
+        <w:rPr>
+          <w:rFonts w:ascii="Arial" w:eastAsia="Times New Roman" w:hAnsi="Arial" w:cs="Arial"/>
+          <w:i/>
+          <w:color w:val="000000"/>
+          <w:lang w:eastAsia="it-IT"/>
+        </w:rPr>
+        <w:t>stop</w:t>
+      </w:r>
+      <w:r>
+        <w:rPr>
+          <w:rFonts w:ascii="Arial" w:eastAsia="Times New Roman" w:hAnsi="Arial" w:cs="Arial"/>
+          <w:color w:val="000000"/>
+          <w:lang w:eastAsia="it-IT"/>
+        </w:rPr>
+        <w:t xml:space="preserve"> </w:t>
+      </w:r>
       <w:bookmarkEnd w:id="0"/>
-    </w:p>
-    <w:p>
-      <w:pPr>
-        <w:rPr>
-          <w:rFonts w:ascii="Arial" w:eastAsia="Times New Roman" w:hAnsi="Arial" w:cs="Arial"/>
-          <w:color w:val="000000"/>
-          <w:lang w:eastAsia="it-IT"/>
-        </w:rPr>
-      </w:pPr>
-      <w:r>
-        <w:rPr>
-          <w:rFonts w:ascii="Arial" w:eastAsia="Times New Roman" w:hAnsi="Arial" w:cs="Arial"/>
-          <w:color w:val="000000"/>
-          <w:lang w:eastAsia="it-IT"/>
-        </w:rPr>
-        <w:t>I</w:t>
-      </w:r>
-      <w:r>
-        <w:rPr>
-          <w:rFonts w:ascii="Arial" w:eastAsia="Times New Roman" w:hAnsi="Arial" w:cs="Arial"/>
-          <w:color w:val="000000"/>
-          <w:lang w:eastAsia="it-IT"/>
-        </w:rPr>
-        <w:t xml:space="preserve">l metodo start si occupa della creazione di un nuovo </w:t>
-      </w:r>
-      <w:proofErr w:type="spellStart"/>
-      <w:r>
-        <w:rPr>
-          <w:rFonts w:ascii="Arial" w:eastAsia="Times New Roman" w:hAnsi="Arial" w:cs="Arial"/>
-          <w:color w:val="000000"/>
-          <w:lang w:eastAsia="it-IT"/>
-        </w:rPr>
-        <w:t>thread</w:t>
-      </w:r>
-      <w:proofErr w:type="spellEnd"/>
-      <w:r>
-        <w:rPr>
-          <w:rFonts w:ascii="Arial" w:eastAsia="Times New Roman" w:hAnsi="Arial" w:cs="Arial"/>
-          <w:color w:val="000000"/>
-          <w:lang w:eastAsia="it-IT"/>
-        </w:rPr>
-        <w:t xml:space="preserve"> per ogni </w:t>
-      </w:r>
-      <w:proofErr w:type="spellStart"/>
-      <w:r>
-        <w:rPr>
-          <w:rFonts w:ascii="Arial" w:eastAsia="Times New Roman" w:hAnsi="Arial" w:cs="Arial"/>
-          <w:color w:val="000000"/>
-          <w:lang w:eastAsia="it-IT"/>
-        </w:rPr>
-        <w:t>Worker</w:t>
-      </w:r>
-      <w:proofErr w:type="spellEnd"/>
-      <w:r>
-        <w:rPr>
-          <w:rFonts w:ascii="Arial" w:eastAsia="Times New Roman" w:hAnsi="Arial" w:cs="Arial"/>
-          <w:color w:val="000000"/>
-          <w:lang w:eastAsia="it-IT"/>
-        </w:rPr>
-        <w:t xml:space="preserve"> e di</w:t>
-      </w:r>
-      <w:r>
-        <w:rPr>
-          <w:rFonts w:ascii="Arial" w:eastAsia="Times New Roman" w:hAnsi="Arial" w:cs="Arial"/>
-          <w:color w:val="000000"/>
-          <w:lang w:eastAsia="it-IT"/>
-        </w:rPr>
-        <w:t xml:space="preserve"> eseguirlo.</w:t>
-      </w:r>
-    </w:p>
-    <w:p>
-      <w:pPr>
-        <w:rPr>
-          <w:rFonts w:ascii="Arial" w:eastAsia="Times New Roman" w:hAnsi="Arial" w:cs="Arial"/>
-          <w:color w:val="000000"/>
-          <w:lang w:eastAsia="it-IT"/>
-        </w:rPr>
-      </w:pPr>
-      <w:r>
-        <w:rPr>
-          <w:rFonts w:ascii="Arial" w:eastAsia="Times New Roman" w:hAnsi="Arial" w:cs="Arial"/>
-          <w:color w:val="000000"/>
-          <w:lang w:eastAsia="it-IT"/>
-        </w:rPr>
-        <w:t xml:space="preserve">Il metodo stop si occupa di terminare l’esecuzione dei </w:t>
-      </w:r>
-      <w:proofErr w:type="spellStart"/>
-      <w:r>
-        <w:rPr>
-          <w:rFonts w:ascii="Arial" w:eastAsia="Times New Roman" w:hAnsi="Arial" w:cs="Arial"/>
-          <w:color w:val="000000"/>
-          <w:lang w:eastAsia="it-IT"/>
-        </w:rPr>
-        <w:t>Worker.</w:t>
-      </w:r>
-      <w:proofErr w:type="spellEnd"/>
-    </w:p>
-    <w:p>
-      <w:pPr>
-        <w:rPr>
-          <w:rFonts w:ascii="Arial" w:eastAsia="Times New Roman" w:hAnsi="Arial" w:cs="Arial"/>
-          <w:color w:val="000000"/>
-          <w:lang w:eastAsia="it-IT"/>
-        </w:rPr>
-      </w:pPr>
-      <w:r>
-        <w:rPr>
-          <w:rFonts w:ascii="Arial" w:eastAsia="Times New Roman" w:hAnsi="Arial" w:cs="Arial"/>
-          <w:color w:val="000000"/>
-          <w:lang w:eastAsia="it-IT"/>
-        </w:rPr>
-        <w:t xml:space="preserve">Il metodo update gestisce l’aggiornamento della </w:t>
-      </w:r>
-      <w:proofErr w:type="spellStart"/>
-      <w:r>
-        <w:rPr>
-          <w:rFonts w:ascii="Arial" w:eastAsia="Times New Roman" w:hAnsi="Arial" w:cs="Arial"/>
-          <w:color w:val="000000"/>
-          <w:lang w:eastAsia="it-IT"/>
-        </w:rPr>
-        <w:t>schacchiera</w:t>
-      </w:r>
-      <w:proofErr w:type="spellEnd"/>
-      <w:r>
-        <w:rPr>
-          <w:rFonts w:ascii="Arial" w:eastAsia="Times New Roman" w:hAnsi="Arial" w:cs="Arial"/>
-          <w:color w:val="000000"/>
-          <w:lang w:eastAsia="it-IT"/>
-        </w:rPr>
-        <w:t xml:space="preserve"> di gioco (</w:t>
-      </w:r>
-      <w:proofErr w:type="spellStart"/>
-      <w:r>
-        <w:rPr>
-          <w:rFonts w:ascii="Arial" w:eastAsia="Times New Roman" w:hAnsi="Arial" w:cs="Arial"/>
-          <w:color w:val="000000"/>
-          <w:lang w:eastAsia="it-IT"/>
-        </w:rPr>
-        <w:t>board</w:t>
-      </w:r>
-      <w:proofErr w:type="spellEnd"/>
-      <w:r>
-        <w:rPr>
-          <w:rFonts w:ascii="Arial" w:eastAsia="Times New Roman" w:hAnsi="Arial" w:cs="Arial"/>
-          <w:color w:val="000000"/>
-          <w:lang w:eastAsia="it-IT"/>
-        </w:rPr>
-        <w:t>)</w:t>
-      </w:r>
-      <w:r>
-        <w:rPr>
-          <w:rFonts w:ascii="Arial" w:eastAsia="Times New Roman" w:hAnsi="Arial" w:cs="Arial"/>
-          <w:color w:val="000000"/>
-          <w:lang w:eastAsia="it-IT"/>
-        </w:rPr>
-        <w:t xml:space="preserve">. </w:t>
-      </w:r>
-      <w:r>
-        <w:rPr>
-          <w:rFonts w:ascii="Arial" w:eastAsia="Times New Roman" w:hAnsi="Arial" w:cs="Arial"/>
-          <w:color w:val="000000"/>
-          <w:lang w:eastAsia="it-IT"/>
-        </w:rPr>
-        <w:t xml:space="preserve">Per prima cosa si occupa di creare una nuova scacchiera che rappresenterà lo stato della scacchiera corrente dopo l’aggiornamento. Successivamente divide il lavoro fra i </w:t>
-      </w:r>
-      <w:proofErr w:type="spellStart"/>
-      <w:r>
-        <w:rPr>
-          <w:rFonts w:ascii="Arial" w:eastAsia="Times New Roman" w:hAnsi="Arial" w:cs="Arial"/>
-          <w:color w:val="000000"/>
-          <w:lang w:eastAsia="it-IT"/>
-        </w:rPr>
-        <w:t>Worker</w:t>
-      </w:r>
-      <w:proofErr w:type="spellEnd"/>
-      <w:r>
-        <w:rPr>
-          <w:rFonts w:ascii="Arial" w:eastAsia="Times New Roman" w:hAnsi="Arial" w:cs="Arial"/>
-          <w:color w:val="000000"/>
-          <w:lang w:eastAsia="it-IT"/>
-        </w:rPr>
-        <w:t xml:space="preserve"> cercando di bilanciarlo il più possibile. Dopodiché sospende la propria esecuzione in attesa che tutti i </w:t>
-      </w:r>
-      <w:proofErr w:type="spellStart"/>
-      <w:r>
-        <w:rPr>
-          <w:rFonts w:ascii="Arial" w:eastAsia="Times New Roman" w:hAnsi="Arial" w:cs="Arial"/>
-          <w:color w:val="000000"/>
-          <w:lang w:eastAsia="it-IT"/>
-        </w:rPr>
-        <w:t>Worker</w:t>
-      </w:r>
-      <w:proofErr w:type="spellEnd"/>
-      <w:r>
-        <w:rPr>
-          <w:rFonts w:ascii="Arial" w:eastAsia="Times New Roman" w:hAnsi="Arial" w:cs="Arial"/>
-          <w:color w:val="000000"/>
-          <w:lang w:eastAsia="it-IT"/>
-        </w:rPr>
-        <w:t xml:space="preserve"> abbiano terminato l’aggiornamento della porzione di scacchiera assegnatagli. </w:t>
-      </w:r>
-    </w:p>
-    <w:p>
-      <w:pPr>
-        <w:rPr>
-          <w:rFonts w:ascii="Arial" w:eastAsia="Times New Roman" w:hAnsi="Arial" w:cs="Arial"/>
-          <w:color w:val="000000"/>
-          <w:lang w:eastAsia="it-IT"/>
-        </w:rPr>
-      </w:pPr>
+      <w:r>
+        <w:rPr>
+          <w:rFonts w:ascii="Arial" w:eastAsia="Times New Roman" w:hAnsi="Arial" w:cs="Arial"/>
+          <w:color w:val="000000"/>
+          <w:lang w:eastAsia="it-IT"/>
+        </w:rPr>
+        <w:t>la terminazione.</w:t>
+      </w:r>
     </w:p>
     <w:p>
       <w:pPr>
         <w:spacing w:before="100" w:beforeAutospacing="1" w:after="100" w:afterAutospacing="1"/>
         <w:rPr>
           <w:rFonts w:ascii="Arial" w:eastAsia="Times New Roman" w:hAnsi="Arial" w:cs="Arial"/>
-          <w:color w:val="000000"/>
-          <w:lang w:eastAsia="it-IT"/>
-        </w:rPr>
-      </w:pPr>
-      <w:r>
-        <w:rPr>
-          <w:rFonts w:ascii="Arial" w:eastAsia="Times New Roman" w:hAnsi="Arial" w:cs="Arial"/>
-          <w:color w:val="000000"/>
-          <w:lang w:eastAsia="it-IT"/>
-        </w:rPr>
-        <w:t>Ogni</w:t>
-      </w:r>
-      <w:r>
-        <w:rPr>
-          <w:rFonts w:ascii="Arial" w:eastAsia="Times New Roman" w:hAnsi="Arial" w:cs="Arial"/>
-          <w:color w:val="000000"/>
-          <w:lang w:eastAsia="it-IT"/>
-        </w:rPr>
-        <w:t xml:space="preserve"> </w:t>
-      </w:r>
-      <w:proofErr w:type="spellStart"/>
-      <w:r>
-        <w:rPr>
-          <w:rFonts w:ascii="Arial" w:eastAsia="Times New Roman" w:hAnsi="Arial" w:cs="Arial"/>
           <w:b/>
           <w:color w:val="000000"/>
           <w:lang w:eastAsia="it-IT"/>
         </w:rPr>
-        <w:t>Worker</w:t>
-      </w:r>
-      <w:proofErr w:type="spellEnd"/>
-      <w:r>
-        <w:rPr>
-          <w:rFonts w:ascii="Arial" w:eastAsia="Times New Roman" w:hAnsi="Arial" w:cs="Arial"/>
-          <w:color w:val="000000"/>
-          <w:lang w:eastAsia="it-IT"/>
-        </w:rPr>
-        <w:t xml:space="preserve">, </w:t>
-      </w:r>
-      <w:r>
-        <w:rPr>
-          <w:rFonts w:ascii="Arial" w:eastAsia="Times New Roman" w:hAnsi="Arial" w:cs="Arial"/>
-          <w:color w:val="000000"/>
-          <w:lang w:eastAsia="it-IT"/>
-        </w:rPr>
-        <w:t>appena messo in esecuzione</w:t>
-      </w:r>
-      <w:r>
-        <w:rPr>
-          <w:rFonts w:ascii="Arial" w:eastAsia="Times New Roman" w:hAnsi="Arial" w:cs="Arial"/>
-          <w:color w:val="000000"/>
-          <w:lang w:eastAsia="it-IT"/>
-        </w:rPr>
-        <w:t>,</w:t>
-      </w:r>
-      <w:r>
-        <w:rPr>
-          <w:rFonts w:ascii="Arial" w:eastAsia="Times New Roman" w:hAnsi="Arial" w:cs="Arial"/>
-          <w:color w:val="000000"/>
-          <w:lang w:eastAsia="it-IT"/>
-        </w:rPr>
-        <w:t xml:space="preserve"> aspetta che gli venga assegnata la porzione di scacchiera da aggiornare. Una volta terminata l’attesa, se ancora in esecuzione, effettua l’aggiornamento delle celle seguendo le regole del gioco (indicate nell’analisi del problema). </w:t>
-      </w:r>
-      <w:r>
-        <w:rPr>
-          <w:rFonts w:ascii="Arial" w:eastAsia="Times New Roman" w:hAnsi="Arial" w:cs="Arial"/>
-          <w:color w:val="000000"/>
-          <w:lang w:eastAsia="it-IT"/>
-        </w:rPr>
-        <w:t xml:space="preserve">Una volta terminato il lavoro, il </w:t>
-      </w:r>
-      <w:proofErr w:type="spellStart"/>
-      <w:r>
-        <w:rPr>
-          <w:rFonts w:ascii="Arial" w:eastAsia="Times New Roman" w:hAnsi="Arial" w:cs="Arial"/>
-          <w:color w:val="000000"/>
-          <w:lang w:eastAsia="it-IT"/>
-        </w:rPr>
-        <w:t>Worker</w:t>
-      </w:r>
-      <w:proofErr w:type="spellEnd"/>
-      <w:r>
-        <w:rPr>
-          <w:rFonts w:ascii="Arial" w:eastAsia="Times New Roman" w:hAnsi="Arial" w:cs="Arial"/>
-          <w:color w:val="000000"/>
-          <w:lang w:eastAsia="it-IT"/>
-        </w:rPr>
-        <w:t xml:space="preserve"> lo segnala al </w:t>
-      </w:r>
-      <w:proofErr w:type="spellStart"/>
-      <w:r>
-        <w:rPr>
-          <w:rFonts w:ascii="Arial" w:eastAsia="Times New Roman" w:hAnsi="Arial" w:cs="Arial"/>
-          <w:color w:val="000000"/>
-          <w:lang w:eastAsia="it-IT"/>
-        </w:rPr>
-        <w:t>CuncurrentBoardUpdater</w:t>
-      </w:r>
-      <w:proofErr w:type="spellEnd"/>
-      <w:r>
-        <w:rPr>
-          <w:rFonts w:ascii="Arial" w:eastAsia="Times New Roman" w:hAnsi="Arial" w:cs="Arial"/>
-          <w:color w:val="000000"/>
-          <w:lang w:eastAsia="it-IT"/>
-        </w:rPr>
-        <w:t xml:space="preserve"> e si mette in attesa di essere eseguito </w:t>
-      </w:r>
-      <w:proofErr w:type="spellStart"/>
-      <w:r>
-        <w:rPr>
-          <w:rFonts w:ascii="Arial" w:eastAsia="Times New Roman" w:hAnsi="Arial" w:cs="Arial"/>
-          <w:color w:val="000000"/>
-          <w:lang w:eastAsia="it-IT"/>
-        </w:rPr>
-        <w:t>nuovamento</w:t>
-      </w:r>
-      <w:proofErr w:type="spellEnd"/>
-      <w:r>
-        <w:rPr>
-          <w:rFonts w:ascii="Arial" w:eastAsia="Times New Roman" w:hAnsi="Arial" w:cs="Arial"/>
-          <w:color w:val="000000"/>
-          <w:lang w:eastAsia="it-IT"/>
-        </w:rPr>
-        <w:t>.</w:t>
-      </w:r>
-    </w:p>
-    <w:p>
-      <w:pPr>
-        <w:spacing w:before="100" w:beforeAutospacing="1" w:after="100" w:afterAutospacing="1"/>
-        <w:rPr>
-          <w:rFonts w:ascii="Arial" w:eastAsia="Times New Roman" w:hAnsi="Arial" w:cs="Arial"/>
-          <w:color w:val="000000"/>
-          <w:lang w:eastAsia="it-IT"/>
-        </w:rPr>
-      </w:pPr>
-    </w:p>
-    <w:p>
-      <w:pPr>
-        <w:spacing w:before="100" w:beforeAutospacing="1" w:after="100" w:afterAutospacing="1"/>
+      </w:pPr>
+      <w:r>
         <w:rPr>
           <w:rFonts w:ascii="Arial" w:eastAsia="Times New Roman" w:hAnsi="Arial" w:cs="Arial"/>
           <w:b/>
           <w:color w:val="000000"/>
           <w:lang w:eastAsia="it-IT"/>
         </w:rPr>
-      </w:pPr>
-      <w:r>
-        <w:rPr>
-          <w:rFonts w:ascii="Arial" w:eastAsia="Times New Roman" w:hAnsi="Arial" w:cs="Arial"/>
-          <w:b/>
-          <w:color w:val="000000"/>
-          <w:lang w:eastAsia="it-IT"/>
-        </w:rPr>
-        <w:t>3 – Interfaccia utente</w:t>
-      </w:r>
-    </w:p>
-    <w:p>
-      <w:pPr>
-        <w:spacing w:before="100" w:beforeAutospacing="1" w:after="100" w:afterAutospacing="1"/>
-        <w:rPr>
-          <w:rFonts w:ascii="Arial" w:eastAsia="Times New Roman" w:hAnsi="Arial" w:cs="Arial"/>
-          <w:color w:val="000000"/>
-          <w:lang w:eastAsia="it-IT"/>
-        </w:rPr>
-      </w:pPr>
-    </w:p>
-    <w:p>
-      <w:pPr>
-        <w:spacing w:before="100" w:beforeAutospacing="1" w:after="100" w:afterAutospacing="1"/>
-        <w:rPr>
-          <w:rFonts w:ascii="Arial" w:eastAsia="Times New Roman" w:hAnsi="Arial" w:cs="Arial"/>
-          <w:b/>
-          <w:color w:val="000000"/>
-          <w:lang w:eastAsia="it-IT"/>
-        </w:rPr>
-      </w:pPr>
-      <w:r>
-        <w:rPr>
-          <w:rFonts w:ascii="Arial" w:eastAsia="Times New Roman" w:hAnsi="Arial" w:cs="Arial"/>
-          <w:b/>
-          <w:color w:val="000000"/>
-          <w:lang w:eastAsia="it-IT"/>
-        </w:rPr>
+        <w:lastRenderedPageBreak/>
         <w:t>Dinamica del sistema - Reti di Petri</w:t>
       </w:r>
     </w:p>

</xml_diff>

<commit_message>
Completata sottosezione Interfaccia Utente
</commit_message>
<xml_diff>
--- a/Assignment-01/doc/repo.docx
+++ b/Assignment-01/doc/repo.docx
@@ -36,27 +36,7 @@
           <w:sz w:val="24"/>
           <w:lang w:eastAsia="it-IT"/>
         </w:rPr>
-        <w:t xml:space="preserve">  </w:t>
-      </w:r>
-      <w:proofErr w:type="spellStart"/>
-      <w:r>
-        <w:rPr>
-          <w:rFonts w:ascii="Arial" w:eastAsia="Times New Roman" w:hAnsi="Arial" w:cs="Arial"/>
-          <w:b/>
-          <w:sz w:val="24"/>
-          <w:lang w:eastAsia="it-IT"/>
-        </w:rPr>
-        <w:t>Assigment</w:t>
-      </w:r>
-      <w:proofErr w:type="spellEnd"/>
-      <w:r>
-        <w:rPr>
-          <w:rFonts w:ascii="Arial" w:eastAsia="Times New Roman" w:hAnsi="Arial" w:cs="Arial"/>
-          <w:b/>
-          <w:sz w:val="24"/>
-          <w:lang w:eastAsia="it-IT"/>
-        </w:rPr>
-        <w:t xml:space="preserve"> #</w:t>
+        <w:t xml:space="preserve">  Assigment #</w:t>
       </w:r>
       <w:r>
         <w:rPr>
@@ -113,25 +93,7 @@
           <w:color w:val="000000"/>
           <w:lang w:eastAsia="it-IT"/>
         </w:rPr>
-        <w:t>L’obiettivo dell’</w:t>
-      </w:r>
-      <w:proofErr w:type="spellStart"/>
-      <w:r>
-        <w:rPr>
-          <w:rFonts w:ascii="Arial" w:eastAsia="Times New Roman" w:hAnsi="Arial" w:cs="Arial"/>
-          <w:color w:val="000000"/>
-          <w:lang w:eastAsia="it-IT"/>
-        </w:rPr>
-        <w:t>Assigment</w:t>
-      </w:r>
-      <w:proofErr w:type="spellEnd"/>
-      <w:r>
-        <w:rPr>
-          <w:rFonts w:ascii="Arial" w:eastAsia="Times New Roman" w:hAnsi="Arial" w:cs="Arial"/>
-          <w:color w:val="000000"/>
-          <w:lang w:eastAsia="it-IT"/>
-        </w:rPr>
-        <w:t xml:space="preserve"> è l’implementazione in Java di una versione concorren</w:t>
+        <w:t>L’obiettivo dell’Assigment è l’implementazione in Java di una versione concorren</w:t>
       </w:r>
       <w:r>
         <w:rPr>
@@ -147,25 +109,7 @@
           <w:color w:val="000000"/>
           <w:lang w:eastAsia="it-IT"/>
         </w:rPr>
-        <w:t>e del gioco “The Game of Life” usando la programmazione concorrente multi-</w:t>
-      </w:r>
-      <w:proofErr w:type="spellStart"/>
-      <w:r>
-        <w:rPr>
-          <w:rFonts w:ascii="Arial" w:eastAsia="Times New Roman" w:hAnsi="Arial" w:cs="Arial"/>
-          <w:color w:val="000000"/>
-          <w:lang w:eastAsia="it-IT"/>
-        </w:rPr>
-        <w:t>threaded</w:t>
-      </w:r>
-      <w:proofErr w:type="spellEnd"/>
-      <w:r>
-        <w:rPr>
-          <w:rFonts w:ascii="Arial" w:eastAsia="Times New Roman" w:hAnsi="Arial" w:cs="Arial"/>
-          <w:color w:val="000000"/>
-          <w:lang w:eastAsia="it-IT"/>
-        </w:rPr>
-        <w:t>.</w:t>
+        <w:t>e del gioco “The Game of Life” usando la programmazione concorrente multi-threaded.</w:t>
       </w:r>
     </w:p>
     <w:p>
@@ -285,25 +229,7 @@
           <w:color w:val="000000"/>
           <w:lang w:eastAsia="it-IT"/>
         </w:rPr>
-        <w:t>una cella m[</w:t>
-      </w:r>
-      <w:proofErr w:type="spellStart"/>
-      <w:r>
-        <w:rPr>
-          <w:rFonts w:ascii="Arial" w:eastAsia="Times New Roman" w:hAnsi="Arial" w:cs="Arial"/>
-          <w:color w:val="000000"/>
-          <w:lang w:eastAsia="it-IT"/>
-        </w:rPr>
-        <w:t>i,j</w:t>
-      </w:r>
-      <w:proofErr w:type="spellEnd"/>
-      <w:r>
-        <w:rPr>
-          <w:rFonts w:ascii="Arial" w:eastAsia="Times New Roman" w:hAnsi="Arial" w:cs="Arial"/>
-          <w:color w:val="000000"/>
-          <w:lang w:eastAsia="it-IT"/>
-        </w:rPr>
-        <w:t>] che nello stato s(t) è </w:t>
+        <w:t>una cella m[i,j] che nello stato s(t) è </w:t>
       </w:r>
       <w:r>
         <w:rPr>
@@ -398,25 +324,7 @@
           <w:color w:val="000000"/>
           <w:lang w:eastAsia="it-IT"/>
         </w:rPr>
-        <w:t>una cella m[</w:t>
-      </w:r>
-      <w:proofErr w:type="spellStart"/>
-      <w:r>
-        <w:rPr>
-          <w:rFonts w:ascii="Arial" w:eastAsia="Times New Roman" w:hAnsi="Arial" w:cs="Arial"/>
-          <w:color w:val="000000"/>
-          <w:lang w:eastAsia="it-IT"/>
-        </w:rPr>
-        <w:t>i,j</w:t>
-      </w:r>
-      <w:proofErr w:type="spellEnd"/>
-      <w:r>
-        <w:rPr>
-          <w:rFonts w:ascii="Arial" w:eastAsia="Times New Roman" w:hAnsi="Arial" w:cs="Arial"/>
-          <w:color w:val="000000"/>
-          <w:lang w:eastAsia="it-IT"/>
-        </w:rPr>
-        <w:t>] che nello stato s(t) è </w:t>
+        <w:t>una cella m[i,j] che nello stato s(t) è </w:t>
       </w:r>
       <w:r>
         <w:rPr>
@@ -501,25 +409,7 @@
           <w:color w:val="000000"/>
           <w:lang w:eastAsia="it-IT"/>
         </w:rPr>
-        <w:t>una cella m[</w:t>
-      </w:r>
-      <w:proofErr w:type="spellStart"/>
-      <w:r>
-        <w:rPr>
-          <w:rFonts w:ascii="Arial" w:eastAsia="Times New Roman" w:hAnsi="Arial" w:cs="Arial"/>
-          <w:color w:val="000000"/>
-          <w:lang w:eastAsia="it-IT"/>
-        </w:rPr>
-        <w:t>i,j</w:t>
-      </w:r>
-      <w:proofErr w:type="spellEnd"/>
-      <w:r>
-        <w:rPr>
-          <w:rFonts w:ascii="Arial" w:eastAsia="Times New Roman" w:hAnsi="Arial" w:cs="Arial"/>
-          <w:color w:val="000000"/>
-          <w:lang w:eastAsia="it-IT"/>
-        </w:rPr>
-        <w:t>] che nello stato s(t) è </w:t>
+        <w:t>una cella m[i,j] che nello stato s(t) è </w:t>
       </w:r>
       <w:r>
         <w:rPr>
@@ -596,25 +486,7 @@
           <w:color w:val="000000"/>
           <w:lang w:eastAsia="it-IT"/>
         </w:rPr>
-        <w:t>una cella m[</w:t>
-      </w:r>
-      <w:proofErr w:type="spellStart"/>
-      <w:r>
-        <w:rPr>
-          <w:rFonts w:ascii="Arial" w:eastAsia="Times New Roman" w:hAnsi="Arial" w:cs="Arial"/>
-          <w:color w:val="000000"/>
-          <w:lang w:eastAsia="it-IT"/>
-        </w:rPr>
-        <w:t>i,j</w:t>
-      </w:r>
-      <w:proofErr w:type="spellEnd"/>
-      <w:r>
-        <w:rPr>
-          <w:rFonts w:ascii="Arial" w:eastAsia="Times New Roman" w:hAnsi="Arial" w:cs="Arial"/>
-          <w:color w:val="000000"/>
-          <w:lang w:eastAsia="it-IT"/>
-        </w:rPr>
-        <w:t>] che nello stato s(t) è </w:t>
+        <w:t>una cella m[i,j] che nello stato s(t) è </w:t>
       </w:r>
       <w:r>
         <w:rPr>
@@ -808,25 +680,7 @@
           <w:color w:val="000000"/>
           <w:lang w:eastAsia="it-IT"/>
         </w:rPr>
-        <w:t xml:space="preserve">assimizzare lo </w:t>
-      </w:r>
-      <w:proofErr w:type="spellStart"/>
-      <w:r>
-        <w:rPr>
-          <w:rFonts w:ascii="Arial" w:eastAsia="Times New Roman" w:hAnsi="Arial" w:cs="Arial"/>
-          <w:color w:val="000000"/>
-          <w:lang w:eastAsia="it-IT"/>
-        </w:rPr>
-        <w:t>throughput</w:t>
-      </w:r>
-      <w:proofErr w:type="spellEnd"/>
-      <w:r>
-        <w:rPr>
-          <w:rFonts w:ascii="Arial" w:eastAsia="Times New Roman" w:hAnsi="Arial" w:cs="Arial"/>
-          <w:color w:val="000000"/>
-          <w:lang w:eastAsia="it-IT"/>
-        </w:rPr>
-        <w:t>, minimizzando il tempo di calcolo di ciascun fotogramma ed eventualmente anche della sequenza di fotogrammi</w:t>
+        <w:t>assimizzare lo throughput, minimizzando il tempo di calcolo di ciascun fotogramma ed eventualmente anche della sequenza di fotogrammi</w:t>
       </w:r>
     </w:p>
     <w:p>
@@ -959,79 +813,7 @@
           <w:color w:val="000000"/>
           <w:lang w:eastAsia="it-IT"/>
         </w:rPr>
-        <w:t xml:space="preserve">n Model </w:t>
-      </w:r>
-      <w:proofErr w:type="spellStart"/>
-      <w:r>
-        <w:rPr>
-          <w:rFonts w:ascii="Arial" w:eastAsia="Times New Roman" w:hAnsi="Arial" w:cs="Arial"/>
-          <w:color w:val="000000"/>
-          <w:lang w:eastAsia="it-IT"/>
-        </w:rPr>
-        <w:t>View</w:t>
-      </w:r>
-      <w:proofErr w:type="spellEnd"/>
-      <w:r>
-        <w:rPr>
-          <w:rFonts w:ascii="Arial" w:eastAsia="Times New Roman" w:hAnsi="Arial" w:cs="Arial"/>
-          <w:color w:val="000000"/>
-          <w:lang w:eastAsia="it-IT"/>
-        </w:rPr>
-        <w:t xml:space="preserve"> </w:t>
-      </w:r>
-      <w:proofErr w:type="spellStart"/>
-      <w:r>
-        <w:rPr>
-          <w:rFonts w:ascii="Arial" w:eastAsia="Times New Roman" w:hAnsi="Arial" w:cs="Arial"/>
-          <w:color w:val="000000"/>
-          <w:lang w:eastAsia="it-IT"/>
-        </w:rPr>
-        <w:t>Presenter</w:t>
-      </w:r>
-      <w:proofErr w:type="spellEnd"/>
-      <w:r>
-        <w:rPr>
-          <w:rFonts w:ascii="Arial" w:eastAsia="Times New Roman" w:hAnsi="Arial" w:cs="Arial"/>
-          <w:color w:val="000000"/>
-          <w:lang w:eastAsia="it-IT"/>
-        </w:rPr>
-        <w:t xml:space="preserve"> usando il modello ad </w:t>
-      </w:r>
-      <w:proofErr w:type="spellStart"/>
-      <w:r>
-        <w:rPr>
-          <w:rFonts w:ascii="Arial" w:eastAsia="Times New Roman" w:hAnsi="Arial" w:cs="Arial"/>
-          <w:color w:val="000000"/>
-          <w:lang w:eastAsia="it-IT"/>
-        </w:rPr>
-        <w:t>Interattori</w:t>
-      </w:r>
-      <w:proofErr w:type="spellEnd"/>
-      <w:r>
-        <w:rPr>
-          <w:rFonts w:ascii="Arial" w:eastAsia="Times New Roman" w:hAnsi="Arial" w:cs="Arial"/>
-          <w:color w:val="000000"/>
-          <w:lang w:eastAsia="it-IT"/>
-        </w:rPr>
-        <w:t xml:space="preserve">, di conseguenza vi sono tre moduli: il dominio applicativo, gli </w:t>
-      </w:r>
-      <w:proofErr w:type="spellStart"/>
-      <w:r>
-        <w:rPr>
-          <w:rFonts w:ascii="Arial" w:eastAsia="Times New Roman" w:hAnsi="Arial" w:cs="Arial"/>
-          <w:color w:val="000000"/>
-          <w:lang w:eastAsia="it-IT"/>
-        </w:rPr>
-        <w:t>interattori</w:t>
-      </w:r>
-      <w:proofErr w:type="spellEnd"/>
-      <w:r>
-        <w:rPr>
-          <w:rFonts w:ascii="Arial" w:eastAsia="Times New Roman" w:hAnsi="Arial" w:cs="Arial"/>
-          <w:color w:val="000000"/>
-          <w:lang w:eastAsia="it-IT"/>
-        </w:rPr>
-        <w:t xml:space="preserve"> e la vista.</w:t>
+        <w:t>n Model View Presenter usando il modello ad Interattori, di conseguenza vi sono tre moduli: il dominio applicativo, gli interattori e la vista.</w:t>
       </w:r>
     </w:p>
     <w:p>
@@ -1057,43 +839,7 @@
           <w:color w:val="000000"/>
           <w:lang w:eastAsia="it-IT"/>
         </w:rPr>
-        <w:t xml:space="preserve">Nel primo livello vi è una rappresentazione </w:t>
-      </w:r>
-      <w:proofErr w:type="spellStart"/>
-      <w:r>
-        <w:rPr>
-          <w:rFonts w:ascii="Arial" w:eastAsia="Times New Roman" w:hAnsi="Arial" w:cs="Arial"/>
-          <w:color w:val="000000"/>
-          <w:lang w:eastAsia="it-IT"/>
-        </w:rPr>
-        <w:t>object</w:t>
-      </w:r>
-      <w:proofErr w:type="spellEnd"/>
-      <w:r>
-        <w:rPr>
-          <w:rFonts w:ascii="Arial" w:eastAsia="Times New Roman" w:hAnsi="Arial" w:cs="Arial"/>
-          <w:color w:val="000000"/>
-          <w:lang w:eastAsia="it-IT"/>
-        </w:rPr>
-        <w:t xml:space="preserve"> </w:t>
-      </w:r>
-      <w:proofErr w:type="spellStart"/>
-      <w:r>
-        <w:rPr>
-          <w:rFonts w:ascii="Arial" w:eastAsia="Times New Roman" w:hAnsi="Arial" w:cs="Arial"/>
-          <w:color w:val="000000"/>
-          <w:lang w:eastAsia="it-IT"/>
-        </w:rPr>
-        <w:t>oriented</w:t>
-      </w:r>
-      <w:proofErr w:type="spellEnd"/>
-      <w:r>
-        <w:rPr>
-          <w:rFonts w:ascii="Arial" w:eastAsia="Times New Roman" w:hAnsi="Arial" w:cs="Arial"/>
-          <w:color w:val="000000"/>
-          <w:lang w:eastAsia="it-IT"/>
-        </w:rPr>
-        <w:t xml:space="preserve"> delle componenti del problema.</w:t>
+        <w:t>Nel primo livello vi è una rappresentazione object oriented delle componenti del problema.</w:t>
       </w:r>
     </w:p>
     <w:p>
@@ -1262,46 +1008,133 @@
           <w:color w:val="000000"/>
           <w:lang w:eastAsia="it-IT"/>
         </w:rPr>
-        <w:t xml:space="preserve">verso due classi: Cell e </w:t>
-      </w:r>
-      <w:proofErr w:type="spellStart"/>
-      <w:r>
-        <w:rPr>
-          <w:rFonts w:ascii="Arial" w:eastAsia="Times New Roman" w:hAnsi="Arial" w:cs="Arial"/>
-          <w:color w:val="000000"/>
-          <w:lang w:eastAsia="it-IT"/>
-        </w:rPr>
-        <w:t>Board.</w:t>
-      </w:r>
-      <w:proofErr w:type="spellEnd"/>
-    </w:p>
-    <w:p>
-      <w:pPr>
-        <w:spacing w:before="100" w:beforeAutospacing="1" w:after="100" w:afterAutospacing="1"/>
-        <w:rPr>
-          <w:rFonts w:ascii="Arial" w:eastAsia="Times New Roman" w:hAnsi="Arial" w:cs="Arial"/>
-          <w:color w:val="000000"/>
-          <w:lang w:eastAsia="it-IT"/>
-        </w:rPr>
-      </w:pPr>
-      <w:r>
-        <w:rPr>
-          <w:rFonts w:ascii="Arial" w:eastAsia="Times New Roman" w:hAnsi="Arial" w:cs="Arial"/>
-          <w:color w:val="000000"/>
-          <w:lang w:eastAsia="it-IT"/>
-        </w:rPr>
-        <w:t>L’</w:t>
-      </w:r>
-      <w:proofErr w:type="spellStart"/>
-      <w:r>
-        <w:rPr>
-          <w:rFonts w:ascii="Arial" w:eastAsia="Times New Roman" w:hAnsi="Arial" w:cs="Arial"/>
-          <w:color w:val="000000"/>
-          <w:lang w:eastAsia="it-IT"/>
-        </w:rPr>
-        <w:t>enum</w:t>
-      </w:r>
-      <w:proofErr w:type="spellEnd"/>
+        <w:t>verso due classi: Cell e Board.</w:t>
+      </w:r>
+    </w:p>
+    <w:p>
+      <w:pPr>
+        <w:spacing w:before="100" w:beforeAutospacing="1" w:after="100" w:afterAutospacing="1"/>
+        <w:rPr>
+          <w:rFonts w:ascii="Arial" w:eastAsia="Times New Roman" w:hAnsi="Arial" w:cs="Arial"/>
+          <w:color w:val="000000"/>
+          <w:lang w:eastAsia="it-IT"/>
+        </w:rPr>
+      </w:pPr>
+      <w:r>
+        <w:rPr>
+          <w:rFonts w:ascii="Arial" w:eastAsia="Times New Roman" w:hAnsi="Arial" w:cs="Arial"/>
+          <w:color w:val="000000"/>
+          <w:lang w:eastAsia="it-IT"/>
+        </w:rPr>
+        <w:t xml:space="preserve">L’enum </w:t>
+      </w:r>
+      <w:r>
+        <w:rPr>
+          <w:rFonts w:ascii="Arial" w:eastAsia="Times New Roman" w:hAnsi="Arial" w:cs="Arial"/>
+          <w:color w:val="000000"/>
+          <w:lang w:eastAsia="it-IT"/>
+        </w:rPr>
+        <w:t xml:space="preserve">Cell </w:t>
+      </w:r>
+      <w:r>
+        <w:rPr>
+          <w:rFonts w:ascii="Arial" w:eastAsia="Times New Roman" w:hAnsi="Arial" w:cs="Arial"/>
+          <w:color w:val="000000"/>
+          <w:lang w:eastAsia="it-IT"/>
+        </w:rPr>
+        <w:t>rappresenta lo stato di una cella della scacchiera che può essere Alive o Dead.</w:t>
+      </w:r>
+    </w:p>
+    <w:p>
+      <w:pPr>
+        <w:spacing w:before="100" w:beforeAutospacing="1" w:after="100" w:afterAutospacing="1"/>
+        <w:rPr>
+          <w:rFonts w:ascii="Arial" w:eastAsia="Times New Roman" w:hAnsi="Arial" w:cs="Arial"/>
+          <w:color w:val="000000"/>
+          <w:lang w:eastAsia="it-IT"/>
+        </w:rPr>
+      </w:pPr>
+      <w:r>
+        <w:rPr>
+          <w:rFonts w:ascii="Arial" w:eastAsia="Times New Roman" w:hAnsi="Arial" w:cs="Arial"/>
+          <w:color w:val="000000"/>
+          <w:lang w:eastAsia="it-IT"/>
+        </w:rPr>
+        <w:t>La classe Board rappresenta la scacchiera di gioco. Questa è caratterizzata da un’altezza e una larghezza variabili e da la possibilità di recuperare/impostare lo stato di una cella date le coordinate x e y.</w:t>
+      </w:r>
+    </w:p>
+    <w:p>
+      <w:pPr>
+        <w:spacing w:before="100" w:beforeAutospacing="1" w:after="100" w:afterAutospacing="1"/>
+        <w:rPr>
+          <w:rFonts w:ascii="Arial" w:eastAsia="Times New Roman" w:hAnsi="Arial" w:cs="Arial"/>
+          <w:b/>
+          <w:color w:val="000000"/>
+          <w:lang w:eastAsia="it-IT"/>
+        </w:rPr>
+      </w:pPr>
+      <w:r>
+        <w:rPr>
+          <w:rFonts w:ascii="Arial" w:eastAsia="Times New Roman" w:hAnsi="Arial" w:cs="Arial"/>
+          <w:b/>
+          <w:color w:val="000000"/>
+          <w:lang w:eastAsia="it-IT"/>
+        </w:rPr>
+        <w:t xml:space="preserve">2 – Interattori </w:t>
+      </w:r>
+    </w:p>
+    <w:p>
+      <w:pPr>
+        <w:spacing w:before="100" w:beforeAutospacing="1" w:after="100" w:afterAutospacing="1"/>
+        <w:rPr>
+          <w:rFonts w:ascii="Arial" w:eastAsia="Times New Roman" w:hAnsi="Arial" w:cs="Arial"/>
+          <w:color w:val="000000"/>
+          <w:lang w:eastAsia="it-IT"/>
+        </w:rPr>
+      </w:pPr>
+      <w:r>
+        <w:rPr>
+          <w:rFonts w:ascii="Arial" w:eastAsia="Times New Roman" w:hAnsi="Arial" w:cs="Arial"/>
+          <w:color w:val="000000"/>
+          <w:lang w:eastAsia="it-IT"/>
+        </w:rPr>
+        <w:t>Abbiamo implementato un interattore “</w:t>
+      </w:r>
+      <w:r>
+        <w:rPr>
+          <w:rFonts w:ascii="Arial" w:eastAsia="Times New Roman" w:hAnsi="Arial" w:cs="Arial"/>
+          <w:b/>
+          <w:color w:val="000000"/>
+          <w:lang w:eastAsia="it-IT"/>
+        </w:rPr>
+        <w:t>BoardUpdater</w:t>
+      </w:r>
+      <w:r>
+        <w:rPr>
+          <w:rFonts w:ascii="Arial" w:eastAsia="Times New Roman" w:hAnsi="Arial" w:cs="Arial"/>
+          <w:color w:val="000000"/>
+          <w:lang w:eastAsia="it-IT"/>
+        </w:rPr>
+        <w:t>” che si occupa dell’aggiornamento della scacchiera di gioco. Di questo interattore ne esistono due versioni, una sequenziale e una concorrente.</w:t>
+      </w:r>
+    </w:p>
+    <w:p>
+      <w:pPr>
+        <w:spacing w:before="100" w:beforeAutospacing="1" w:after="100" w:afterAutospacing="1"/>
+        <w:rPr>
+          <w:rFonts w:ascii="Arial" w:eastAsia="Times New Roman" w:hAnsi="Arial" w:cs="Arial"/>
+          <w:color w:val="000000"/>
+          <w:lang w:eastAsia="it-IT"/>
+        </w:rPr>
+      </w:pPr>
+      <w:r>
+        <w:rPr>
+          <w:rFonts w:ascii="Arial" w:eastAsia="Times New Roman" w:hAnsi="Arial" w:cs="Arial"/>
+          <w:color w:val="000000"/>
+          <w:lang w:eastAsia="it-IT"/>
+        </w:rPr>
+        <w:t>La versione sequenziale</w:t>
+      </w:r>
       <w:r>
         <w:rPr>
           <w:rFonts w:ascii="Arial" w:eastAsia="Times New Roman" w:hAnsi="Arial" w:cs="Arial"/>
@@ -1316,63 +1149,17 @@
           <w:color w:val="000000"/>
           <w:lang w:eastAsia="it-IT"/>
         </w:rPr>
-        <w:t xml:space="preserve">Cell </w:t>
-      </w:r>
-      <w:r>
-        <w:rPr>
-          <w:rFonts w:ascii="Arial" w:eastAsia="Times New Roman" w:hAnsi="Arial" w:cs="Arial"/>
-          <w:color w:val="000000"/>
-          <w:lang w:eastAsia="it-IT"/>
-        </w:rPr>
-        <w:t xml:space="preserve">rappresenta lo stato di una cella della scacchiera che può essere </w:t>
-      </w:r>
-      <w:proofErr w:type="spellStart"/>
-      <w:r>
-        <w:rPr>
-          <w:rFonts w:ascii="Arial" w:eastAsia="Times New Roman" w:hAnsi="Arial" w:cs="Arial"/>
-          <w:color w:val="000000"/>
-          <w:lang w:eastAsia="it-IT"/>
-        </w:rPr>
-        <w:t>Alive</w:t>
-      </w:r>
-      <w:proofErr w:type="spellEnd"/>
-      <w:r>
-        <w:rPr>
-          <w:rFonts w:ascii="Arial" w:eastAsia="Times New Roman" w:hAnsi="Arial" w:cs="Arial"/>
-          <w:color w:val="000000"/>
-          <w:lang w:eastAsia="it-IT"/>
-        </w:rPr>
-        <w:t xml:space="preserve"> o Dead.</w:t>
-      </w:r>
-    </w:p>
-    <w:p>
-      <w:pPr>
-        <w:spacing w:before="100" w:beforeAutospacing="1" w:after="100" w:afterAutospacing="1"/>
-        <w:rPr>
-          <w:rFonts w:ascii="Arial" w:eastAsia="Times New Roman" w:hAnsi="Arial" w:cs="Arial"/>
-          <w:color w:val="000000"/>
-          <w:lang w:eastAsia="it-IT"/>
-        </w:rPr>
-      </w:pPr>
-      <w:r>
-        <w:rPr>
-          <w:rFonts w:ascii="Arial" w:eastAsia="Times New Roman" w:hAnsi="Arial" w:cs="Arial"/>
-          <w:color w:val="000000"/>
-          <w:lang w:eastAsia="it-IT"/>
-        </w:rPr>
-        <w:t>La classe Board rappresenta la scacchiera di gioco. Questa è caratterizzata da un’altezza e una larghezza variabili e da la possibilità di recuperare/impostare lo stato di una cella date le coordinate x e y.</w:t>
-      </w:r>
-    </w:p>
-    <w:p>
-      <w:pPr>
-        <w:spacing w:before="100" w:beforeAutospacing="1" w:after="100" w:afterAutospacing="1"/>
+        <w:t>“</w:t>
+      </w:r>
+      <w:r>
         <w:rPr>
           <w:rFonts w:ascii="Arial" w:eastAsia="Times New Roman" w:hAnsi="Arial" w:cs="Arial"/>
           <w:b/>
           <w:color w:val="000000"/>
           <w:lang w:eastAsia="it-IT"/>
         </w:rPr>
-      </w:pPr>
+        <w:t>Sequential</w:t>
+      </w:r>
       <w:r>
         <w:rPr>
           <w:rFonts w:ascii="Arial" w:eastAsia="Times New Roman" w:hAnsi="Arial" w:cs="Arial"/>
@@ -1380,9 +1167,65 @@
           <w:color w:val="000000"/>
           <w:lang w:eastAsia="it-IT"/>
         </w:rPr>
-        <w:t xml:space="preserve">2 – </w:t>
-      </w:r>
-      <w:proofErr w:type="spellStart"/>
+        <w:t>BoardUpdater</w:t>
+      </w:r>
+      <w:r>
+        <w:rPr>
+          <w:rFonts w:ascii="Arial" w:eastAsia="Times New Roman" w:hAnsi="Arial" w:cs="Arial"/>
+          <w:color w:val="000000"/>
+          <w:lang w:eastAsia="it-IT"/>
+        </w:rPr>
+        <w:t>”</w:t>
+      </w:r>
+      <w:r>
+        <w:rPr>
+          <w:rFonts w:ascii="Arial" w:eastAsia="Times New Roman" w:hAnsi="Arial" w:cs="Arial"/>
+          <w:color w:val="000000"/>
+          <w:lang w:eastAsia="it-IT"/>
+        </w:rPr>
+        <w:t xml:space="preserve"> </w:t>
+      </w:r>
+      <w:r>
+        <w:rPr>
+          <w:rFonts w:ascii="Arial" w:eastAsia="Times New Roman" w:hAnsi="Arial" w:cs="Arial"/>
+          <w:color w:val="000000"/>
+          <w:lang w:eastAsia="it-IT"/>
+        </w:rPr>
+        <w:t>viene eseguita sul</w:t>
+      </w:r>
+      <w:r>
+        <w:rPr>
+          <w:rFonts w:ascii="Arial" w:eastAsia="Times New Roman" w:hAnsi="Arial" w:cs="Arial"/>
+          <w:color w:val="000000"/>
+          <w:lang w:eastAsia="it-IT"/>
+        </w:rPr>
+        <w:t xml:space="preserve"> thread corrente senza la creazione di nuovi thread.</w:t>
+      </w:r>
+    </w:p>
+    <w:p>
+      <w:pPr>
+        <w:rPr>
+          <w:rFonts w:ascii="Arial" w:eastAsia="Times New Roman" w:hAnsi="Arial" w:cs="Arial"/>
+          <w:color w:val="000000"/>
+          <w:lang w:eastAsia="it-IT"/>
+        </w:rPr>
+      </w:pPr>
+      <w:r>
+        <w:rPr>
+          <w:rFonts w:ascii="Arial" w:eastAsia="Times New Roman" w:hAnsi="Arial" w:cs="Arial"/>
+          <w:color w:val="000000"/>
+          <w:lang w:eastAsia="it-IT"/>
+        </w:rPr>
+        <w:t xml:space="preserve">Nella versione concorrente </w:t>
+      </w:r>
+      <w:r>
+        <w:rPr>
+          <w:rFonts w:ascii="Arial" w:eastAsia="Times New Roman" w:hAnsi="Arial" w:cs="Arial"/>
+          <w:color w:val="000000"/>
+          <w:lang w:eastAsia="it-IT"/>
+        </w:rPr>
+        <w:t>“</w:t>
+      </w:r>
       <w:r>
         <w:rPr>
           <w:rFonts w:ascii="Arial" w:eastAsia="Times New Roman" w:hAnsi="Arial" w:cs="Arial"/>
@@ -1390,9 +1233,214 @@
           <w:color w:val="000000"/>
           <w:lang w:eastAsia="it-IT"/>
         </w:rPr>
-        <w:t>Interattori</w:t>
-      </w:r>
-      <w:proofErr w:type="spellEnd"/>
+        <w:t>ConcurrentBoardUpdater</w:t>
+      </w:r>
+      <w:r>
+        <w:rPr>
+          <w:rFonts w:ascii="Arial" w:eastAsia="Times New Roman" w:hAnsi="Arial" w:cs="Arial"/>
+          <w:color w:val="000000"/>
+          <w:lang w:eastAsia="it-IT"/>
+        </w:rPr>
+        <w:t xml:space="preserve">” </w:t>
+      </w:r>
+      <w:r>
+        <w:rPr>
+          <w:rFonts w:ascii="Arial" w:eastAsia="Times New Roman" w:hAnsi="Arial" w:cs="Arial"/>
+          <w:color w:val="000000"/>
+          <w:lang w:eastAsia="it-IT"/>
+        </w:rPr>
+        <w:t xml:space="preserve">è possibile configurare il numero di </w:t>
+      </w:r>
+      <w:r>
+        <w:rPr>
+          <w:rFonts w:ascii="Arial" w:eastAsia="Times New Roman" w:hAnsi="Arial" w:cs="Arial"/>
+          <w:color w:val="000000"/>
+          <w:lang w:eastAsia="it-IT"/>
+        </w:rPr>
+        <w:t>Worker</w:t>
+      </w:r>
+      <w:r>
+        <w:rPr>
+          <w:rFonts w:ascii="Arial" w:eastAsia="Times New Roman" w:hAnsi="Arial" w:cs="Arial"/>
+          <w:color w:val="000000"/>
+          <w:lang w:eastAsia="it-IT"/>
+        </w:rPr>
+        <w:t xml:space="preserve"> (ognuno </w:t>
+      </w:r>
+      <w:r>
+        <w:rPr>
+          <w:rFonts w:ascii="Arial" w:eastAsia="Times New Roman" w:hAnsi="Arial" w:cs="Arial"/>
+          <w:color w:val="000000"/>
+          <w:lang w:eastAsia="it-IT"/>
+        </w:rPr>
+        <w:t xml:space="preserve">dei quali verrà eseguito su un </w:t>
+      </w:r>
+      <w:r>
+        <w:rPr>
+          <w:rFonts w:ascii="Arial" w:eastAsia="Times New Roman" w:hAnsi="Arial" w:cs="Arial"/>
+          <w:color w:val="000000"/>
+          <w:lang w:eastAsia="it-IT"/>
+        </w:rPr>
+        <w:t xml:space="preserve">thread </w:t>
+      </w:r>
+      <w:r>
+        <w:rPr>
+          <w:rFonts w:ascii="Arial" w:eastAsia="Times New Roman" w:hAnsi="Arial" w:cs="Arial"/>
+          <w:color w:val="000000"/>
+          <w:lang w:eastAsia="it-IT"/>
+        </w:rPr>
+        <w:t>indipendente</w:t>
+      </w:r>
+      <w:r>
+        <w:rPr>
+          <w:rFonts w:ascii="Arial" w:eastAsia="Times New Roman" w:hAnsi="Arial" w:cs="Arial"/>
+          <w:color w:val="000000"/>
+          <w:lang w:eastAsia="it-IT"/>
+        </w:rPr>
+        <w:t>).</w:t>
+      </w:r>
+      <w:r>
+        <w:rPr>
+          <w:rFonts w:ascii="Arial" w:eastAsia="Times New Roman" w:hAnsi="Arial" w:cs="Arial"/>
+          <w:color w:val="000000"/>
+          <w:lang w:eastAsia="it-IT"/>
+        </w:rPr>
+        <w:t xml:space="preserve"> </w:t>
+      </w:r>
+    </w:p>
+    <w:p>
+      <w:pPr>
+        <w:rPr>
+          <w:rFonts w:ascii="Arial" w:eastAsia="Times New Roman" w:hAnsi="Arial" w:cs="Arial"/>
+          <w:color w:val="000000"/>
+          <w:lang w:eastAsia="it-IT"/>
+        </w:rPr>
+      </w:pPr>
+      <w:r>
+        <w:rPr>
+          <w:rFonts w:ascii="Arial" w:eastAsia="Times New Roman" w:hAnsi="Arial" w:cs="Arial"/>
+          <w:color w:val="000000"/>
+          <w:lang w:eastAsia="it-IT"/>
+        </w:rPr>
+        <w:t>I</w:t>
+      </w:r>
+      <w:r>
+        <w:rPr>
+          <w:rFonts w:ascii="Arial" w:eastAsia="Times New Roman" w:hAnsi="Arial" w:cs="Arial"/>
+          <w:color w:val="000000"/>
+          <w:lang w:eastAsia="it-IT"/>
+        </w:rPr>
+        <w:t>l metodo start si occupa della creazione di un nuovo thread per ogni Worker e di</w:t>
+      </w:r>
+      <w:r>
+        <w:rPr>
+          <w:rFonts w:ascii="Arial" w:eastAsia="Times New Roman" w:hAnsi="Arial" w:cs="Arial"/>
+          <w:color w:val="000000"/>
+          <w:lang w:eastAsia="it-IT"/>
+        </w:rPr>
+        <w:t xml:space="preserve"> eseguirlo.</w:t>
+      </w:r>
+    </w:p>
+    <w:p>
+      <w:pPr>
+        <w:rPr>
+          <w:rFonts w:ascii="Arial" w:eastAsia="Times New Roman" w:hAnsi="Arial" w:cs="Arial"/>
+          <w:color w:val="000000"/>
+          <w:lang w:eastAsia="it-IT"/>
+        </w:rPr>
+      </w:pPr>
+      <w:r>
+        <w:rPr>
+          <w:rFonts w:ascii="Arial" w:eastAsia="Times New Roman" w:hAnsi="Arial" w:cs="Arial"/>
+          <w:color w:val="000000"/>
+          <w:lang w:eastAsia="it-IT"/>
+        </w:rPr>
+        <w:t>Il metodo stop si occupa di terminare l’esecuzione dei Worker.</w:t>
+      </w:r>
+    </w:p>
+    <w:p>
+      <w:pPr>
+        <w:rPr>
+          <w:rFonts w:ascii="Arial" w:eastAsia="Times New Roman" w:hAnsi="Arial" w:cs="Arial"/>
+          <w:color w:val="000000"/>
+          <w:lang w:eastAsia="it-IT"/>
+        </w:rPr>
+      </w:pPr>
+      <w:r>
+        <w:rPr>
+          <w:rFonts w:ascii="Arial" w:eastAsia="Times New Roman" w:hAnsi="Arial" w:cs="Arial"/>
+          <w:color w:val="000000"/>
+          <w:lang w:eastAsia="it-IT"/>
+        </w:rPr>
+        <w:t xml:space="preserve">Il metodo update gestisce l’aggiornamento della </w:t>
+      </w:r>
+      <w:r>
+        <w:rPr>
+          <w:rFonts w:ascii="Arial" w:eastAsia="Times New Roman" w:hAnsi="Arial" w:cs="Arial"/>
+          <w:color w:val="000000"/>
+          <w:lang w:eastAsia="it-IT"/>
+        </w:rPr>
+        <w:t>sc</w:t>
+      </w:r>
+      <w:r>
+        <w:rPr>
+          <w:rFonts w:ascii="Arial" w:eastAsia="Times New Roman" w:hAnsi="Arial" w:cs="Arial"/>
+          <w:color w:val="000000"/>
+          <w:lang w:eastAsia="it-IT"/>
+        </w:rPr>
+        <w:t>acchiera di gioco (board)</w:t>
+      </w:r>
+      <w:r>
+        <w:rPr>
+          <w:rFonts w:ascii="Arial" w:eastAsia="Times New Roman" w:hAnsi="Arial" w:cs="Arial"/>
+          <w:color w:val="000000"/>
+          <w:lang w:eastAsia="it-IT"/>
+        </w:rPr>
+        <w:t xml:space="preserve">. </w:t>
+      </w:r>
+      <w:r>
+        <w:rPr>
+          <w:rFonts w:ascii="Arial" w:eastAsia="Times New Roman" w:hAnsi="Arial" w:cs="Arial"/>
+          <w:color w:val="000000"/>
+          <w:lang w:eastAsia="it-IT"/>
+        </w:rPr>
+        <w:t xml:space="preserve">Per prima cosa si occupa di creare una nuova scacchiera che rappresenterà lo stato della scacchiera corrente dopo l’aggiornamento. Successivamente divide il lavoro fra i Worker cercando di bilanciarlo il più possibile. Dopodiché sospende la propria esecuzione in attesa che tutti i Worker abbiano terminato l’aggiornamento della porzione di scacchiera assegnatagli. </w:t>
+      </w:r>
+    </w:p>
+    <w:p>
+      <w:pPr>
+        <w:rPr>
+          <w:rFonts w:ascii="Arial" w:eastAsia="Times New Roman" w:hAnsi="Arial" w:cs="Arial"/>
+          <w:color w:val="000000"/>
+          <w:lang w:eastAsia="it-IT"/>
+        </w:rPr>
+      </w:pPr>
+    </w:p>
+    <w:p>
+      <w:pPr>
+        <w:spacing w:before="100" w:beforeAutospacing="1" w:after="100" w:afterAutospacing="1"/>
+        <w:rPr>
+          <w:rFonts w:ascii="Arial" w:eastAsia="Times New Roman" w:hAnsi="Arial" w:cs="Arial"/>
+          <w:color w:val="000000"/>
+          <w:lang w:eastAsia="it-IT"/>
+        </w:rPr>
+      </w:pPr>
+      <w:r>
+        <w:rPr>
+          <w:rFonts w:ascii="Arial" w:eastAsia="Times New Roman" w:hAnsi="Arial" w:cs="Arial"/>
+          <w:color w:val="000000"/>
+          <w:lang w:eastAsia="it-IT"/>
+        </w:rPr>
+        <w:t>Ogni</w:t>
+      </w:r>
+      <w:r>
+        <w:rPr>
+          <w:rFonts w:ascii="Arial" w:eastAsia="Times New Roman" w:hAnsi="Arial" w:cs="Arial"/>
+          <w:color w:val="000000"/>
+          <w:lang w:eastAsia="it-IT"/>
+        </w:rPr>
+        <w:t xml:space="preserve"> </w:t>
+      </w:r>
       <w:r>
         <w:rPr>
           <w:rFonts w:ascii="Arial" w:eastAsia="Times New Roman" w:hAnsi="Arial" w:cs="Arial"/>
@@ -1400,45 +1448,483 @@
           <w:color w:val="000000"/>
           <w:lang w:eastAsia="it-IT"/>
         </w:rPr>
+        <w:t>Worker</w:t>
+      </w:r>
+      <w:r>
+        <w:rPr>
+          <w:rFonts w:ascii="Arial" w:eastAsia="Times New Roman" w:hAnsi="Arial" w:cs="Arial"/>
+          <w:color w:val="000000"/>
+          <w:lang w:eastAsia="it-IT"/>
+        </w:rPr>
+        <w:t xml:space="preserve">, </w:t>
+      </w:r>
+      <w:r>
+        <w:rPr>
+          <w:rFonts w:ascii="Arial" w:eastAsia="Times New Roman" w:hAnsi="Arial" w:cs="Arial"/>
+          <w:color w:val="000000"/>
+          <w:lang w:eastAsia="it-IT"/>
+        </w:rPr>
+        <w:t>appena messo in esecuzione</w:t>
+      </w:r>
+      <w:r>
+        <w:rPr>
+          <w:rFonts w:ascii="Arial" w:eastAsia="Times New Roman" w:hAnsi="Arial" w:cs="Arial"/>
+          <w:color w:val="000000"/>
+          <w:lang w:eastAsia="it-IT"/>
+        </w:rPr>
+        <w:t>,</w:t>
+      </w:r>
+      <w:r>
+        <w:rPr>
+          <w:rFonts w:ascii="Arial" w:eastAsia="Times New Roman" w:hAnsi="Arial" w:cs="Arial"/>
+          <w:color w:val="000000"/>
+          <w:lang w:eastAsia="it-IT"/>
+        </w:rPr>
+        <w:t xml:space="preserve"> aspetta che gli venga assegnata la porzione di scacchiera da aggiornare. Una volta terminata l’attesa, se ancora in esecuzione, effettua l’aggiornamento delle celle seguendo le regole del gioco (indicate nell’analisi del problema). </w:t>
+      </w:r>
+      <w:r>
+        <w:rPr>
+          <w:rFonts w:ascii="Arial" w:eastAsia="Times New Roman" w:hAnsi="Arial" w:cs="Arial"/>
+          <w:color w:val="000000"/>
+          <w:lang w:eastAsia="it-IT"/>
+        </w:rPr>
+        <w:t>Una volta terminato il lavoro, il Worker lo segnala al CuncurrentBoardUpdater e si mette in atte</w:t>
+      </w:r>
+      <w:r>
+        <w:rPr>
+          <w:rFonts w:ascii="Arial" w:eastAsia="Times New Roman" w:hAnsi="Arial" w:cs="Arial"/>
+          <w:color w:val="000000"/>
+          <w:lang w:eastAsia="it-IT"/>
+        </w:rPr>
+        <w:t>sa di essere eseguito nuovamente</w:t>
+      </w:r>
+      <w:r>
+        <w:rPr>
+          <w:rFonts w:ascii="Arial" w:eastAsia="Times New Roman" w:hAnsi="Arial" w:cs="Arial"/>
+          <w:color w:val="000000"/>
+          <w:lang w:eastAsia="it-IT"/>
+        </w:rPr>
+        <w:t>.</w:t>
+      </w:r>
+    </w:p>
+    <w:p>
+      <w:pPr>
+        <w:rPr>
+          <w:rFonts w:ascii="Arial" w:eastAsia="Times New Roman" w:hAnsi="Arial" w:cs="Arial"/>
+          <w:color w:val="000000"/>
+          <w:lang w:eastAsia="it-IT"/>
+        </w:rPr>
+      </w:pPr>
+      <w:r>
+        <w:rPr>
+          <w:rFonts w:ascii="Arial" w:eastAsia="Times New Roman" w:hAnsi="Arial" w:cs="Arial"/>
+          <w:color w:val="000000"/>
+          <w:lang w:eastAsia="it-IT"/>
+        </w:rPr>
+        <w:t xml:space="preserve">Per ogni Worker la sincronizzazione con CuncurrentBoardUpdater è effettuata tramite due semafori binari: il primo </w:t>
+      </w:r>
+      <w:r>
+        <w:rPr>
+          <w:rFonts w:ascii="Arial" w:eastAsia="Times New Roman" w:hAnsi="Arial" w:cs="Arial"/>
+          <w:i/>
+          <w:color w:val="000000"/>
+          <w:lang w:eastAsia="it-IT"/>
+        </w:rPr>
+        <w:t>startUpdate</w:t>
+      </w:r>
+      <w:r>
+        <w:rPr>
+          <w:rFonts w:ascii="Arial" w:eastAsia="Times New Roman" w:hAnsi="Arial" w:cs="Arial"/>
+          <w:color w:val="000000"/>
+          <w:lang w:eastAsia="it-IT"/>
+        </w:rPr>
+        <w:t xml:space="preserve"> viene utilizzato per </w:t>
+      </w:r>
+      <w:r>
+        <w:rPr>
+          <w:rFonts w:ascii="Arial" w:eastAsia="Times New Roman" w:hAnsi="Arial" w:cs="Arial"/>
+          <w:color w:val="000000"/>
+          <w:lang w:eastAsia="it-IT"/>
+        </w:rPr>
+        <w:t>segnalare al Worker che può iniziare l</w:t>
+      </w:r>
+      <w:r>
+        <w:rPr>
+          <w:rFonts w:ascii="Arial" w:eastAsia="Times New Roman" w:hAnsi="Arial" w:cs="Arial"/>
+          <w:color w:val="000000"/>
+          <w:lang w:eastAsia="it-IT"/>
+        </w:rPr>
+        <w:t xml:space="preserve">’aggiornamento della </w:t>
+      </w:r>
+      <w:r>
+        <w:rPr>
+          <w:rFonts w:ascii="Arial" w:eastAsia="Times New Roman" w:hAnsi="Arial" w:cs="Arial"/>
+          <w:color w:val="000000"/>
+          <w:lang w:eastAsia="it-IT"/>
+        </w:rPr>
+        <w:t>propria porzione di scacchiera;</w:t>
+      </w:r>
+      <w:r>
+        <w:rPr>
+          <w:rFonts w:ascii="Arial" w:eastAsia="Times New Roman" w:hAnsi="Arial" w:cs="Arial"/>
+          <w:color w:val="000000"/>
+          <w:lang w:eastAsia="it-IT"/>
+        </w:rPr>
+        <w:t xml:space="preserve"> il secondo </w:t>
+      </w:r>
+      <w:r>
+        <w:rPr>
+          <w:rFonts w:ascii="Arial" w:eastAsia="Times New Roman" w:hAnsi="Arial" w:cs="Arial"/>
+          <w:i/>
+          <w:color w:val="000000"/>
+          <w:lang w:eastAsia="it-IT"/>
+        </w:rPr>
+        <w:t>finish</w:t>
+      </w:r>
+      <w:r>
+        <w:rPr>
+          <w:rFonts w:ascii="Arial" w:eastAsia="Times New Roman" w:hAnsi="Arial" w:cs="Arial"/>
+          <w:i/>
+          <w:color w:val="000000"/>
+          <w:lang w:eastAsia="it-IT"/>
+        </w:rPr>
+        <w:t>edUpdate</w:t>
+      </w:r>
+      <w:r>
+        <w:rPr>
+          <w:rFonts w:ascii="Arial" w:eastAsia="Times New Roman" w:hAnsi="Arial" w:cs="Arial"/>
+          <w:color w:val="000000"/>
+          <w:lang w:eastAsia="it-IT"/>
+        </w:rPr>
+        <w:t xml:space="preserve"> viene utilizzato per segnalare al </w:t>
+      </w:r>
+      <w:r>
+        <w:rPr>
+          <w:rFonts w:ascii="Arial" w:eastAsia="Times New Roman" w:hAnsi="Arial" w:cs="Arial"/>
+          <w:color w:val="000000"/>
+          <w:lang w:eastAsia="it-IT"/>
+        </w:rPr>
+        <w:t xml:space="preserve">CuncurrentBoardUpdater </w:t>
+      </w:r>
+      <w:r>
+        <w:rPr>
+          <w:rFonts w:ascii="Arial" w:eastAsia="Times New Roman" w:hAnsi="Arial" w:cs="Arial"/>
+          <w:color w:val="000000"/>
+          <w:lang w:eastAsia="it-IT"/>
+        </w:rPr>
+        <w:t>che il W</w:t>
+      </w:r>
+      <w:r>
+        <w:rPr>
+          <w:rFonts w:ascii="Arial" w:eastAsia="Times New Roman" w:hAnsi="Arial" w:cs="Arial"/>
+          <w:color w:val="000000"/>
+          <w:lang w:eastAsia="it-IT"/>
+        </w:rPr>
+        <w:t>orker ha terminato l’aggiornamento del</w:t>
+      </w:r>
+      <w:r>
+        <w:rPr>
+          <w:rFonts w:ascii="Arial" w:eastAsia="Times New Roman" w:hAnsi="Arial" w:cs="Arial"/>
+          <w:color w:val="000000"/>
+          <w:lang w:eastAsia="it-IT"/>
+        </w:rPr>
+        <w:t xml:space="preserve">la sua porzione di scacchiera. </w:t>
+      </w:r>
+    </w:p>
+    <w:p>
+      <w:pPr>
+        <w:rPr>
+          <w:rFonts w:ascii="Arial" w:eastAsia="Times New Roman" w:hAnsi="Arial" w:cs="Arial"/>
+          <w:color w:val="000000"/>
+          <w:lang w:eastAsia="it-IT"/>
+        </w:rPr>
+      </w:pPr>
+      <w:r>
+        <w:rPr>
+          <w:rFonts w:ascii="Arial" w:eastAsia="Times New Roman" w:hAnsi="Arial" w:cs="Arial"/>
+          <w:color w:val="000000"/>
+          <w:lang w:eastAsia="it-IT"/>
+        </w:rPr>
+        <w:t>I</w:t>
+      </w:r>
+      <w:r>
+        <w:rPr>
+          <w:rFonts w:ascii="Arial" w:eastAsia="Times New Roman" w:hAnsi="Arial" w:cs="Arial"/>
+          <w:color w:val="000000"/>
+          <w:lang w:eastAsia="it-IT"/>
+        </w:rPr>
+        <w:t>n questo modo l’</w:t>
+      </w:r>
+      <w:r>
+        <w:rPr>
+          <w:rFonts w:ascii="Arial" w:eastAsia="Times New Roman" w:hAnsi="Arial" w:cs="Arial"/>
+          <w:color w:val="000000"/>
+          <w:lang w:eastAsia="it-IT"/>
+        </w:rPr>
+        <w:t xml:space="preserve">updater </w:t>
+      </w:r>
+      <w:r>
+        <w:rPr>
+          <w:rFonts w:ascii="Arial" w:eastAsia="Times New Roman" w:hAnsi="Arial" w:cs="Arial"/>
+          <w:color w:val="000000"/>
+          <w:lang w:eastAsia="it-IT"/>
+        </w:rPr>
+        <w:t>segnala ad ogni</w:t>
+      </w:r>
+      <w:r>
+        <w:rPr>
+          <w:rFonts w:ascii="Arial" w:eastAsia="Times New Roman" w:hAnsi="Arial" w:cs="Arial"/>
+          <w:color w:val="000000"/>
+          <w:lang w:eastAsia="it-IT"/>
+        </w:rPr>
+        <w:t xml:space="preserve"> Worker </w:t>
+      </w:r>
+      <w:r>
+        <w:rPr>
+          <w:rFonts w:ascii="Arial" w:eastAsia="Times New Roman" w:hAnsi="Arial" w:cs="Arial"/>
+          <w:color w:val="000000"/>
+          <w:lang w:eastAsia="it-IT"/>
+        </w:rPr>
+        <w:t>che</w:t>
+      </w:r>
+      <w:r>
+        <w:rPr>
+          <w:rFonts w:ascii="Arial" w:eastAsia="Times New Roman" w:hAnsi="Arial" w:cs="Arial"/>
+          <w:color w:val="000000"/>
+          <w:lang w:eastAsia="it-IT"/>
+        </w:rPr>
+        <w:t xml:space="preserve"> la </w:t>
+      </w:r>
+      <w:r>
+        <w:rPr>
+          <w:rFonts w:ascii="Arial" w:eastAsia="Times New Roman" w:hAnsi="Arial" w:cs="Arial"/>
+          <w:color w:val="000000"/>
+          <w:lang w:eastAsia="it-IT"/>
+        </w:rPr>
+        <w:t>relativa</w:t>
+      </w:r>
+      <w:r>
+        <w:rPr>
+          <w:rFonts w:ascii="Arial" w:eastAsia="Times New Roman" w:hAnsi="Arial" w:cs="Arial"/>
+          <w:color w:val="000000"/>
+          <w:lang w:eastAsia="it-IT"/>
+        </w:rPr>
+        <w:t xml:space="preserve"> porzione di scacchiera è pronta </w:t>
+      </w:r>
+      <w:r>
+        <w:rPr>
+          <w:rFonts w:ascii="Arial" w:eastAsia="Times New Roman" w:hAnsi="Arial" w:cs="Arial"/>
+          <w:color w:val="000000"/>
+          <w:lang w:eastAsia="it-IT"/>
+        </w:rPr>
+        <w:t xml:space="preserve">per essere aggiornata. Così attende che ogni Worker finisca il proprio lavoro per poi restituire la </w:t>
+      </w:r>
+      <w:r>
+        <w:rPr>
+          <w:rFonts w:ascii="Arial" w:eastAsia="Times New Roman" w:hAnsi="Arial" w:cs="Arial"/>
+          <w:color w:val="000000"/>
+          <w:lang w:eastAsia="it-IT"/>
+        </w:rPr>
+        <w:t>nuova scacchier</w:t>
+      </w:r>
+      <w:r>
+        <w:rPr>
+          <w:rFonts w:ascii="Arial" w:eastAsia="Times New Roman" w:hAnsi="Arial" w:cs="Arial"/>
+          <w:color w:val="000000"/>
+          <w:lang w:eastAsia="it-IT"/>
+        </w:rPr>
+        <w:t>a.</w:t>
+      </w:r>
+    </w:p>
+    <w:p>
+      <w:pPr>
+        <w:rPr>
+          <w:rFonts w:ascii="Arial" w:eastAsia="Times New Roman" w:hAnsi="Arial" w:cs="Arial"/>
+          <w:color w:val="000000"/>
+          <w:lang w:eastAsia="it-IT"/>
+        </w:rPr>
+      </w:pPr>
+    </w:p>
+    <w:p>
+      <w:pPr>
+        <w:spacing w:before="100" w:beforeAutospacing="1" w:after="100" w:afterAutospacing="1"/>
+        <w:rPr>
+          <w:rFonts w:ascii="Arial" w:eastAsia="Times New Roman" w:hAnsi="Arial" w:cs="Arial"/>
+          <w:b/>
+          <w:color w:val="000000"/>
+          <w:lang w:eastAsia="it-IT"/>
+        </w:rPr>
+      </w:pPr>
+      <w:r>
+        <w:rPr>
+          <w:rFonts w:ascii="Arial" w:eastAsia="Times New Roman" w:hAnsi="Arial" w:cs="Arial"/>
+          <w:b/>
+          <w:color w:val="000000"/>
+          <w:lang w:eastAsia="it-IT"/>
+        </w:rPr>
+        <w:t>3 – Interfaccia utente</w:t>
+      </w:r>
+    </w:p>
+    <w:p>
+      <w:pPr>
+        <w:spacing w:before="100" w:beforeAutospacing="1" w:after="100" w:afterAutospacing="1"/>
+        <w:rPr>
+          <w:rFonts w:ascii="Arial" w:eastAsia="Times New Roman" w:hAnsi="Arial" w:cs="Arial"/>
+          <w:color w:val="000000"/>
+          <w:lang w:eastAsia="it-IT"/>
+        </w:rPr>
+      </w:pPr>
+      <w:r>
+        <w:rPr>
+          <w:rFonts w:ascii="Arial" w:eastAsia="Times New Roman" w:hAnsi="Arial" w:cs="Arial"/>
+          <w:color w:val="000000"/>
+          <w:lang w:eastAsia="it-IT"/>
+        </w:rPr>
+        <w:t>L’interfaccia ut</w:t>
+      </w:r>
+      <w:r>
+        <w:rPr>
+          <w:rFonts w:ascii="Arial" w:eastAsia="Times New Roman" w:hAnsi="Arial" w:cs="Arial"/>
+          <w:color w:val="000000"/>
+          <w:lang w:eastAsia="it-IT"/>
+        </w:rPr>
+        <w:t>ente è stata realizzata con Java FX ed è costituita da due schermate: nella prima si permette all’utente di settare le dimensioni della scacchiera di gioco (altezza e larghezza) ed il numero di Worker. Nella seconda si visualizza la scacchiera e sono presenti due pulsanti “start” e “stop</w:t>
+      </w:r>
+      <w:r>
+        <w:rPr>
+          <w:rFonts w:ascii="Arial" w:eastAsia="Times New Roman" w:hAnsi="Arial" w:cs="Arial"/>
+          <w:color w:val="000000"/>
+          <w:lang w:eastAsia="it-IT"/>
+        </w:rPr>
+        <w:t xml:space="preserve">”. Lo </w:t>
+      </w:r>
+      <w:r>
+        <w:rPr>
+          <w:rFonts w:ascii="Arial" w:eastAsia="Times New Roman" w:hAnsi="Arial" w:cs="Arial"/>
+          <w:i/>
+          <w:color w:val="000000"/>
+          <w:lang w:eastAsia="it-IT"/>
+        </w:rPr>
+        <w:t>start</w:t>
+      </w:r>
+      <w:r>
+        <w:rPr>
+          <w:rFonts w:ascii="Arial" w:eastAsia="Times New Roman" w:hAnsi="Arial" w:cs="Arial"/>
+          <w:color w:val="000000"/>
+          <w:lang w:eastAsia="it-IT"/>
+        </w:rPr>
+        <w:t xml:space="preserve"> permette l’avvio e la pausa del gioco, mentre lo </w:t>
+      </w:r>
+      <w:r>
+        <w:rPr>
+          <w:rFonts w:ascii="Arial" w:eastAsia="Times New Roman" w:hAnsi="Arial" w:cs="Arial"/>
+          <w:i/>
+          <w:color w:val="000000"/>
+          <w:lang w:eastAsia="it-IT"/>
+        </w:rPr>
+        <w:t>stop</w:t>
+      </w:r>
+      <w:r>
+        <w:rPr>
+          <w:rFonts w:ascii="Arial" w:eastAsia="Times New Roman" w:hAnsi="Arial" w:cs="Arial"/>
+          <w:color w:val="000000"/>
+          <w:lang w:eastAsia="it-IT"/>
+        </w:rPr>
         <w:t xml:space="preserve"> </w:t>
       </w:r>
-    </w:p>
-    <w:p>
-      <w:pPr>
-        <w:spacing w:before="100" w:beforeAutospacing="1" w:after="100" w:afterAutospacing="1"/>
-        <w:rPr>
-          <w:rFonts w:ascii="Arial" w:eastAsia="Times New Roman" w:hAnsi="Arial" w:cs="Arial"/>
-          <w:color w:val="000000"/>
-          <w:lang w:eastAsia="it-IT"/>
-        </w:rPr>
-      </w:pPr>
-      <w:r>
-        <w:rPr>
-          <w:rFonts w:ascii="Arial" w:eastAsia="Times New Roman" w:hAnsi="Arial" w:cs="Arial"/>
-          <w:color w:val="000000"/>
-          <w:lang w:eastAsia="it-IT"/>
-        </w:rPr>
-        <w:t xml:space="preserve">Abbiamo implementato un </w:t>
-      </w:r>
-      <w:proofErr w:type="spellStart"/>
-      <w:r>
-        <w:rPr>
-          <w:rFonts w:ascii="Arial" w:eastAsia="Times New Roman" w:hAnsi="Arial" w:cs="Arial"/>
-          <w:color w:val="000000"/>
-          <w:lang w:eastAsia="it-IT"/>
-        </w:rPr>
-        <w:t>interattore</w:t>
-      </w:r>
-      <w:proofErr w:type="spellEnd"/>
-      <w:r>
-        <w:rPr>
-          <w:rFonts w:ascii="Arial" w:eastAsia="Times New Roman" w:hAnsi="Arial" w:cs="Arial"/>
-          <w:color w:val="000000"/>
-          <w:lang w:eastAsia="it-IT"/>
-        </w:rPr>
-        <w:t xml:space="preserve"> “</w:t>
-      </w:r>
-      <w:proofErr w:type="spellStart"/>
+      <w:r>
+        <w:rPr>
+          <w:rFonts w:ascii="Arial" w:eastAsia="Times New Roman" w:hAnsi="Arial" w:cs="Arial"/>
+          <w:color w:val="000000"/>
+          <w:lang w:eastAsia="it-IT"/>
+        </w:rPr>
+        <w:t>la terminazione.</w:t>
+      </w:r>
+    </w:p>
+    <w:p>
+      <w:pPr>
+        <w:spacing w:before="100" w:beforeAutospacing="1" w:after="100" w:afterAutospacing="1"/>
+        <w:rPr>
+          <w:rFonts w:ascii="Arial" w:eastAsia="Times New Roman" w:hAnsi="Arial" w:cs="Arial"/>
+          <w:color w:val="000000"/>
+          <w:lang w:eastAsia="it-IT"/>
+        </w:rPr>
+      </w:pPr>
+      <w:r>
+        <w:rPr>
+          <w:rFonts w:ascii="Arial" w:eastAsia="Times New Roman" w:hAnsi="Arial" w:cs="Arial"/>
+          <w:color w:val="000000"/>
+          <w:lang w:eastAsia="it-IT"/>
+        </w:rPr>
+        <w:lastRenderedPageBreak/>
+        <w:t>Utilizzando il pattern Factory sono stati incapsulati in una apposita classe le funzioni per la costruzione delle finestre grafiche.</w:t>
+      </w:r>
+      <w:r>
+        <w:rPr>
+          <w:rFonts w:ascii="Arial" w:eastAsia="Times New Roman" w:hAnsi="Arial" w:cs="Arial"/>
+          <w:color w:val="000000"/>
+          <w:lang w:eastAsia="it-IT"/>
+        </w:rPr>
+        <w:t xml:space="preserve"> </w:t>
+      </w:r>
+      <w:r>
+        <w:rPr>
+          <w:rFonts w:ascii="Arial" w:eastAsia="Times New Roman" w:hAnsi="Arial" w:cs="Arial"/>
+          <w:color w:val="000000"/>
+          <w:lang w:eastAsia="it-IT"/>
+        </w:rPr>
+        <w:t>Le callback di queste finestre sono definite da opportuni Presenter che incapsulano la logica di controllo dei componenti (form, pulsanti</w:t>
+      </w:r>
+      <w:r>
+        <w:rPr>
+          <w:rFonts w:ascii="Arial" w:eastAsia="Times New Roman" w:hAnsi="Arial" w:cs="Arial"/>
+          <w:color w:val="000000"/>
+          <w:lang w:eastAsia="it-IT"/>
+        </w:rPr>
+        <w:t>, …</w:t>
+      </w:r>
+      <w:r>
+        <w:rPr>
+          <w:rFonts w:ascii="Arial" w:eastAsia="Times New Roman" w:hAnsi="Arial" w:cs="Arial"/>
+          <w:color w:val="000000"/>
+          <w:lang w:eastAsia="it-IT"/>
+        </w:rPr>
+        <w:t xml:space="preserve">) </w:t>
+      </w:r>
+      <w:r>
+        <w:rPr>
+          <w:rFonts w:ascii="Arial" w:eastAsia="Times New Roman" w:hAnsi="Arial" w:cs="Arial"/>
+          <w:color w:val="000000"/>
+          <w:lang w:eastAsia="it-IT"/>
+        </w:rPr>
+        <w:t>di</w:t>
+      </w:r>
+      <w:r>
+        <w:rPr>
+          <w:rFonts w:ascii="Arial" w:eastAsia="Times New Roman" w:hAnsi="Arial" w:cs="Arial"/>
+          <w:color w:val="000000"/>
+          <w:lang w:eastAsia="it-IT"/>
+        </w:rPr>
+        <w:t xml:space="preserve"> cui sono costituite.</w:t>
+      </w:r>
+    </w:p>
+    <w:p>
+      <w:pPr>
+        <w:spacing w:before="100" w:beforeAutospacing="1" w:after="100" w:afterAutospacing="1"/>
+        <w:rPr>
+          <w:rFonts w:ascii="Arial" w:eastAsia="Times New Roman" w:hAnsi="Arial" w:cs="Arial"/>
+          <w:color w:val="000000"/>
+          <w:lang w:eastAsia="it-IT"/>
+        </w:rPr>
+      </w:pPr>
+      <w:r>
+        <w:rPr>
+          <w:rFonts w:ascii="Arial" w:eastAsia="Times New Roman" w:hAnsi="Arial" w:cs="Arial"/>
+          <w:color w:val="000000"/>
+          <w:lang w:eastAsia="it-IT"/>
+        </w:rPr>
+        <w:t>La computazione per l’update della scacchiera è effettuata su un thread separato “</w:t>
+      </w:r>
       <w:r>
         <w:rPr>
           <w:rFonts w:ascii="Arial" w:eastAsia="Times New Roman" w:hAnsi="Arial" w:cs="Arial"/>
@@ -1446,53 +1932,141 @@
           <w:color w:val="000000"/>
           <w:lang w:eastAsia="it-IT"/>
         </w:rPr>
-        <w:t>BoardUpdater</w:t>
-      </w:r>
-      <w:proofErr w:type="spellEnd"/>
-      <w:r>
-        <w:rPr>
-          <w:rFonts w:ascii="Arial" w:eastAsia="Times New Roman" w:hAnsi="Arial" w:cs="Arial"/>
-          <w:color w:val="000000"/>
-          <w:lang w:eastAsia="it-IT"/>
-        </w:rPr>
-        <w:t xml:space="preserve">” che si occupa dell’aggiornamento della scacchiera di gioco. Di questo </w:t>
-      </w:r>
-      <w:proofErr w:type="spellStart"/>
-      <w:r>
-        <w:rPr>
-          <w:rFonts w:ascii="Arial" w:eastAsia="Times New Roman" w:hAnsi="Arial" w:cs="Arial"/>
-          <w:color w:val="000000"/>
-          <w:lang w:eastAsia="it-IT"/>
-        </w:rPr>
-        <w:t>interattore</w:t>
-      </w:r>
-      <w:proofErr w:type="spellEnd"/>
-      <w:r>
-        <w:rPr>
-          <w:rFonts w:ascii="Arial" w:eastAsia="Times New Roman" w:hAnsi="Arial" w:cs="Arial"/>
-          <w:color w:val="000000"/>
-          <w:lang w:eastAsia="it-IT"/>
-        </w:rPr>
-        <w:t xml:space="preserve"> ne esistono due versioni, una sequenziale e una concorrente.</w:t>
-      </w:r>
-    </w:p>
-    <w:p>
-      <w:pPr>
-        <w:spacing w:before="100" w:beforeAutospacing="1" w:after="100" w:afterAutospacing="1"/>
-        <w:rPr>
-          <w:rFonts w:ascii="Arial" w:eastAsia="Times New Roman" w:hAnsi="Arial" w:cs="Arial"/>
-          <w:color w:val="000000"/>
-          <w:lang w:eastAsia="it-IT"/>
-        </w:rPr>
-      </w:pPr>
-      <w:r>
-        <w:rPr>
-          <w:rFonts w:ascii="Arial" w:eastAsia="Times New Roman" w:hAnsi="Arial" w:cs="Arial"/>
-          <w:color w:val="000000"/>
-          <w:lang w:eastAsia="it-IT"/>
-        </w:rPr>
-        <w:t>La versione sequenziale</w:t>
-      </w:r>
+        <w:t>GuiUpdater</w:t>
+      </w:r>
+      <w:r>
+        <w:rPr>
+          <w:rFonts w:ascii="Arial" w:eastAsia="Times New Roman" w:hAnsi="Arial" w:cs="Arial"/>
+          <w:color w:val="000000"/>
+          <w:lang w:eastAsia="it-IT"/>
+        </w:rPr>
+        <w:t>” (task di Java FX) e questo permette di mantenere l’interfaccia grafica (gestita dal Java FX Application Thread) reattiva e in grado di intercettare l’input dell’utente.</w:t>
+      </w:r>
+    </w:p>
+    <w:p>
+      <w:pPr>
+        <w:spacing w:before="100" w:beforeAutospacing="1" w:after="100" w:afterAutospacing="1"/>
+        <w:rPr>
+          <w:rFonts w:ascii="Arial" w:eastAsia="Times New Roman" w:hAnsi="Arial" w:cs="Arial"/>
+          <w:color w:val="000000"/>
+          <w:lang w:eastAsia="it-IT"/>
+        </w:rPr>
+      </w:pPr>
+      <w:r>
+        <w:rPr>
+          <w:rFonts w:ascii="Arial" w:eastAsia="Times New Roman" w:hAnsi="Arial" w:cs="Arial"/>
+          <w:color w:val="000000"/>
+          <w:lang w:eastAsia="it-IT"/>
+        </w:rPr>
+        <w:t xml:space="preserve">La scacchiera di gioco è stata realizzata utilizzando un </w:t>
+      </w:r>
+      <w:r>
+        <w:rPr>
+          <w:rFonts w:ascii="Arial" w:eastAsia="Times New Roman" w:hAnsi="Arial" w:cs="Arial"/>
+          <w:color w:val="000000"/>
+          <w:lang w:eastAsia="it-IT"/>
+        </w:rPr>
+        <w:t>C</w:t>
+      </w:r>
+      <w:r>
+        <w:rPr>
+          <w:rFonts w:ascii="Arial" w:eastAsia="Times New Roman" w:hAnsi="Arial" w:cs="Arial"/>
+          <w:color w:val="000000"/>
+          <w:lang w:eastAsia="it-IT"/>
+        </w:rPr>
+        <w:t>anvas sul quale vengono disegnati i pixel attraverso la classe PixelWriter</w:t>
+      </w:r>
+      <w:r>
+        <w:rPr>
+          <w:rFonts w:ascii="Arial" w:eastAsia="Times New Roman" w:hAnsi="Arial" w:cs="Arial"/>
+          <w:color w:val="000000"/>
+          <w:lang w:eastAsia="it-IT"/>
+        </w:rPr>
+        <w:t xml:space="preserve"> di Java FX:</w:t>
+      </w:r>
+      <w:r>
+        <w:rPr>
+          <w:rFonts w:ascii="Arial" w:eastAsia="Times New Roman" w:hAnsi="Arial" w:cs="Arial"/>
+          <w:color w:val="000000"/>
+          <w:lang w:eastAsia="it-IT"/>
+        </w:rPr>
+        <w:t xml:space="preserve"> una classe ottimizzata per il disegno dei singoli pixel.</w:t>
+      </w:r>
+    </w:p>
+    <w:p>
+      <w:pPr>
+        <w:spacing w:before="100" w:beforeAutospacing="1" w:after="100" w:afterAutospacing="1"/>
+        <w:rPr>
+          <w:rFonts w:ascii="Arial" w:eastAsia="Times New Roman" w:hAnsi="Arial" w:cs="Arial"/>
+          <w:b/>
+          <w:color w:val="000000"/>
+          <w:lang w:eastAsia="it-IT"/>
+        </w:rPr>
+      </w:pPr>
+    </w:p>
+    <w:p>
+      <w:pPr>
+        <w:spacing w:before="100" w:beforeAutospacing="1" w:after="100" w:afterAutospacing="1"/>
+        <w:rPr>
+          <w:rFonts w:ascii="Arial" w:eastAsia="Times New Roman" w:hAnsi="Arial" w:cs="Arial"/>
+          <w:b/>
+          <w:color w:val="000000"/>
+          <w:lang w:eastAsia="it-IT"/>
+        </w:rPr>
+      </w:pPr>
+      <w:bookmarkStart w:id="0" w:name="_GoBack"/>
+      <w:bookmarkEnd w:id="0"/>
+      <w:r>
+        <w:rPr>
+          <w:rFonts w:ascii="Arial" w:eastAsia="Times New Roman" w:hAnsi="Arial" w:cs="Arial"/>
+          <w:b/>
+          <w:color w:val="000000"/>
+          <w:lang w:eastAsia="it-IT"/>
+        </w:rPr>
+        <w:t>Dinamica del sistema - Reti di Petri</w:t>
+      </w:r>
+    </w:p>
+    <w:p>
+      <w:pPr>
+        <w:spacing w:before="100" w:beforeAutospacing="1" w:after="100" w:afterAutospacing="1"/>
+        <w:rPr>
+          <w:rFonts w:ascii="Arial" w:eastAsia="Times New Roman" w:hAnsi="Arial" w:cs="Arial"/>
+          <w:color w:val="000000"/>
+          <w:lang w:eastAsia="it-IT"/>
+        </w:rPr>
+      </w:pPr>
+    </w:p>
+    <w:p>
+      <w:pPr>
+        <w:spacing w:before="100" w:beforeAutospacing="1" w:after="100" w:afterAutospacing="1"/>
+        <w:rPr>
+          <w:rFonts w:ascii="Arial" w:eastAsia="Times New Roman" w:hAnsi="Arial" w:cs="Arial"/>
+          <w:b/>
+          <w:color w:val="000000"/>
+          <w:sz w:val="24"/>
+          <w:lang w:eastAsia="it-IT"/>
+        </w:rPr>
+      </w:pPr>
+      <w:r>
+        <w:rPr>
+          <w:rFonts w:ascii="Arial" w:eastAsia="Times New Roman" w:hAnsi="Arial" w:cs="Arial"/>
+          <w:b/>
+          <w:color w:val="000000"/>
+          <w:sz w:val="24"/>
+          <w:lang w:eastAsia="it-IT"/>
+        </w:rPr>
+        <w:t>Performance</w:t>
+      </w:r>
+    </w:p>
+    <w:p>
+      <w:pPr>
+        <w:spacing w:before="100" w:beforeAutospacing="1" w:after="100" w:afterAutospacing="1"/>
+        <w:rPr>
+          <w:rFonts w:ascii="Arial" w:eastAsia="Times New Roman" w:hAnsi="Arial" w:cs="Arial"/>
+          <w:color w:val="000000"/>
+          <w:lang w:eastAsia="it-IT"/>
+        </w:rPr>
+      </w:pPr>
       <w:r>
         <w:rPr>
           <w:rFonts w:ascii="Arial" w:eastAsia="Times New Roman" w:hAnsi="Arial" w:cs="Arial"/>
@@ -1501,1172 +2075,28 @@
         </w:rPr>
         <w:t xml:space="preserve"> </w:t>
       </w:r>
-      <w:r>
-        <w:rPr>
-          <w:rFonts w:ascii="Arial" w:eastAsia="Times New Roman" w:hAnsi="Arial" w:cs="Arial"/>
-          <w:color w:val="000000"/>
-          <w:lang w:eastAsia="it-IT"/>
-        </w:rPr>
-        <w:t>“</w:t>
-      </w:r>
-      <w:proofErr w:type="spellStart"/>
-      <w:r>
+    </w:p>
+    <w:p>
+      <w:pPr>
+        <w:spacing w:before="100" w:beforeAutospacing="1" w:after="100" w:afterAutospacing="1"/>
         <w:rPr>
           <w:rFonts w:ascii="Arial" w:eastAsia="Times New Roman" w:hAnsi="Arial" w:cs="Arial"/>
           <w:b/>
           <w:color w:val="000000"/>
-          <w:lang w:eastAsia="it-IT"/>
-        </w:rPr>
-        <w:t>Sequential</w:t>
-      </w:r>
+          <w:sz w:val="24"/>
+          <w:lang w:eastAsia="it-IT"/>
+        </w:rPr>
+      </w:pPr>
       <w:r>
         <w:rPr>
           <w:rFonts w:ascii="Arial" w:eastAsia="Times New Roman" w:hAnsi="Arial" w:cs="Arial"/>
           <w:b/>
           <w:color w:val="000000"/>
-          <w:lang w:eastAsia="it-IT"/>
-        </w:rPr>
-        <w:t>BoardUpdater</w:t>
-      </w:r>
-      <w:proofErr w:type="spellEnd"/>
-      <w:r>
-        <w:rPr>
-          <w:rFonts w:ascii="Arial" w:eastAsia="Times New Roman" w:hAnsi="Arial" w:cs="Arial"/>
-          <w:color w:val="000000"/>
-          <w:lang w:eastAsia="it-IT"/>
-        </w:rPr>
-        <w:t>”</w:t>
-      </w:r>
-      <w:r>
-        <w:rPr>
-          <w:rFonts w:ascii="Arial" w:eastAsia="Times New Roman" w:hAnsi="Arial" w:cs="Arial"/>
-          <w:color w:val="000000"/>
-          <w:lang w:eastAsia="it-IT"/>
-        </w:rPr>
-        <w:t xml:space="preserve"> </w:t>
-      </w:r>
-      <w:r>
-        <w:rPr>
-          <w:rFonts w:ascii="Arial" w:eastAsia="Times New Roman" w:hAnsi="Arial" w:cs="Arial"/>
-          <w:color w:val="000000"/>
-          <w:lang w:eastAsia="it-IT"/>
-        </w:rPr>
-        <w:t>viene eseguita sul</w:t>
-      </w:r>
-      <w:r>
-        <w:rPr>
-          <w:rFonts w:ascii="Arial" w:eastAsia="Times New Roman" w:hAnsi="Arial" w:cs="Arial"/>
-          <w:color w:val="000000"/>
-          <w:lang w:eastAsia="it-IT"/>
-        </w:rPr>
-        <w:t xml:space="preserve"> </w:t>
-      </w:r>
-      <w:proofErr w:type="spellStart"/>
-      <w:r>
-        <w:rPr>
-          <w:rFonts w:ascii="Arial" w:eastAsia="Times New Roman" w:hAnsi="Arial" w:cs="Arial"/>
-          <w:color w:val="000000"/>
-          <w:lang w:eastAsia="it-IT"/>
-        </w:rPr>
-        <w:t>thread</w:t>
-      </w:r>
-      <w:proofErr w:type="spellEnd"/>
-      <w:r>
-        <w:rPr>
-          <w:rFonts w:ascii="Arial" w:eastAsia="Times New Roman" w:hAnsi="Arial" w:cs="Arial"/>
-          <w:color w:val="000000"/>
-          <w:lang w:eastAsia="it-IT"/>
-        </w:rPr>
-        <w:t xml:space="preserve"> corrente senza la creazione di nuovi </w:t>
-      </w:r>
-      <w:proofErr w:type="spellStart"/>
-      <w:r>
-        <w:rPr>
-          <w:rFonts w:ascii="Arial" w:eastAsia="Times New Roman" w:hAnsi="Arial" w:cs="Arial"/>
-          <w:color w:val="000000"/>
-          <w:lang w:eastAsia="it-IT"/>
-        </w:rPr>
-        <w:t>thread</w:t>
-      </w:r>
-      <w:proofErr w:type="spellEnd"/>
-      <w:r>
-        <w:rPr>
-          <w:rFonts w:ascii="Arial" w:eastAsia="Times New Roman" w:hAnsi="Arial" w:cs="Arial"/>
-          <w:color w:val="000000"/>
-          <w:lang w:eastAsia="it-IT"/>
-        </w:rPr>
-        <w:t>.</w:t>
-      </w:r>
-    </w:p>
-    <w:p>
-      <w:pPr>
-        <w:rPr>
-          <w:rFonts w:ascii="Arial" w:eastAsia="Times New Roman" w:hAnsi="Arial" w:cs="Arial"/>
-          <w:color w:val="000000"/>
-          <w:lang w:eastAsia="it-IT"/>
-        </w:rPr>
-      </w:pPr>
-      <w:r>
-        <w:rPr>
-          <w:rFonts w:ascii="Arial" w:eastAsia="Times New Roman" w:hAnsi="Arial" w:cs="Arial"/>
-          <w:color w:val="000000"/>
-          <w:lang w:eastAsia="it-IT"/>
-        </w:rPr>
-        <w:t xml:space="preserve">Nella versione concorrente </w:t>
-      </w:r>
-      <w:r>
-        <w:rPr>
-          <w:rFonts w:ascii="Arial" w:eastAsia="Times New Roman" w:hAnsi="Arial" w:cs="Arial"/>
-          <w:color w:val="000000"/>
-          <w:lang w:eastAsia="it-IT"/>
-        </w:rPr>
-        <w:t>“</w:t>
-      </w:r>
-      <w:proofErr w:type="spellStart"/>
-      <w:r>
-        <w:rPr>
-          <w:rFonts w:ascii="Arial" w:eastAsia="Times New Roman" w:hAnsi="Arial" w:cs="Arial"/>
-          <w:b/>
-          <w:color w:val="000000"/>
-          <w:lang w:eastAsia="it-IT"/>
-        </w:rPr>
-        <w:t>ConcurrentBoardUpdater</w:t>
-      </w:r>
-      <w:proofErr w:type="spellEnd"/>
-      <w:r>
-        <w:rPr>
-          <w:rFonts w:ascii="Arial" w:eastAsia="Times New Roman" w:hAnsi="Arial" w:cs="Arial"/>
-          <w:color w:val="000000"/>
-          <w:lang w:eastAsia="it-IT"/>
-        </w:rPr>
-        <w:t xml:space="preserve">” </w:t>
-      </w:r>
-      <w:r>
-        <w:rPr>
-          <w:rFonts w:ascii="Arial" w:eastAsia="Times New Roman" w:hAnsi="Arial" w:cs="Arial"/>
-          <w:color w:val="000000"/>
-          <w:lang w:eastAsia="it-IT"/>
-        </w:rPr>
-        <w:t xml:space="preserve">è possibile configurare il numero di </w:t>
-      </w:r>
-      <w:proofErr w:type="spellStart"/>
-      <w:r>
-        <w:rPr>
-          <w:rFonts w:ascii="Arial" w:eastAsia="Times New Roman" w:hAnsi="Arial" w:cs="Arial"/>
-          <w:color w:val="000000"/>
-          <w:lang w:eastAsia="it-IT"/>
-        </w:rPr>
-        <w:t>Worker</w:t>
-      </w:r>
-      <w:proofErr w:type="spellEnd"/>
-      <w:r>
-        <w:rPr>
-          <w:rFonts w:ascii="Arial" w:eastAsia="Times New Roman" w:hAnsi="Arial" w:cs="Arial"/>
-          <w:color w:val="000000"/>
-          <w:lang w:eastAsia="it-IT"/>
-        </w:rPr>
-        <w:t xml:space="preserve"> (ognuno </w:t>
-      </w:r>
-      <w:r>
-        <w:rPr>
-          <w:rFonts w:ascii="Arial" w:eastAsia="Times New Roman" w:hAnsi="Arial" w:cs="Arial"/>
-          <w:color w:val="000000"/>
-          <w:lang w:eastAsia="it-IT"/>
-        </w:rPr>
-        <w:t xml:space="preserve">dei quali verrà eseguito su un </w:t>
-      </w:r>
-      <w:proofErr w:type="spellStart"/>
-      <w:r>
-        <w:rPr>
-          <w:rFonts w:ascii="Arial" w:eastAsia="Times New Roman" w:hAnsi="Arial" w:cs="Arial"/>
-          <w:color w:val="000000"/>
-          <w:lang w:eastAsia="it-IT"/>
-        </w:rPr>
-        <w:t>thread</w:t>
-      </w:r>
-      <w:proofErr w:type="spellEnd"/>
-      <w:r>
-        <w:rPr>
-          <w:rFonts w:ascii="Arial" w:eastAsia="Times New Roman" w:hAnsi="Arial" w:cs="Arial"/>
-          <w:color w:val="000000"/>
-          <w:lang w:eastAsia="it-IT"/>
-        </w:rPr>
-        <w:t xml:space="preserve"> </w:t>
-      </w:r>
-      <w:r>
-        <w:rPr>
-          <w:rFonts w:ascii="Arial" w:eastAsia="Times New Roman" w:hAnsi="Arial" w:cs="Arial"/>
-          <w:color w:val="000000"/>
-          <w:lang w:eastAsia="it-IT"/>
-        </w:rPr>
-        <w:t>indipendente</w:t>
-      </w:r>
-      <w:r>
-        <w:rPr>
-          <w:rFonts w:ascii="Arial" w:eastAsia="Times New Roman" w:hAnsi="Arial" w:cs="Arial"/>
-          <w:color w:val="000000"/>
-          <w:lang w:eastAsia="it-IT"/>
-        </w:rPr>
-        <w:t>).</w:t>
-      </w:r>
-      <w:r>
-        <w:rPr>
-          <w:rFonts w:ascii="Arial" w:eastAsia="Times New Roman" w:hAnsi="Arial" w:cs="Arial"/>
-          <w:color w:val="000000"/>
-          <w:lang w:eastAsia="it-IT"/>
-        </w:rPr>
-        <w:t xml:space="preserve"> </w:t>
-      </w:r>
-    </w:p>
-    <w:p>
-      <w:pPr>
-        <w:rPr>
-          <w:rFonts w:ascii="Arial" w:eastAsia="Times New Roman" w:hAnsi="Arial" w:cs="Arial"/>
-          <w:color w:val="000000"/>
-          <w:lang w:eastAsia="it-IT"/>
-        </w:rPr>
-      </w:pPr>
-      <w:r>
-        <w:rPr>
-          <w:rFonts w:ascii="Arial" w:eastAsia="Times New Roman" w:hAnsi="Arial" w:cs="Arial"/>
-          <w:color w:val="000000"/>
-          <w:lang w:eastAsia="it-IT"/>
-        </w:rPr>
-        <w:t>I</w:t>
-      </w:r>
-      <w:r>
-        <w:rPr>
-          <w:rFonts w:ascii="Arial" w:eastAsia="Times New Roman" w:hAnsi="Arial" w:cs="Arial"/>
-          <w:color w:val="000000"/>
-          <w:lang w:eastAsia="it-IT"/>
-        </w:rPr>
-        <w:t xml:space="preserve">l metodo start si occupa della creazione di un nuovo </w:t>
-      </w:r>
-      <w:proofErr w:type="spellStart"/>
-      <w:r>
-        <w:rPr>
-          <w:rFonts w:ascii="Arial" w:eastAsia="Times New Roman" w:hAnsi="Arial" w:cs="Arial"/>
-          <w:color w:val="000000"/>
-          <w:lang w:eastAsia="it-IT"/>
-        </w:rPr>
-        <w:t>thread</w:t>
-      </w:r>
-      <w:proofErr w:type="spellEnd"/>
-      <w:r>
-        <w:rPr>
-          <w:rFonts w:ascii="Arial" w:eastAsia="Times New Roman" w:hAnsi="Arial" w:cs="Arial"/>
-          <w:color w:val="000000"/>
-          <w:lang w:eastAsia="it-IT"/>
-        </w:rPr>
-        <w:t xml:space="preserve"> per ogni </w:t>
-      </w:r>
-      <w:proofErr w:type="spellStart"/>
-      <w:r>
-        <w:rPr>
-          <w:rFonts w:ascii="Arial" w:eastAsia="Times New Roman" w:hAnsi="Arial" w:cs="Arial"/>
-          <w:color w:val="000000"/>
-          <w:lang w:eastAsia="it-IT"/>
-        </w:rPr>
-        <w:t>Worker</w:t>
-      </w:r>
-      <w:proofErr w:type="spellEnd"/>
-      <w:r>
-        <w:rPr>
-          <w:rFonts w:ascii="Arial" w:eastAsia="Times New Roman" w:hAnsi="Arial" w:cs="Arial"/>
-          <w:color w:val="000000"/>
-          <w:lang w:eastAsia="it-IT"/>
-        </w:rPr>
-        <w:t xml:space="preserve"> e di</w:t>
-      </w:r>
-      <w:r>
-        <w:rPr>
-          <w:rFonts w:ascii="Arial" w:eastAsia="Times New Roman" w:hAnsi="Arial" w:cs="Arial"/>
-          <w:color w:val="000000"/>
-          <w:lang w:eastAsia="it-IT"/>
-        </w:rPr>
-        <w:t xml:space="preserve"> eseguirlo.</w:t>
-      </w:r>
-    </w:p>
-    <w:p>
-      <w:pPr>
-        <w:rPr>
-          <w:rFonts w:ascii="Arial" w:eastAsia="Times New Roman" w:hAnsi="Arial" w:cs="Arial"/>
-          <w:color w:val="000000"/>
-          <w:lang w:eastAsia="it-IT"/>
-        </w:rPr>
-      </w:pPr>
-      <w:r>
-        <w:rPr>
-          <w:rFonts w:ascii="Arial" w:eastAsia="Times New Roman" w:hAnsi="Arial" w:cs="Arial"/>
-          <w:color w:val="000000"/>
-          <w:lang w:eastAsia="it-IT"/>
-        </w:rPr>
-        <w:t xml:space="preserve">Il metodo stop si occupa di terminare l’esecuzione dei </w:t>
-      </w:r>
-      <w:proofErr w:type="spellStart"/>
-      <w:r>
-        <w:rPr>
-          <w:rFonts w:ascii="Arial" w:eastAsia="Times New Roman" w:hAnsi="Arial" w:cs="Arial"/>
-          <w:color w:val="000000"/>
-          <w:lang w:eastAsia="it-IT"/>
-        </w:rPr>
-        <w:t>Worker.</w:t>
-      </w:r>
-      <w:proofErr w:type="spellEnd"/>
-    </w:p>
-    <w:p>
-      <w:pPr>
-        <w:rPr>
-          <w:rFonts w:ascii="Arial" w:eastAsia="Times New Roman" w:hAnsi="Arial" w:cs="Arial"/>
-          <w:color w:val="000000"/>
-          <w:lang w:eastAsia="it-IT"/>
-        </w:rPr>
-      </w:pPr>
-      <w:r>
-        <w:rPr>
-          <w:rFonts w:ascii="Arial" w:eastAsia="Times New Roman" w:hAnsi="Arial" w:cs="Arial"/>
-          <w:color w:val="000000"/>
-          <w:lang w:eastAsia="it-IT"/>
-        </w:rPr>
-        <w:t xml:space="preserve">Il metodo update gestisce l’aggiornamento della </w:t>
-      </w:r>
-      <w:r>
-        <w:rPr>
-          <w:rFonts w:ascii="Arial" w:eastAsia="Times New Roman" w:hAnsi="Arial" w:cs="Arial"/>
-          <w:color w:val="000000"/>
-          <w:lang w:eastAsia="it-IT"/>
-        </w:rPr>
-        <w:t>sc</w:t>
-      </w:r>
-      <w:r>
-        <w:rPr>
-          <w:rFonts w:ascii="Arial" w:eastAsia="Times New Roman" w:hAnsi="Arial" w:cs="Arial"/>
-          <w:color w:val="000000"/>
-          <w:lang w:eastAsia="it-IT"/>
-        </w:rPr>
-        <w:t>acchiera di gioco (</w:t>
-      </w:r>
-      <w:proofErr w:type="spellStart"/>
-      <w:r>
-        <w:rPr>
-          <w:rFonts w:ascii="Arial" w:eastAsia="Times New Roman" w:hAnsi="Arial" w:cs="Arial"/>
-          <w:color w:val="000000"/>
-          <w:lang w:eastAsia="it-IT"/>
-        </w:rPr>
-        <w:t>board</w:t>
-      </w:r>
-      <w:proofErr w:type="spellEnd"/>
-      <w:r>
-        <w:rPr>
-          <w:rFonts w:ascii="Arial" w:eastAsia="Times New Roman" w:hAnsi="Arial" w:cs="Arial"/>
-          <w:color w:val="000000"/>
-          <w:lang w:eastAsia="it-IT"/>
-        </w:rPr>
-        <w:t>)</w:t>
-      </w:r>
-      <w:r>
-        <w:rPr>
-          <w:rFonts w:ascii="Arial" w:eastAsia="Times New Roman" w:hAnsi="Arial" w:cs="Arial"/>
-          <w:color w:val="000000"/>
-          <w:lang w:eastAsia="it-IT"/>
-        </w:rPr>
-        <w:t xml:space="preserve">. </w:t>
-      </w:r>
-      <w:r>
-        <w:rPr>
-          <w:rFonts w:ascii="Arial" w:eastAsia="Times New Roman" w:hAnsi="Arial" w:cs="Arial"/>
-          <w:color w:val="000000"/>
-          <w:lang w:eastAsia="it-IT"/>
-        </w:rPr>
-        <w:t xml:space="preserve">Per prima cosa si occupa di creare una nuova scacchiera che rappresenterà lo stato della scacchiera corrente dopo l’aggiornamento. Successivamente divide il lavoro fra i </w:t>
-      </w:r>
-      <w:proofErr w:type="spellStart"/>
-      <w:r>
-        <w:rPr>
-          <w:rFonts w:ascii="Arial" w:eastAsia="Times New Roman" w:hAnsi="Arial" w:cs="Arial"/>
-          <w:color w:val="000000"/>
-          <w:lang w:eastAsia="it-IT"/>
-        </w:rPr>
-        <w:t>Worker</w:t>
-      </w:r>
-      <w:proofErr w:type="spellEnd"/>
-      <w:r>
-        <w:rPr>
-          <w:rFonts w:ascii="Arial" w:eastAsia="Times New Roman" w:hAnsi="Arial" w:cs="Arial"/>
-          <w:color w:val="000000"/>
-          <w:lang w:eastAsia="it-IT"/>
-        </w:rPr>
-        <w:t xml:space="preserve"> cercando di bilanciarlo il più possibile. Dopodiché sospende la propria esecuzione in attesa che tutti i </w:t>
-      </w:r>
-      <w:proofErr w:type="spellStart"/>
-      <w:r>
-        <w:rPr>
-          <w:rFonts w:ascii="Arial" w:eastAsia="Times New Roman" w:hAnsi="Arial" w:cs="Arial"/>
-          <w:color w:val="000000"/>
-          <w:lang w:eastAsia="it-IT"/>
-        </w:rPr>
-        <w:t>Worker</w:t>
-      </w:r>
-      <w:proofErr w:type="spellEnd"/>
-      <w:r>
-        <w:rPr>
-          <w:rFonts w:ascii="Arial" w:eastAsia="Times New Roman" w:hAnsi="Arial" w:cs="Arial"/>
-          <w:color w:val="000000"/>
-          <w:lang w:eastAsia="it-IT"/>
-        </w:rPr>
-        <w:t xml:space="preserve"> abbiano terminato l’aggiornamento della porzione di scacchiera assegnatagli. </w:t>
-      </w:r>
-    </w:p>
-    <w:p>
-      <w:pPr>
-        <w:rPr>
-          <w:rFonts w:ascii="Arial" w:eastAsia="Times New Roman" w:hAnsi="Arial" w:cs="Arial"/>
-          <w:color w:val="000000"/>
-          <w:lang w:eastAsia="it-IT"/>
-        </w:rPr>
-      </w:pPr>
-    </w:p>
-    <w:p>
-      <w:pPr>
-        <w:spacing w:before="100" w:beforeAutospacing="1" w:after="100" w:afterAutospacing="1"/>
-        <w:rPr>
-          <w:rFonts w:ascii="Arial" w:eastAsia="Times New Roman" w:hAnsi="Arial" w:cs="Arial"/>
-          <w:color w:val="000000"/>
-          <w:lang w:eastAsia="it-IT"/>
-        </w:rPr>
-      </w:pPr>
-      <w:r>
-        <w:rPr>
-          <w:rFonts w:ascii="Arial" w:eastAsia="Times New Roman" w:hAnsi="Arial" w:cs="Arial"/>
-          <w:color w:val="000000"/>
-          <w:lang w:eastAsia="it-IT"/>
-        </w:rPr>
-        <w:t>Ogni</w:t>
-      </w:r>
-      <w:r>
-        <w:rPr>
-          <w:rFonts w:ascii="Arial" w:eastAsia="Times New Roman" w:hAnsi="Arial" w:cs="Arial"/>
-          <w:color w:val="000000"/>
-          <w:lang w:eastAsia="it-IT"/>
-        </w:rPr>
-        <w:t xml:space="preserve"> </w:t>
-      </w:r>
-      <w:proofErr w:type="spellStart"/>
-      <w:r>
-        <w:rPr>
-          <w:rFonts w:ascii="Arial" w:eastAsia="Times New Roman" w:hAnsi="Arial" w:cs="Arial"/>
-          <w:b/>
-          <w:color w:val="000000"/>
-          <w:lang w:eastAsia="it-IT"/>
-        </w:rPr>
-        <w:t>Worker</w:t>
-      </w:r>
-      <w:proofErr w:type="spellEnd"/>
-      <w:r>
-        <w:rPr>
-          <w:rFonts w:ascii="Arial" w:eastAsia="Times New Roman" w:hAnsi="Arial" w:cs="Arial"/>
-          <w:color w:val="000000"/>
-          <w:lang w:eastAsia="it-IT"/>
-        </w:rPr>
-        <w:t xml:space="preserve">, </w:t>
-      </w:r>
-      <w:r>
-        <w:rPr>
-          <w:rFonts w:ascii="Arial" w:eastAsia="Times New Roman" w:hAnsi="Arial" w:cs="Arial"/>
-          <w:color w:val="000000"/>
-          <w:lang w:eastAsia="it-IT"/>
-        </w:rPr>
-        <w:t>appena messo in esecuzione</w:t>
-      </w:r>
-      <w:r>
-        <w:rPr>
-          <w:rFonts w:ascii="Arial" w:eastAsia="Times New Roman" w:hAnsi="Arial" w:cs="Arial"/>
-          <w:color w:val="000000"/>
-          <w:lang w:eastAsia="it-IT"/>
-        </w:rPr>
-        <w:t>,</w:t>
-      </w:r>
-      <w:r>
-        <w:rPr>
-          <w:rFonts w:ascii="Arial" w:eastAsia="Times New Roman" w:hAnsi="Arial" w:cs="Arial"/>
-          <w:color w:val="000000"/>
-          <w:lang w:eastAsia="it-IT"/>
-        </w:rPr>
-        <w:t xml:space="preserve"> aspetta che gli venga assegnata la porzione di scacchiera da aggiornare. Una volta terminata l’attesa, se ancora in esecuzione, effettua l’aggiornamento delle celle seguendo le regole del gioco (indicate nell’analisi del problema). </w:t>
-      </w:r>
-      <w:r>
-        <w:rPr>
-          <w:rFonts w:ascii="Arial" w:eastAsia="Times New Roman" w:hAnsi="Arial" w:cs="Arial"/>
-          <w:color w:val="000000"/>
-          <w:lang w:eastAsia="it-IT"/>
-        </w:rPr>
-        <w:t xml:space="preserve">Una volta terminato il lavoro, il </w:t>
-      </w:r>
-      <w:proofErr w:type="spellStart"/>
-      <w:r>
-        <w:rPr>
-          <w:rFonts w:ascii="Arial" w:eastAsia="Times New Roman" w:hAnsi="Arial" w:cs="Arial"/>
-          <w:color w:val="000000"/>
-          <w:lang w:eastAsia="it-IT"/>
-        </w:rPr>
-        <w:t>Worker</w:t>
-      </w:r>
-      <w:proofErr w:type="spellEnd"/>
-      <w:r>
-        <w:rPr>
-          <w:rFonts w:ascii="Arial" w:eastAsia="Times New Roman" w:hAnsi="Arial" w:cs="Arial"/>
-          <w:color w:val="000000"/>
-          <w:lang w:eastAsia="it-IT"/>
-        </w:rPr>
-        <w:t xml:space="preserve"> lo segnala al </w:t>
-      </w:r>
-      <w:proofErr w:type="spellStart"/>
-      <w:r>
-        <w:rPr>
-          <w:rFonts w:ascii="Arial" w:eastAsia="Times New Roman" w:hAnsi="Arial" w:cs="Arial"/>
-          <w:color w:val="000000"/>
-          <w:lang w:eastAsia="it-IT"/>
-        </w:rPr>
-        <w:t>CuncurrentBoardUpdater</w:t>
-      </w:r>
-      <w:proofErr w:type="spellEnd"/>
-      <w:r>
-        <w:rPr>
-          <w:rFonts w:ascii="Arial" w:eastAsia="Times New Roman" w:hAnsi="Arial" w:cs="Arial"/>
-          <w:color w:val="000000"/>
-          <w:lang w:eastAsia="it-IT"/>
-        </w:rPr>
-        <w:t xml:space="preserve"> e si mette in atte</w:t>
-      </w:r>
-      <w:r>
-        <w:rPr>
-          <w:rFonts w:ascii="Arial" w:eastAsia="Times New Roman" w:hAnsi="Arial" w:cs="Arial"/>
-          <w:color w:val="000000"/>
-          <w:lang w:eastAsia="it-IT"/>
-        </w:rPr>
-        <w:t>sa di essere eseguito nuovamente</w:t>
-      </w:r>
-      <w:r>
-        <w:rPr>
-          <w:rFonts w:ascii="Arial" w:eastAsia="Times New Roman" w:hAnsi="Arial" w:cs="Arial"/>
-          <w:color w:val="000000"/>
-          <w:lang w:eastAsia="it-IT"/>
-        </w:rPr>
-        <w:t>.</w:t>
-      </w:r>
-    </w:p>
-    <w:p>
-      <w:pPr>
-        <w:rPr>
-          <w:rFonts w:ascii="Arial" w:eastAsia="Times New Roman" w:hAnsi="Arial" w:cs="Arial"/>
-          <w:color w:val="000000"/>
-          <w:lang w:eastAsia="it-IT"/>
-        </w:rPr>
-      </w:pPr>
-      <w:r>
-        <w:rPr>
-          <w:rFonts w:ascii="Arial" w:eastAsia="Times New Roman" w:hAnsi="Arial" w:cs="Arial"/>
-          <w:color w:val="000000"/>
-          <w:lang w:eastAsia="it-IT"/>
-        </w:rPr>
-        <w:t xml:space="preserve">Per ogni </w:t>
-      </w:r>
-      <w:proofErr w:type="spellStart"/>
-      <w:r>
-        <w:rPr>
-          <w:rFonts w:ascii="Arial" w:eastAsia="Times New Roman" w:hAnsi="Arial" w:cs="Arial"/>
-          <w:color w:val="000000"/>
-          <w:lang w:eastAsia="it-IT"/>
-        </w:rPr>
-        <w:t>Worker</w:t>
-      </w:r>
-      <w:proofErr w:type="spellEnd"/>
-      <w:r>
-        <w:rPr>
-          <w:rFonts w:ascii="Arial" w:eastAsia="Times New Roman" w:hAnsi="Arial" w:cs="Arial"/>
-          <w:color w:val="000000"/>
-          <w:lang w:eastAsia="it-IT"/>
-        </w:rPr>
-        <w:t xml:space="preserve"> la sincronizzazione con </w:t>
-      </w:r>
-      <w:proofErr w:type="spellStart"/>
-      <w:r>
-        <w:rPr>
-          <w:rFonts w:ascii="Arial" w:eastAsia="Times New Roman" w:hAnsi="Arial" w:cs="Arial"/>
-          <w:color w:val="000000"/>
-          <w:lang w:eastAsia="it-IT"/>
-        </w:rPr>
-        <w:t>CuncurrentBoardUpdater</w:t>
-      </w:r>
-      <w:proofErr w:type="spellEnd"/>
-      <w:r>
-        <w:rPr>
-          <w:rFonts w:ascii="Arial" w:eastAsia="Times New Roman" w:hAnsi="Arial" w:cs="Arial"/>
-          <w:color w:val="000000"/>
-          <w:lang w:eastAsia="it-IT"/>
-        </w:rPr>
-        <w:t xml:space="preserve"> è effettuata tramite due semafori binari: il primo </w:t>
-      </w:r>
-      <w:proofErr w:type="spellStart"/>
-      <w:r>
-        <w:rPr>
-          <w:rFonts w:ascii="Arial" w:eastAsia="Times New Roman" w:hAnsi="Arial" w:cs="Arial"/>
-          <w:i/>
-          <w:color w:val="000000"/>
-          <w:lang w:eastAsia="it-IT"/>
-        </w:rPr>
-        <w:t>startUpdate</w:t>
-      </w:r>
-      <w:proofErr w:type="spellEnd"/>
-      <w:r>
-        <w:rPr>
-          <w:rFonts w:ascii="Arial" w:eastAsia="Times New Roman" w:hAnsi="Arial" w:cs="Arial"/>
-          <w:color w:val="000000"/>
-          <w:lang w:eastAsia="it-IT"/>
-        </w:rPr>
-        <w:t xml:space="preserve"> viene utilizzato per </w:t>
-      </w:r>
-      <w:r>
-        <w:rPr>
-          <w:rFonts w:ascii="Arial" w:eastAsia="Times New Roman" w:hAnsi="Arial" w:cs="Arial"/>
-          <w:color w:val="000000"/>
-          <w:lang w:eastAsia="it-IT"/>
-        </w:rPr>
-        <w:t xml:space="preserve">segnalare al </w:t>
-      </w:r>
-      <w:proofErr w:type="spellStart"/>
-      <w:r>
-        <w:rPr>
-          <w:rFonts w:ascii="Arial" w:eastAsia="Times New Roman" w:hAnsi="Arial" w:cs="Arial"/>
-          <w:color w:val="000000"/>
-          <w:lang w:eastAsia="it-IT"/>
-        </w:rPr>
-        <w:t>Worker</w:t>
-      </w:r>
-      <w:proofErr w:type="spellEnd"/>
-      <w:r>
-        <w:rPr>
-          <w:rFonts w:ascii="Arial" w:eastAsia="Times New Roman" w:hAnsi="Arial" w:cs="Arial"/>
-          <w:color w:val="000000"/>
-          <w:lang w:eastAsia="it-IT"/>
-        </w:rPr>
-        <w:t xml:space="preserve"> che può iniziare l</w:t>
-      </w:r>
-      <w:r>
-        <w:rPr>
-          <w:rFonts w:ascii="Arial" w:eastAsia="Times New Roman" w:hAnsi="Arial" w:cs="Arial"/>
-          <w:color w:val="000000"/>
-          <w:lang w:eastAsia="it-IT"/>
-        </w:rPr>
-        <w:t xml:space="preserve">’aggiornamento della </w:t>
-      </w:r>
-      <w:r>
-        <w:rPr>
-          <w:rFonts w:ascii="Arial" w:eastAsia="Times New Roman" w:hAnsi="Arial" w:cs="Arial"/>
-          <w:color w:val="000000"/>
-          <w:lang w:eastAsia="it-IT"/>
-        </w:rPr>
-        <w:t>propria porzione di scacchiera;</w:t>
-      </w:r>
-      <w:r>
-        <w:rPr>
-          <w:rFonts w:ascii="Arial" w:eastAsia="Times New Roman" w:hAnsi="Arial" w:cs="Arial"/>
-          <w:color w:val="000000"/>
-          <w:lang w:eastAsia="it-IT"/>
-        </w:rPr>
-        <w:t xml:space="preserve"> il secondo </w:t>
-      </w:r>
-      <w:proofErr w:type="spellStart"/>
-      <w:r>
-        <w:rPr>
-          <w:rFonts w:ascii="Arial" w:eastAsia="Times New Roman" w:hAnsi="Arial" w:cs="Arial"/>
-          <w:i/>
-          <w:color w:val="000000"/>
-          <w:lang w:eastAsia="it-IT"/>
-        </w:rPr>
-        <w:t>finish</w:t>
-      </w:r>
-      <w:r>
-        <w:rPr>
-          <w:rFonts w:ascii="Arial" w:eastAsia="Times New Roman" w:hAnsi="Arial" w:cs="Arial"/>
-          <w:i/>
-          <w:color w:val="000000"/>
-          <w:lang w:eastAsia="it-IT"/>
-        </w:rPr>
-        <w:t>edUpdate</w:t>
-      </w:r>
-      <w:proofErr w:type="spellEnd"/>
-      <w:r>
-        <w:rPr>
-          <w:rFonts w:ascii="Arial" w:eastAsia="Times New Roman" w:hAnsi="Arial" w:cs="Arial"/>
-          <w:color w:val="000000"/>
-          <w:lang w:eastAsia="it-IT"/>
-        </w:rPr>
-        <w:t xml:space="preserve"> viene utilizzato per segnalare al </w:t>
-      </w:r>
-      <w:proofErr w:type="spellStart"/>
-      <w:r>
-        <w:rPr>
-          <w:rFonts w:ascii="Arial" w:eastAsia="Times New Roman" w:hAnsi="Arial" w:cs="Arial"/>
-          <w:color w:val="000000"/>
-          <w:lang w:eastAsia="it-IT"/>
-        </w:rPr>
-        <w:t>CuncurrentBoardUpdater</w:t>
-      </w:r>
-      <w:proofErr w:type="spellEnd"/>
-      <w:r>
-        <w:rPr>
-          <w:rFonts w:ascii="Arial" w:eastAsia="Times New Roman" w:hAnsi="Arial" w:cs="Arial"/>
-          <w:color w:val="000000"/>
-          <w:lang w:eastAsia="it-IT"/>
-        </w:rPr>
-        <w:t xml:space="preserve"> </w:t>
-      </w:r>
-      <w:r>
-        <w:rPr>
-          <w:rFonts w:ascii="Arial" w:eastAsia="Times New Roman" w:hAnsi="Arial" w:cs="Arial"/>
-          <w:color w:val="000000"/>
-          <w:lang w:eastAsia="it-IT"/>
-        </w:rPr>
-        <w:t xml:space="preserve">che il </w:t>
-      </w:r>
-      <w:proofErr w:type="spellStart"/>
-      <w:r>
-        <w:rPr>
-          <w:rFonts w:ascii="Arial" w:eastAsia="Times New Roman" w:hAnsi="Arial" w:cs="Arial"/>
-          <w:color w:val="000000"/>
-          <w:lang w:eastAsia="it-IT"/>
-        </w:rPr>
-        <w:t>W</w:t>
-      </w:r>
-      <w:r>
-        <w:rPr>
-          <w:rFonts w:ascii="Arial" w:eastAsia="Times New Roman" w:hAnsi="Arial" w:cs="Arial"/>
-          <w:color w:val="000000"/>
-          <w:lang w:eastAsia="it-IT"/>
-        </w:rPr>
-        <w:t>orker</w:t>
-      </w:r>
-      <w:proofErr w:type="spellEnd"/>
-      <w:r>
-        <w:rPr>
-          <w:rFonts w:ascii="Arial" w:eastAsia="Times New Roman" w:hAnsi="Arial" w:cs="Arial"/>
-          <w:color w:val="000000"/>
-          <w:lang w:eastAsia="it-IT"/>
-        </w:rPr>
-        <w:t xml:space="preserve"> ha terminato l’aggiornamento del</w:t>
-      </w:r>
-      <w:r>
-        <w:rPr>
-          <w:rFonts w:ascii="Arial" w:eastAsia="Times New Roman" w:hAnsi="Arial" w:cs="Arial"/>
-          <w:color w:val="000000"/>
-          <w:lang w:eastAsia="it-IT"/>
-        </w:rPr>
-        <w:t xml:space="preserve">la sua porzione di scacchiera. </w:t>
-      </w:r>
-    </w:p>
-    <w:p>
-      <w:pPr>
-        <w:rPr>
-          <w:rFonts w:ascii="Arial" w:eastAsia="Times New Roman" w:hAnsi="Arial" w:cs="Arial"/>
-          <w:color w:val="000000"/>
-          <w:lang w:eastAsia="it-IT"/>
-        </w:rPr>
-      </w:pPr>
-      <w:r>
-        <w:rPr>
-          <w:rFonts w:ascii="Arial" w:eastAsia="Times New Roman" w:hAnsi="Arial" w:cs="Arial"/>
-          <w:color w:val="000000"/>
-          <w:lang w:eastAsia="it-IT"/>
-        </w:rPr>
-        <w:t>I</w:t>
-      </w:r>
-      <w:r>
-        <w:rPr>
-          <w:rFonts w:ascii="Arial" w:eastAsia="Times New Roman" w:hAnsi="Arial" w:cs="Arial"/>
-          <w:color w:val="000000"/>
-          <w:lang w:eastAsia="it-IT"/>
-        </w:rPr>
-        <w:t>n questo modo l’</w:t>
-      </w:r>
-      <w:proofErr w:type="spellStart"/>
-      <w:r>
-        <w:rPr>
-          <w:rFonts w:ascii="Arial" w:eastAsia="Times New Roman" w:hAnsi="Arial" w:cs="Arial"/>
-          <w:color w:val="000000"/>
-          <w:lang w:eastAsia="it-IT"/>
-        </w:rPr>
-        <w:t>updater</w:t>
-      </w:r>
-      <w:proofErr w:type="spellEnd"/>
-      <w:r>
-        <w:rPr>
-          <w:rFonts w:ascii="Arial" w:eastAsia="Times New Roman" w:hAnsi="Arial" w:cs="Arial"/>
-          <w:color w:val="000000"/>
-          <w:lang w:eastAsia="it-IT"/>
-        </w:rPr>
-        <w:t xml:space="preserve"> </w:t>
-      </w:r>
-      <w:r>
-        <w:rPr>
-          <w:rFonts w:ascii="Arial" w:eastAsia="Times New Roman" w:hAnsi="Arial" w:cs="Arial"/>
-          <w:color w:val="000000"/>
-          <w:lang w:eastAsia="it-IT"/>
-        </w:rPr>
-        <w:t>segnala ad ogni</w:t>
-      </w:r>
-      <w:r>
-        <w:rPr>
-          <w:rFonts w:ascii="Arial" w:eastAsia="Times New Roman" w:hAnsi="Arial" w:cs="Arial"/>
-          <w:color w:val="000000"/>
-          <w:lang w:eastAsia="it-IT"/>
-        </w:rPr>
-        <w:t xml:space="preserve"> </w:t>
-      </w:r>
-      <w:proofErr w:type="spellStart"/>
-      <w:r>
-        <w:rPr>
-          <w:rFonts w:ascii="Arial" w:eastAsia="Times New Roman" w:hAnsi="Arial" w:cs="Arial"/>
-          <w:color w:val="000000"/>
-          <w:lang w:eastAsia="it-IT"/>
-        </w:rPr>
-        <w:t>Worker</w:t>
-      </w:r>
-      <w:proofErr w:type="spellEnd"/>
-      <w:r>
-        <w:rPr>
-          <w:rFonts w:ascii="Arial" w:eastAsia="Times New Roman" w:hAnsi="Arial" w:cs="Arial"/>
-          <w:color w:val="000000"/>
-          <w:lang w:eastAsia="it-IT"/>
-        </w:rPr>
-        <w:t xml:space="preserve"> </w:t>
-      </w:r>
-      <w:r>
-        <w:rPr>
-          <w:rFonts w:ascii="Arial" w:eastAsia="Times New Roman" w:hAnsi="Arial" w:cs="Arial"/>
-          <w:color w:val="000000"/>
-          <w:lang w:eastAsia="it-IT"/>
-        </w:rPr>
-        <w:t>che</w:t>
-      </w:r>
-      <w:r>
-        <w:rPr>
-          <w:rFonts w:ascii="Arial" w:eastAsia="Times New Roman" w:hAnsi="Arial" w:cs="Arial"/>
-          <w:color w:val="000000"/>
-          <w:lang w:eastAsia="it-IT"/>
-        </w:rPr>
-        <w:t xml:space="preserve"> la </w:t>
-      </w:r>
-      <w:r>
-        <w:rPr>
-          <w:rFonts w:ascii="Arial" w:eastAsia="Times New Roman" w:hAnsi="Arial" w:cs="Arial"/>
-          <w:color w:val="000000"/>
-          <w:lang w:eastAsia="it-IT"/>
-        </w:rPr>
-        <w:t>relativa</w:t>
-      </w:r>
-      <w:r>
-        <w:rPr>
-          <w:rFonts w:ascii="Arial" w:eastAsia="Times New Roman" w:hAnsi="Arial" w:cs="Arial"/>
-          <w:color w:val="000000"/>
-          <w:lang w:eastAsia="it-IT"/>
-        </w:rPr>
-        <w:t xml:space="preserve"> porzione di scacchiera è pronta </w:t>
-      </w:r>
-      <w:r>
-        <w:rPr>
-          <w:rFonts w:ascii="Arial" w:eastAsia="Times New Roman" w:hAnsi="Arial" w:cs="Arial"/>
-          <w:color w:val="000000"/>
-          <w:lang w:eastAsia="it-IT"/>
-        </w:rPr>
-        <w:t xml:space="preserve">per essere aggiornata. Così attende che ogni </w:t>
-      </w:r>
-      <w:proofErr w:type="spellStart"/>
-      <w:r>
-        <w:rPr>
-          <w:rFonts w:ascii="Arial" w:eastAsia="Times New Roman" w:hAnsi="Arial" w:cs="Arial"/>
-          <w:color w:val="000000"/>
-          <w:lang w:eastAsia="it-IT"/>
-        </w:rPr>
-        <w:t>Worker</w:t>
-      </w:r>
-      <w:proofErr w:type="spellEnd"/>
-      <w:r>
-        <w:rPr>
-          <w:rFonts w:ascii="Arial" w:eastAsia="Times New Roman" w:hAnsi="Arial" w:cs="Arial"/>
-          <w:color w:val="000000"/>
-          <w:lang w:eastAsia="it-IT"/>
-        </w:rPr>
-        <w:t xml:space="preserve"> finisca il proprio lavoro per poi restituire la </w:t>
-      </w:r>
-      <w:r>
-        <w:rPr>
-          <w:rFonts w:ascii="Arial" w:eastAsia="Times New Roman" w:hAnsi="Arial" w:cs="Arial"/>
-          <w:color w:val="000000"/>
-          <w:lang w:eastAsia="it-IT"/>
-        </w:rPr>
-        <w:t>nuova scacchier</w:t>
-      </w:r>
-      <w:r>
-        <w:rPr>
-          <w:rFonts w:ascii="Arial" w:eastAsia="Times New Roman" w:hAnsi="Arial" w:cs="Arial"/>
-          <w:color w:val="000000"/>
-          <w:lang w:eastAsia="it-IT"/>
-        </w:rPr>
-        <w:t>a.</w:t>
-      </w:r>
-    </w:p>
-    <w:p>
-      <w:pPr>
-        <w:rPr>
-          <w:rFonts w:ascii="Arial" w:eastAsia="Times New Roman" w:hAnsi="Arial" w:cs="Arial"/>
-          <w:color w:val="000000"/>
-          <w:lang w:eastAsia="it-IT"/>
-        </w:rPr>
-      </w:pPr>
-    </w:p>
-    <w:p>
-      <w:pPr>
-        <w:spacing w:before="100" w:beforeAutospacing="1" w:after="100" w:afterAutospacing="1"/>
-        <w:rPr>
-          <w:rFonts w:ascii="Arial" w:eastAsia="Times New Roman" w:hAnsi="Arial" w:cs="Arial"/>
-          <w:b/>
-          <w:color w:val="000000"/>
-          <w:lang w:eastAsia="it-IT"/>
-        </w:rPr>
-      </w:pPr>
-      <w:r>
-        <w:rPr>
-          <w:rFonts w:ascii="Arial" w:eastAsia="Times New Roman" w:hAnsi="Arial" w:cs="Arial"/>
-          <w:b/>
-          <w:color w:val="000000"/>
-          <w:lang w:eastAsia="it-IT"/>
-        </w:rPr>
-        <w:t>3 – Interfaccia utente</w:t>
-      </w:r>
-    </w:p>
-    <w:p>
-      <w:pPr>
-        <w:spacing w:before="100" w:beforeAutospacing="1" w:after="100" w:afterAutospacing="1"/>
-        <w:rPr>
-          <w:rFonts w:ascii="Arial" w:eastAsia="Times New Roman" w:hAnsi="Arial" w:cs="Arial"/>
-          <w:color w:val="000000"/>
-          <w:lang w:eastAsia="it-IT"/>
-        </w:rPr>
-      </w:pPr>
-      <w:r>
-        <w:rPr>
-          <w:rFonts w:ascii="Arial" w:eastAsia="Times New Roman" w:hAnsi="Arial" w:cs="Arial"/>
-          <w:color w:val="000000"/>
-          <w:lang w:eastAsia="it-IT"/>
-        </w:rPr>
-        <w:t>L’interfaccia ut</w:t>
-      </w:r>
-      <w:r>
-        <w:rPr>
-          <w:rFonts w:ascii="Arial" w:eastAsia="Times New Roman" w:hAnsi="Arial" w:cs="Arial"/>
-          <w:color w:val="000000"/>
-          <w:lang w:eastAsia="it-IT"/>
-        </w:rPr>
-        <w:t xml:space="preserve">ente è stata realizzata con Java FX ed è costituita da due schermate: nella prima si permette all’utente di settare le dimensioni della scacchiera di gioco (altezza e larghezza) ed il numero di </w:t>
-      </w:r>
-      <w:proofErr w:type="spellStart"/>
-      <w:r>
-        <w:rPr>
-          <w:rFonts w:ascii="Arial" w:eastAsia="Times New Roman" w:hAnsi="Arial" w:cs="Arial"/>
-          <w:color w:val="000000"/>
-          <w:lang w:eastAsia="it-IT"/>
-        </w:rPr>
-        <w:t>Worker</w:t>
-      </w:r>
-      <w:proofErr w:type="spellEnd"/>
-      <w:r>
-        <w:rPr>
-          <w:rFonts w:ascii="Arial" w:eastAsia="Times New Roman" w:hAnsi="Arial" w:cs="Arial"/>
-          <w:color w:val="000000"/>
-          <w:lang w:eastAsia="it-IT"/>
-        </w:rPr>
-        <w:t>. Nella seconda si visualizza la scacchiera e sono presenti due pulsanti “start” e “stop</w:t>
-      </w:r>
-      <w:r>
-        <w:rPr>
-          <w:rFonts w:ascii="Arial" w:eastAsia="Times New Roman" w:hAnsi="Arial" w:cs="Arial"/>
-          <w:color w:val="000000"/>
-          <w:lang w:eastAsia="it-IT"/>
-        </w:rPr>
-        <w:t xml:space="preserve">”. Lo </w:t>
-      </w:r>
-      <w:r>
-        <w:rPr>
-          <w:rFonts w:ascii="Arial" w:eastAsia="Times New Roman" w:hAnsi="Arial" w:cs="Arial"/>
-          <w:i/>
-          <w:color w:val="000000"/>
-          <w:lang w:eastAsia="it-IT"/>
-        </w:rPr>
-        <w:t>start</w:t>
-      </w:r>
-      <w:r>
-        <w:rPr>
-          <w:rFonts w:ascii="Arial" w:eastAsia="Times New Roman" w:hAnsi="Arial" w:cs="Arial"/>
-          <w:color w:val="000000"/>
-          <w:lang w:eastAsia="it-IT"/>
-        </w:rPr>
-        <w:t xml:space="preserve"> permette l’avvio e la pausa del gioco, mentre lo </w:t>
-      </w:r>
-      <w:bookmarkStart w:id="0" w:name="_GoBack"/>
-      <w:r>
-        <w:rPr>
-          <w:rFonts w:ascii="Arial" w:eastAsia="Times New Roman" w:hAnsi="Arial" w:cs="Arial"/>
-          <w:i/>
-          <w:color w:val="000000"/>
-          <w:lang w:eastAsia="it-IT"/>
-        </w:rPr>
-        <w:t>stop</w:t>
-      </w:r>
-      <w:r>
-        <w:rPr>
-          <w:rFonts w:ascii="Arial" w:eastAsia="Times New Roman" w:hAnsi="Arial" w:cs="Arial"/>
-          <w:color w:val="000000"/>
-          <w:lang w:eastAsia="it-IT"/>
-        </w:rPr>
-        <w:t xml:space="preserve"> </w:t>
-      </w:r>
-      <w:bookmarkEnd w:id="0"/>
-      <w:r>
-        <w:rPr>
-          <w:rFonts w:ascii="Arial" w:eastAsia="Times New Roman" w:hAnsi="Arial" w:cs="Arial"/>
-          <w:color w:val="000000"/>
-          <w:lang w:eastAsia="it-IT"/>
-        </w:rPr>
-        <w:t>la terminazione.</w:t>
-      </w:r>
-    </w:p>
-    <w:p>
-      <w:pPr>
-        <w:spacing w:before="100" w:beforeAutospacing="1" w:after="100" w:afterAutospacing="1"/>
-        <w:rPr>
-          <w:rFonts w:ascii="Arial" w:eastAsia="Times New Roman" w:hAnsi="Arial" w:cs="Arial"/>
-          <w:b/>
-          <w:color w:val="000000"/>
-          <w:lang w:eastAsia="it-IT"/>
-        </w:rPr>
-      </w:pPr>
-      <w:r>
-        <w:rPr>
-          <w:rFonts w:ascii="Arial" w:eastAsia="Times New Roman" w:hAnsi="Arial" w:cs="Arial"/>
-          <w:b/>
-          <w:color w:val="000000"/>
-          <w:lang w:eastAsia="it-IT"/>
-        </w:rPr>
-        <w:lastRenderedPageBreak/>
-        <w:t>Dinamica del sistema - Reti di Petri</w:t>
-      </w:r>
-    </w:p>
-    <w:p>
-      <w:pPr>
-        <w:spacing w:before="100" w:beforeAutospacing="1" w:after="100" w:afterAutospacing="1"/>
-        <w:rPr>
-          <w:rFonts w:ascii="Arial" w:eastAsia="Times New Roman" w:hAnsi="Arial" w:cs="Arial"/>
-          <w:color w:val="000000"/>
-          <w:lang w:eastAsia="it-IT"/>
-        </w:rPr>
-      </w:pPr>
-    </w:p>
-    <w:p>
-      <w:pPr>
-        <w:spacing w:before="100" w:beforeAutospacing="1" w:after="100" w:afterAutospacing="1"/>
-        <w:rPr>
-          <w:rFonts w:ascii="Arial" w:eastAsia="Times New Roman" w:hAnsi="Arial" w:cs="Arial"/>
-          <w:b/>
-          <w:color w:val="000000"/>
           <w:sz w:val="24"/>
           <w:lang w:eastAsia="it-IT"/>
         </w:rPr>
-      </w:pPr>
-      <w:r>
-        <w:rPr>
-          <w:rFonts w:ascii="Arial" w:eastAsia="Times New Roman" w:hAnsi="Arial" w:cs="Arial"/>
-          <w:b/>
-          <w:color w:val="000000"/>
-          <w:sz w:val="24"/>
-          <w:lang w:eastAsia="it-IT"/>
-        </w:rPr>
-        <w:t>Performance</w:t>
-      </w:r>
-    </w:p>
-    <w:p>
-      <w:pPr>
-        <w:spacing w:before="100" w:beforeAutospacing="1" w:after="100" w:afterAutospacing="1"/>
-        <w:rPr>
-          <w:rFonts w:ascii="Arial" w:eastAsia="Times New Roman" w:hAnsi="Arial" w:cs="Arial"/>
-          <w:color w:val="000000"/>
-          <w:lang w:eastAsia="it-IT"/>
-        </w:rPr>
-      </w:pPr>
-      <w:r>
-        <w:rPr>
-          <w:rFonts w:ascii="Arial" w:eastAsia="Times New Roman" w:hAnsi="Arial" w:cs="Arial"/>
-          <w:color w:val="000000"/>
-          <w:lang w:eastAsia="it-IT"/>
-        </w:rPr>
-        <w:t xml:space="preserve"> </w:t>
-      </w:r>
-    </w:p>
-    <w:p>
-      <w:pPr>
-        <w:spacing w:before="100" w:beforeAutospacing="1" w:after="100" w:afterAutospacing="1"/>
-        <w:rPr>
-          <w:rFonts w:ascii="Arial" w:eastAsia="Times New Roman" w:hAnsi="Arial" w:cs="Arial"/>
-          <w:b/>
-          <w:color w:val="000000"/>
-          <w:sz w:val="24"/>
-          <w:lang w:eastAsia="it-IT"/>
-        </w:rPr>
-      </w:pPr>
-      <w:r>
-        <w:rPr>
-          <w:rFonts w:ascii="Arial" w:eastAsia="Times New Roman" w:hAnsi="Arial" w:cs="Arial"/>
-          <w:b/>
-          <w:color w:val="000000"/>
-          <w:sz w:val="24"/>
-          <w:lang w:eastAsia="it-IT"/>
-        </w:rPr>
-        <w:t xml:space="preserve">Java </w:t>
-      </w:r>
-      <w:proofErr w:type="spellStart"/>
-      <w:r>
-        <w:rPr>
-          <w:rFonts w:ascii="Arial" w:eastAsia="Times New Roman" w:hAnsi="Arial" w:cs="Arial"/>
-          <w:b/>
-          <w:color w:val="000000"/>
-          <w:sz w:val="24"/>
-          <w:lang w:eastAsia="it-IT"/>
-        </w:rPr>
-        <w:t>Path</w:t>
-      </w:r>
-      <w:proofErr w:type="spellEnd"/>
-      <w:r>
-        <w:rPr>
-          <w:rFonts w:ascii="Arial" w:eastAsia="Times New Roman" w:hAnsi="Arial" w:cs="Arial"/>
-          <w:b/>
-          <w:color w:val="000000"/>
-          <w:sz w:val="24"/>
-          <w:lang w:eastAsia="it-IT"/>
-        </w:rPr>
-        <w:t xml:space="preserve"> </w:t>
-      </w:r>
-      <w:proofErr w:type="spellStart"/>
-      <w:r>
-        <w:rPr>
-          <w:rFonts w:ascii="Arial" w:eastAsia="Times New Roman" w:hAnsi="Arial" w:cs="Arial"/>
-          <w:b/>
-          <w:color w:val="000000"/>
-          <w:sz w:val="24"/>
-          <w:lang w:eastAsia="it-IT"/>
-        </w:rPr>
-        <w:t>Finder</w:t>
-      </w:r>
-      <w:proofErr w:type="spellEnd"/>
+        <w:t>Java Path Finder</w:t>
+      </w:r>
     </w:p>
     <w:p/>
     <w:sectPr>

</xml_diff>